<commit_message>
Place pictures in front of text.
</commit_message>
<xml_diff>
--- a/Мирейко Диплом.docx
+++ b/Мирейко Диплом.docx
@@ -1120,56 +1120,16 @@
           <w:szCs w:val="28"/>
           <w:lang w:val="ru-RU"/>
         </w:rPr>
-        <w:t xml:space="preserve">Результатами являются модели и методы </w:t>
-      </w:r>
-      <w:proofErr w:type="spellStart"/>
-      <w:r>
-        <w:rPr>
-          <w:rFonts w:ascii="Times New Roman" w:hAnsi="Times New Roman" w:cs="Times New Roman"/>
-          <w:sz w:val="28"/>
-          <w:szCs w:val="28"/>
-          <w:lang w:val="ru-RU"/>
-        </w:rPr>
-        <w:t>терии</w:t>
-      </w:r>
-      <w:proofErr w:type="spellEnd"/>
-      <w:r>
-        <w:rPr>
-          <w:rFonts w:ascii="Times New Roman" w:hAnsi="Times New Roman" w:cs="Times New Roman"/>
-          <w:sz w:val="28"/>
-          <w:szCs w:val="28"/>
-          <w:lang w:val="ru-RU"/>
-        </w:rPr>
-        <w:t xml:space="preserve"> прогнозирования</w:t>
-      </w:r>
-      <w:r>
-        <w:rPr>
-          <w:rFonts w:ascii="Times New Roman" w:hAnsi="Times New Roman" w:cs="Times New Roman"/>
-          <w:sz w:val="28"/>
-          <w:szCs w:val="28"/>
-          <w:lang w:val="ru-RU"/>
-        </w:rPr>
-        <w:t xml:space="preserve">, методы анализа временных рядов,  модели и методы анализа устойчивых случайных процессов, методы вычисления и вывода признаков для построения </w:t>
-      </w:r>
-      <w:proofErr w:type="spellStart"/>
-      <w:r>
-        <w:rPr>
-          <w:rFonts w:ascii="Times New Roman" w:hAnsi="Times New Roman" w:cs="Times New Roman"/>
-          <w:sz w:val="28"/>
-          <w:szCs w:val="28"/>
-          <w:lang w:val="ru-RU"/>
-        </w:rPr>
-        <w:t>математичсекой</w:t>
-      </w:r>
-      <w:proofErr w:type="spellEnd"/>
-      <w:r>
-        <w:rPr>
-          <w:rFonts w:ascii="Times New Roman" w:hAnsi="Times New Roman" w:cs="Times New Roman"/>
-          <w:sz w:val="28"/>
-          <w:szCs w:val="28"/>
-          <w:lang w:val="ru-RU"/>
-        </w:rPr>
-        <w:t xml:space="preserve"> модели продаж.</w:t>
+        <w:t>Результатами являются модели и методы терии прогнозирования</w:t>
+      </w:r>
+      <w:r>
+        <w:rPr>
+          <w:rFonts w:ascii="Times New Roman" w:hAnsi="Times New Roman" w:cs="Times New Roman"/>
+          <w:sz w:val="28"/>
+          <w:szCs w:val="28"/>
+          <w:lang w:val="ru-RU"/>
+        </w:rPr>
+        <w:t>, методы анализа временных рядов,  модели и методы анализа устойчивых случайных процессов, методы вычисления и вывода признаков для построения математичсекой модели продаж.</w:t>
       </w:r>
       <w:r>
         <w:rPr>
@@ -2021,27 +1981,7 @@
           <w:szCs w:val="28"/>
           <w:lang w:val="ru-RU"/>
         </w:rPr>
-        <w:t xml:space="preserve"> Метод экспоненциального сглаживания с трендом и сезонностью </w:t>
-      </w:r>
-      <w:proofErr w:type="spellStart"/>
-      <w:r>
-        <w:rPr>
-          <w:rFonts w:ascii="Times New Roman" w:hAnsi="Times New Roman" w:cs="Times New Roman"/>
-          <w:sz w:val="28"/>
-          <w:szCs w:val="28"/>
-          <w:lang w:val="ru-RU"/>
-        </w:rPr>
-        <w:t>Хольта</w:t>
-      </w:r>
-      <w:proofErr w:type="spellEnd"/>
-      <w:r>
-        <w:rPr>
-          <w:rFonts w:ascii="Times New Roman" w:hAnsi="Times New Roman" w:cs="Times New Roman"/>
-          <w:sz w:val="28"/>
-          <w:szCs w:val="28"/>
-          <w:lang w:val="ru-RU"/>
-        </w:rPr>
-        <w:t xml:space="preserve"> </w:t>
+        <w:t xml:space="preserve"> Метод экспоненциального сглаживания с трендом и сезонностью Хольта </w:t>
       </w:r>
       <w:r>
         <w:rPr>
@@ -2059,19 +1999,8 @@
           <w:szCs w:val="28"/>
           <w:lang w:val="ru-RU"/>
         </w:rPr>
-        <w:t xml:space="preserve"> </w:t>
-      </w:r>
-      <w:proofErr w:type="spellStart"/>
-      <w:r>
-        <w:rPr>
-          <w:rFonts w:ascii="Times New Roman" w:hAnsi="Times New Roman" w:cs="Times New Roman"/>
-          <w:sz w:val="28"/>
-          <w:szCs w:val="28"/>
-          <w:lang w:val="ru-RU"/>
-        </w:rPr>
-        <w:t>Винтерса</w:t>
-      </w:r>
-      <w:proofErr w:type="spellEnd"/>
+        <w:t xml:space="preserve"> Винтерса</w:t>
+      </w:r>
       <w:r>
         <w:rPr>
           <w:rFonts w:ascii="Times New Roman" w:hAnsi="Times New Roman" w:cs="Times New Roman"/>
@@ -4145,25 +4074,14 @@
         </w:rPr>
         <w:t>, повысить оборачиваемость товара, снизить количество просроч</w:t>
       </w:r>
-      <w:proofErr w:type="spellStart"/>
-      <w:r>
-        <w:rPr>
-          <w:rFonts w:ascii="Times New Roman" w:hAnsi="Times New Roman" w:cs="Times New Roman"/>
-          <w:sz w:val="28"/>
-          <w:szCs w:val="28"/>
-          <w:lang w:val="ru-RU"/>
-        </w:rPr>
-        <w:t>енных</w:t>
-      </w:r>
-      <w:proofErr w:type="spellEnd"/>
-      <w:r>
-        <w:rPr>
-          <w:rFonts w:ascii="Times New Roman" w:hAnsi="Times New Roman" w:cs="Times New Roman"/>
-          <w:sz w:val="28"/>
-          <w:szCs w:val="28"/>
-          <w:lang w:val="ru-RU"/>
-        </w:rPr>
-        <w:t xml:space="preserve"> и списанных товаров</w:t>
+      <w:r>
+        <w:rPr>
+          <w:rFonts w:ascii="Times New Roman" w:hAnsi="Times New Roman" w:cs="Times New Roman"/>
+          <w:sz w:val="28"/>
+          <w:szCs w:val="28"/>
+          <w:lang w:val="ru-RU"/>
+        </w:rPr>
+        <w:t>енных и списанных товаров</w:t>
       </w:r>
       <w:r>
         <w:rPr>
@@ -4995,7 +4913,7 @@
     </w:p>
     <w:p>
       <w:pPr>
-        <w:pStyle w:val="a4"/>
+        <w:pStyle w:val="ListParagraph"/>
         <w:numPr>
           <w:ilvl w:val="0"/>
           <w:numId w:val="33"/>
@@ -5021,7 +4939,7 @@
     </w:p>
     <w:p>
       <w:pPr>
-        <w:pStyle w:val="a4"/>
+        <w:pStyle w:val="ListParagraph"/>
         <w:numPr>
           <w:ilvl w:val="0"/>
           <w:numId w:val="33"/>
@@ -5042,32 +4960,12 @@
           <w:szCs w:val="28"/>
           <w:lang w:val="ru-RU"/>
         </w:rPr>
-        <w:t xml:space="preserve">объёмом </w:t>
-      </w:r>
-      <w:proofErr w:type="spellStart"/>
-      <w:r>
-        <w:rPr>
-          <w:rFonts w:ascii="Times New Roman" w:hAnsi="Times New Roman" w:cs="Times New Roman"/>
-          <w:sz w:val="28"/>
-          <w:szCs w:val="28"/>
-          <w:lang w:val="ru-RU"/>
-        </w:rPr>
-        <w:t>неверифицированных</w:t>
-      </w:r>
-      <w:proofErr w:type="spellEnd"/>
-      <w:r>
-        <w:rPr>
-          <w:rFonts w:ascii="Times New Roman" w:hAnsi="Times New Roman" w:cs="Times New Roman"/>
-          <w:sz w:val="28"/>
-          <w:szCs w:val="28"/>
-          <w:lang w:val="ru-RU"/>
-        </w:rPr>
-        <w:t xml:space="preserve"> исходных данных, периодом их сбора;</w:t>
-      </w:r>
-    </w:p>
-    <w:p>
-      <w:pPr>
-        <w:pStyle w:val="a4"/>
+        <w:t>объёмом неверифицированных исходных данных, периодом их сбора;</w:t>
+      </w:r>
+    </w:p>
+    <w:p>
+      <w:pPr>
+        <w:pStyle w:val="ListParagraph"/>
         <w:numPr>
           <w:ilvl w:val="0"/>
           <w:numId w:val="33"/>
@@ -5093,7 +4991,7 @@
     </w:p>
     <w:p>
       <w:pPr>
-        <w:pStyle w:val="a4"/>
+        <w:pStyle w:val="ListParagraph"/>
         <w:numPr>
           <w:ilvl w:val="0"/>
           <w:numId w:val="33"/>
@@ -5163,7 +5061,7 @@
     </w:p>
     <w:p>
       <w:pPr>
-        <w:pStyle w:val="a4"/>
+        <w:pStyle w:val="ListParagraph"/>
         <w:numPr>
           <w:ilvl w:val="0"/>
           <w:numId w:val="34"/>
@@ -5189,7 +5087,7 @@
     </w:p>
     <w:p>
       <w:pPr>
-        <w:pStyle w:val="a4"/>
+        <w:pStyle w:val="ListParagraph"/>
         <w:numPr>
           <w:ilvl w:val="0"/>
           <w:numId w:val="34"/>
@@ -5215,7 +5113,7 @@
     </w:p>
     <w:p>
       <w:pPr>
-        <w:pStyle w:val="a4"/>
+        <w:pStyle w:val="ListParagraph"/>
         <w:numPr>
           <w:ilvl w:val="0"/>
           <w:numId w:val="34"/>
@@ -5423,27 +5321,7 @@
           <w:szCs w:val="28"/>
           <w:lang w:val="ru-RU"/>
         </w:rPr>
-        <w:t>Наиболее известны и широко применяются трендовые и адаптивные методы прогнозирования. Среди последних можно выделить такие, как методы авторегрессии, скользящего среднего (Бокса — Дженкинса и адаптивной фильтрации), методы экспоненциального сглаживания (</w:t>
-      </w:r>
-      <w:proofErr w:type="spellStart"/>
-      <w:r>
-        <w:rPr>
-          <w:rFonts w:ascii="Times New Roman" w:hAnsi="Times New Roman" w:cs="Times New Roman"/>
-          <w:sz w:val="28"/>
-          <w:szCs w:val="28"/>
-          <w:lang w:val="ru-RU"/>
-        </w:rPr>
-        <w:t>Хольта</w:t>
-      </w:r>
-      <w:proofErr w:type="spellEnd"/>
-      <w:r>
-        <w:rPr>
-          <w:rFonts w:ascii="Times New Roman" w:hAnsi="Times New Roman" w:cs="Times New Roman"/>
-          <w:sz w:val="28"/>
-          <w:szCs w:val="28"/>
-          <w:lang w:val="ru-RU"/>
-        </w:rPr>
-        <w:t>, Брауна и экспоненциальной средней) и др.</w:t>
+        <w:t>Наиболее известны и широко применяются трендовые и адаптивные методы прогнозирования. Среди последних можно выделить такие, как методы авторегрессии, скользящего среднего (Бокса — Дженкинса и адаптивной фильтрации), методы экспоненциального сглаживания (Хольта, Брауна и экспоненциальной средней) и др.</w:t>
       </w:r>
     </w:p>
     <w:p>
@@ -5469,7 +5347,7 @@
     </w:p>
     <w:p>
       <w:pPr>
-        <w:pStyle w:val="a4"/>
+        <w:pStyle w:val="ListParagraph"/>
         <w:numPr>
           <w:ilvl w:val="0"/>
           <w:numId w:val="31"/>
@@ -5495,7 +5373,7 @@
     </w:p>
     <w:p>
       <w:pPr>
-        <w:pStyle w:val="a4"/>
+        <w:pStyle w:val="ListParagraph"/>
         <w:numPr>
           <w:ilvl w:val="0"/>
           <w:numId w:val="31"/>
@@ -5521,7 +5399,7 @@
     </w:p>
     <w:p>
       <w:pPr>
-        <w:pStyle w:val="a4"/>
+        <w:pStyle w:val="ListParagraph"/>
         <w:numPr>
           <w:ilvl w:val="0"/>
           <w:numId w:val="31"/>
@@ -5677,7 +5555,7 @@
     </w:p>
     <w:p>
       <w:pPr>
-        <w:pStyle w:val="a4"/>
+        <w:pStyle w:val="ListParagraph"/>
         <w:numPr>
           <w:ilvl w:val="0"/>
           <w:numId w:val="15"/>
@@ -5703,7 +5581,7 @@
     </w:p>
     <w:p>
       <w:pPr>
-        <w:pStyle w:val="a4"/>
+        <w:pStyle w:val="ListParagraph"/>
         <w:numPr>
           <w:ilvl w:val="0"/>
           <w:numId w:val="30"/>
@@ -5729,7 +5607,7 @@
     </w:p>
     <w:p>
       <w:pPr>
-        <w:pStyle w:val="a4"/>
+        <w:pStyle w:val="ListParagraph"/>
         <w:numPr>
           <w:ilvl w:val="0"/>
           <w:numId w:val="30"/>
@@ -5764,7 +5642,7 @@
     </w:p>
     <w:p>
       <w:pPr>
-        <w:pStyle w:val="a4"/>
+        <w:pStyle w:val="ListParagraph"/>
         <w:numPr>
           <w:ilvl w:val="0"/>
           <w:numId w:val="15"/>
@@ -5790,7 +5668,7 @@
     </w:p>
     <w:p>
       <w:pPr>
-        <w:pStyle w:val="a4"/>
+        <w:pStyle w:val="ListParagraph"/>
         <w:numPr>
           <w:ilvl w:val="0"/>
           <w:numId w:val="28"/>
@@ -5834,7 +5712,7 @@
     </w:p>
     <w:p>
       <w:pPr>
-        <w:pStyle w:val="a4"/>
+        <w:pStyle w:val="ListParagraph"/>
         <w:numPr>
           <w:ilvl w:val="0"/>
           <w:numId w:val="29"/>
@@ -5860,7 +5738,7 @@
     </w:p>
     <w:p>
       <w:pPr>
-        <w:pStyle w:val="a4"/>
+        <w:pStyle w:val="ListParagraph"/>
         <w:numPr>
           <w:ilvl w:val="0"/>
           <w:numId w:val="29"/>
@@ -5886,7 +5764,7 @@
     </w:p>
     <w:p>
       <w:pPr>
-        <w:pStyle w:val="a4"/>
+        <w:pStyle w:val="ListParagraph"/>
         <w:numPr>
           <w:ilvl w:val="0"/>
           <w:numId w:val="29"/>
@@ -5912,7 +5790,7 @@
     </w:p>
     <w:p>
       <w:pPr>
-        <w:pStyle w:val="a4"/>
+        <w:pStyle w:val="ListParagraph"/>
         <w:numPr>
           <w:ilvl w:val="0"/>
           <w:numId w:val="29"/>
@@ -5987,7 +5865,7 @@
     </w:p>
     <w:p>
       <w:pPr>
-        <w:pStyle w:val="a4"/>
+        <w:pStyle w:val="ListParagraph"/>
         <w:numPr>
           <w:ilvl w:val="0"/>
           <w:numId w:val="15"/>
@@ -6013,7 +5891,7 @@
     </w:p>
     <w:p>
       <w:pPr>
-        <w:pStyle w:val="a4"/>
+        <w:pStyle w:val="ListParagraph"/>
         <w:numPr>
           <w:ilvl w:val="0"/>
           <w:numId w:val="27"/>
@@ -6039,7 +5917,7 @@
     </w:p>
     <w:p>
       <w:pPr>
-        <w:pStyle w:val="a4"/>
+        <w:pStyle w:val="ListParagraph"/>
         <w:numPr>
           <w:ilvl w:val="0"/>
           <w:numId w:val="27"/>
@@ -6065,7 +5943,7 @@
     </w:p>
     <w:p>
       <w:pPr>
-        <w:pStyle w:val="a4"/>
+        <w:pStyle w:val="ListParagraph"/>
         <w:numPr>
           <w:ilvl w:val="0"/>
           <w:numId w:val="27"/>
@@ -6113,7 +5991,7 @@
     </w:p>
     <w:p>
       <w:pPr>
-        <w:pStyle w:val="a4"/>
+        <w:pStyle w:val="ListParagraph"/>
         <w:numPr>
           <w:ilvl w:val="0"/>
           <w:numId w:val="35"/>
@@ -6139,7 +6017,7 @@
     </w:p>
     <w:p>
       <w:pPr>
-        <w:pStyle w:val="a4"/>
+        <w:pStyle w:val="ListParagraph"/>
         <w:numPr>
           <w:ilvl w:val="0"/>
           <w:numId w:val="35"/>
@@ -6165,7 +6043,7 @@
     </w:p>
     <w:p>
       <w:pPr>
-        <w:pStyle w:val="a4"/>
+        <w:pStyle w:val="ListParagraph"/>
         <w:numPr>
           <w:ilvl w:val="0"/>
           <w:numId w:val="35"/>
@@ -6213,7 +6091,7 @@
     </w:p>
     <w:p>
       <w:pPr>
-        <w:pStyle w:val="a4"/>
+        <w:pStyle w:val="ListParagraph"/>
         <w:numPr>
           <w:ilvl w:val="0"/>
           <w:numId w:val="32"/>
@@ -6234,41 +6112,21 @@
           <w:szCs w:val="28"/>
           <w:lang w:val="ru-RU"/>
         </w:rPr>
-        <w:t xml:space="preserve">Модели экспоненциального сглаживания </w:t>
-      </w:r>
-      <w:proofErr w:type="spellStart"/>
-      <w:r>
-        <w:rPr>
-          <w:rFonts w:ascii="Times New Roman" w:hAnsi="Times New Roman" w:cs="Times New Roman"/>
-          <w:sz w:val="28"/>
-          <w:szCs w:val="28"/>
-          <w:lang w:val="ru-RU"/>
-        </w:rPr>
-        <w:t>Хольта-В</w:t>
-      </w:r>
-      <w:r>
-        <w:rPr>
-          <w:rFonts w:ascii="Times New Roman" w:hAnsi="Times New Roman" w:cs="Times New Roman"/>
-          <w:sz w:val="28"/>
-          <w:szCs w:val="28"/>
-          <w:lang w:val="ru-RU"/>
-        </w:rPr>
-        <w:t>интерса</w:t>
-      </w:r>
-      <w:proofErr w:type="spellEnd"/>
-      <w:r>
-        <w:rPr>
-          <w:rFonts w:ascii="Times New Roman" w:hAnsi="Times New Roman" w:cs="Times New Roman"/>
-          <w:sz w:val="28"/>
-          <w:szCs w:val="28"/>
-          <w:lang w:val="ru-RU"/>
-        </w:rPr>
-        <w:t xml:space="preserve"> с трендом и сезонностью;</w:t>
-      </w:r>
-    </w:p>
-    <w:p>
-      <w:pPr>
-        <w:pStyle w:val="a4"/>
+        <w:t>Модели экспоненциального сглаживания Хольта-В</w:t>
+      </w:r>
+      <w:r>
+        <w:rPr>
+          <w:rFonts w:ascii="Times New Roman" w:hAnsi="Times New Roman" w:cs="Times New Roman"/>
+          <w:sz w:val="28"/>
+          <w:szCs w:val="28"/>
+          <w:lang w:val="ru-RU"/>
+        </w:rPr>
+        <w:t>интерса с трендом и сезонностью;</w:t>
+      </w:r>
+    </w:p>
+    <w:p>
+      <w:pPr>
+        <w:pStyle w:val="ListParagraph"/>
         <w:numPr>
           <w:ilvl w:val="0"/>
           <w:numId w:val="32"/>
@@ -6303,7 +6161,7 @@
     </w:p>
     <w:p>
       <w:pPr>
-        <w:pStyle w:val="a4"/>
+        <w:pStyle w:val="ListParagraph"/>
         <w:numPr>
           <w:ilvl w:val="0"/>
           <w:numId w:val="32"/>
@@ -6376,7 +6234,7 @@
           <w:noProof/>
           <w:sz w:val="28"/>
           <w:szCs w:val="28"/>
-          <w:lang w:val="ru-RU" w:eastAsia="ru-RU"/>
+          <w:lang w:val="en-US"/>
         </w:rPr>
         <w:lastRenderedPageBreak/>
         <w:drawing>
@@ -6685,27 +6543,7 @@
           <w:szCs w:val="28"/>
           <w:lang w:val="ru-RU"/>
         </w:rPr>
-        <w:t xml:space="preserve">При больших значениях n </w:t>
-      </w:r>
-      <w:proofErr w:type="spellStart"/>
-      <w:r>
-        <w:rPr>
-          <w:rFonts w:ascii="Times New Roman" w:hAnsi="Times New Roman" w:cs="Times New Roman"/>
-          <w:sz w:val="28"/>
-          <w:szCs w:val="28"/>
-          <w:lang w:val="ru-RU"/>
-        </w:rPr>
-        <w:t>колеблемость</w:t>
-      </w:r>
-      <w:proofErr w:type="spellEnd"/>
-      <w:r>
-        <w:rPr>
-          <w:rFonts w:ascii="Times New Roman" w:hAnsi="Times New Roman" w:cs="Times New Roman"/>
-          <w:sz w:val="28"/>
-          <w:szCs w:val="28"/>
-          <w:lang w:val="ru-RU"/>
-        </w:rPr>
-        <w:t xml:space="preserve"> сглаженного ряда значительно снижается. Одновременно заметно сокращается количество наблюдений, что создает трудности.</w:t>
+        <w:t>При больших значениях n колеблемость сглаженного ряда значительно снижается. Одновременно заметно сокращается количество наблюдений, что создает трудности.</w:t>
       </w:r>
     </w:p>
     <w:p>
@@ -7786,42 +7624,8 @@
           <w:szCs w:val="28"/>
           <w:lang w:val="ru-RU"/>
         </w:rPr>
-        <w:t xml:space="preserve">Метод экспоненциального сглаживания с трендом и сезонностью </w:t>
-      </w:r>
-      <w:proofErr w:type="spellStart"/>
-      <w:r>
-        <w:rPr>
-          <w:rFonts w:ascii="Times New Roman" w:hAnsi="Times New Roman" w:cs="Times New Roman"/>
-          <w:b/>
-          <w:sz w:val="28"/>
-          <w:szCs w:val="28"/>
-          <w:lang w:val="ru-RU"/>
-        </w:rPr>
-        <w:t>Хольта</w:t>
-      </w:r>
-      <w:proofErr w:type="spellEnd"/>
-      <w:r>
-        <w:rPr>
-          <w:rFonts w:ascii="Times New Roman" w:hAnsi="Times New Roman" w:cs="Times New Roman"/>
-          <w:b/>
-          <w:sz w:val="28"/>
-          <w:szCs w:val="28"/>
-          <w:lang w:val="ru-RU"/>
-        </w:rPr>
-        <w:t xml:space="preserve"> - </w:t>
-      </w:r>
-      <w:proofErr w:type="spellStart"/>
-      <w:r>
-        <w:rPr>
-          <w:rFonts w:ascii="Times New Roman" w:hAnsi="Times New Roman" w:cs="Times New Roman"/>
-          <w:b/>
-          <w:sz w:val="28"/>
-          <w:szCs w:val="28"/>
-          <w:lang w:val="ru-RU"/>
-        </w:rPr>
-        <w:t>Винтерса</w:t>
-      </w:r>
-      <w:proofErr w:type="spellEnd"/>
+        <w:t>Метод экспоненциального сглаживания с трендом и сезонностью Хольта - Винтерса</w:t>
+      </w:r>
     </w:p>
     <w:p>
       <w:pPr>
@@ -7835,45 +7639,14 @@
           <w:lang w:val="ru-RU"/>
         </w:rPr>
       </w:pPr>
-      <w:proofErr w:type="spellStart"/>
-      <w:r>
-        <w:rPr>
-          <w:rFonts w:ascii="Times New Roman" w:hAnsi="Times New Roman" w:cs="Times New Roman"/>
-          <w:sz w:val="28"/>
-          <w:szCs w:val="28"/>
-          <w:lang w:val="ru-RU"/>
-        </w:rPr>
-        <w:t>Винтерс</w:t>
-      </w:r>
-      <w:proofErr w:type="spellEnd"/>
-      <w:r>
-        <w:rPr>
-          <w:rFonts w:ascii="Times New Roman" w:hAnsi="Times New Roman" w:cs="Times New Roman"/>
-          <w:sz w:val="28"/>
-          <w:szCs w:val="28"/>
-          <w:lang w:val="ru-RU"/>
-        </w:rPr>
-        <w:t xml:space="preserve">  развил модель экспоненциального сглаживания с трендом </w:t>
-      </w:r>
-      <w:proofErr w:type="spellStart"/>
-      <w:r>
-        <w:rPr>
-          <w:rFonts w:ascii="Times New Roman" w:hAnsi="Times New Roman" w:cs="Times New Roman"/>
-          <w:sz w:val="28"/>
-          <w:szCs w:val="28"/>
-          <w:lang w:val="ru-RU"/>
-        </w:rPr>
-        <w:t>Хольта</w:t>
-      </w:r>
-      <w:proofErr w:type="spellEnd"/>
-      <w:r>
-        <w:rPr>
-          <w:rFonts w:ascii="Times New Roman" w:hAnsi="Times New Roman" w:cs="Times New Roman"/>
-          <w:sz w:val="28"/>
-          <w:szCs w:val="28"/>
-          <w:lang w:val="ru-RU"/>
-        </w:rPr>
-        <w:t xml:space="preserve"> и добавил в неё сезонность. Преимущество данного метода – это возможность сделать прогноз на длительный период. Но для того чтобы сделать прогноз, например, на 1 год, вам понадобятся данные минимум за 2 полных года, а лучше за 3 - 5 полных лет. </w:t>
+      <w:r>
+        <w:rPr>
+          <w:rFonts w:ascii="Times New Roman" w:hAnsi="Times New Roman" w:cs="Times New Roman"/>
+          <w:sz w:val="28"/>
+          <w:szCs w:val="28"/>
+          <w:lang w:val="ru-RU"/>
+        </w:rPr>
+        <w:t xml:space="preserve">Винтерс  развил модель экспоненциального сглаживания с трендом Хольта и добавил в неё сезонность. Преимущество данного метода – это возможность сделать прогноз на длительный период. Но для того чтобы сделать прогноз, например, на 1 год, вам понадобятся данные минимум за 2 полных года, а лучше за 3 - 5 полных лет. </w:t>
       </w:r>
     </w:p>
     <w:p>
@@ -7896,113 +7669,33 @@
           <w:lang w:val="ru-RU"/>
         </w:rPr>
         <w:lastRenderedPageBreak/>
-        <w:t xml:space="preserve">Метод </w:t>
-      </w:r>
-      <w:proofErr w:type="spellStart"/>
-      <w:r>
-        <w:rPr>
-          <w:rFonts w:ascii="Times New Roman" w:hAnsi="Times New Roman" w:cs="Times New Roman"/>
-          <w:sz w:val="28"/>
-          <w:szCs w:val="28"/>
-          <w:lang w:val="ru-RU"/>
-        </w:rPr>
-        <w:t>Хольта</w:t>
-      </w:r>
-      <w:proofErr w:type="spellEnd"/>
-      <w:r>
-        <w:rPr>
-          <w:rFonts w:ascii="Times New Roman" w:hAnsi="Times New Roman" w:cs="Times New Roman"/>
-          <w:sz w:val="28"/>
-          <w:szCs w:val="28"/>
-          <w:lang w:val="ru-RU"/>
-        </w:rPr>
-        <w:t xml:space="preserve"> - </w:t>
-      </w:r>
-      <w:proofErr w:type="spellStart"/>
-      <w:r>
-        <w:rPr>
-          <w:rFonts w:ascii="Times New Roman" w:hAnsi="Times New Roman" w:cs="Times New Roman"/>
-          <w:sz w:val="28"/>
-          <w:szCs w:val="28"/>
-          <w:lang w:val="ru-RU"/>
-        </w:rPr>
-        <w:t>Винтерса</w:t>
-      </w:r>
-      <w:proofErr w:type="spellEnd"/>
-      <w:r>
-        <w:rPr>
-          <w:rFonts w:ascii="Times New Roman" w:hAnsi="Times New Roman" w:cs="Times New Roman"/>
-          <w:sz w:val="28"/>
-          <w:szCs w:val="28"/>
-          <w:lang w:val="ru-RU"/>
-        </w:rPr>
-        <w:t xml:space="preserve"> используется для прогнозирования временных рядов, когда в структуре данных есть сложившийся тренд и сезонность.</w:t>
-      </w:r>
-    </w:p>
-    <w:p>
-      <w:pPr>
-        <w:spacing w:line="360" w:lineRule="exact"/>
-        <w:jc w:val="both"/>
-        <w:rPr>
-          <w:rFonts w:ascii="Times New Roman" w:hAnsi="Times New Roman" w:cs="Times New Roman"/>
-          <w:sz w:val="28"/>
-          <w:szCs w:val="28"/>
-          <w:lang w:val="ru-RU"/>
-        </w:rPr>
-      </w:pPr>
-      <w:r>
-        <w:rPr>
-          <w:rFonts w:ascii="Times New Roman" w:hAnsi="Times New Roman" w:cs="Times New Roman"/>
-          <w:sz w:val="28"/>
-          <w:szCs w:val="28"/>
-          <w:lang w:val="ru-RU"/>
-        </w:rPr>
-        <w:t xml:space="preserve">Модель прогноза </w:t>
-      </w:r>
-      <w:proofErr w:type="spellStart"/>
-      <w:r>
-        <w:rPr>
-          <w:rFonts w:ascii="Times New Roman" w:hAnsi="Times New Roman" w:cs="Times New Roman"/>
-          <w:sz w:val="28"/>
-          <w:szCs w:val="28"/>
-          <w:lang w:val="ru-RU"/>
-        </w:rPr>
-        <w:t>Хольта</w:t>
-      </w:r>
-      <w:proofErr w:type="spellEnd"/>
-      <w:r>
-        <w:rPr>
-          <w:rFonts w:ascii="Times New Roman" w:hAnsi="Times New Roman" w:cs="Times New Roman"/>
-          <w:sz w:val="28"/>
-          <w:szCs w:val="28"/>
-          <w:lang w:val="ru-RU"/>
-        </w:rPr>
-        <w:t xml:space="preserve"> </w:t>
-      </w:r>
-      <w:proofErr w:type="spellStart"/>
-      <w:r>
-        <w:rPr>
-          <w:rFonts w:ascii="Times New Roman" w:hAnsi="Times New Roman" w:cs="Times New Roman"/>
-          <w:sz w:val="28"/>
-          <w:szCs w:val="28"/>
-          <w:lang w:val="ru-RU"/>
-        </w:rPr>
-        <w:t>Винтерса</w:t>
-      </w:r>
-      <w:proofErr w:type="spellEnd"/>
-      <w:r>
-        <w:rPr>
-          <w:rFonts w:ascii="Times New Roman" w:hAnsi="Times New Roman" w:cs="Times New Roman"/>
-          <w:sz w:val="28"/>
-          <w:szCs w:val="28"/>
-          <w:lang w:val="ru-RU"/>
-        </w:rPr>
-        <w:t xml:space="preserve"> — это 3-х параметрическая модель прогноза, которая учитывает:</w:t>
-      </w:r>
-    </w:p>
-    <w:p>
-      <w:pPr>
-        <w:pStyle w:val="a4"/>
+        <w:t>Метод Хольта - Винтерса используется для прогнозирования временных рядов, когда в структуре данных есть сложившийся тренд и сезонность.</w:t>
+      </w:r>
+    </w:p>
+    <w:p>
+      <w:pPr>
+        <w:spacing w:line="360" w:lineRule="exact"/>
+        <w:jc w:val="both"/>
+        <w:rPr>
+          <w:rFonts w:ascii="Times New Roman" w:hAnsi="Times New Roman" w:cs="Times New Roman"/>
+          <w:sz w:val="28"/>
+          <w:szCs w:val="28"/>
+          <w:lang w:val="ru-RU"/>
+        </w:rPr>
+      </w:pPr>
+      <w:r>
+        <w:rPr>
+          <w:rFonts w:ascii="Times New Roman" w:hAnsi="Times New Roman" w:cs="Times New Roman"/>
+          <w:sz w:val="28"/>
+          <w:szCs w:val="28"/>
+          <w:lang w:val="ru-RU"/>
+        </w:rPr>
+        <w:t>Модель прогноза Хольта Винтерса — это 3-х параметрическая модель прогноза, которая учитывает:</w:t>
+      </w:r>
+    </w:p>
+    <w:p>
+      <w:pPr>
+        <w:pStyle w:val="ListParagraph"/>
         <w:numPr>
           <w:ilvl w:val="0"/>
           <w:numId w:val="13"/>
@@ -8037,7 +7730,7 @@
     </w:p>
     <w:p>
       <w:pPr>
-        <w:pStyle w:val="a4"/>
+        <w:pStyle w:val="ListParagraph"/>
         <w:numPr>
           <w:ilvl w:val="0"/>
           <w:numId w:val="13"/>
@@ -8072,7 +7765,7 @@
     </w:p>
     <w:p>
       <w:pPr>
-        <w:pStyle w:val="a4"/>
+        <w:pStyle w:val="ListParagraph"/>
         <w:numPr>
           <w:ilvl w:val="0"/>
           <w:numId w:val="13"/>
@@ -8114,27 +7807,7 @@
           <w:szCs w:val="28"/>
           <w:lang w:val="ru-RU"/>
         </w:rPr>
-        <w:t xml:space="preserve">Этапы расчета прогноза по методу </w:t>
-      </w:r>
-      <w:proofErr w:type="spellStart"/>
-      <w:r>
-        <w:rPr>
-          <w:rFonts w:ascii="Times New Roman" w:hAnsi="Times New Roman" w:cs="Times New Roman"/>
-          <w:sz w:val="28"/>
-          <w:szCs w:val="28"/>
-          <w:lang w:val="ru-RU"/>
-        </w:rPr>
-        <w:t>Хольта</w:t>
-      </w:r>
-      <w:proofErr w:type="spellEnd"/>
-      <w:r>
-        <w:rPr>
-          <w:rFonts w:ascii="Times New Roman" w:hAnsi="Times New Roman" w:cs="Times New Roman"/>
-          <w:sz w:val="28"/>
-          <w:szCs w:val="28"/>
-          <w:lang w:val="ru-RU"/>
-        </w:rPr>
-        <w:t xml:space="preserve"> </w:t>
+        <w:t xml:space="preserve">Этапы расчета прогноза по методу Хольта </w:t>
       </w:r>
       <w:r>
         <w:rPr>
@@ -8145,30 +7818,19 @@
         </w:rPr>
         <w:t xml:space="preserve">- </w:t>
       </w:r>
-      <w:proofErr w:type="spellStart"/>
-      <w:r>
-        <w:rPr>
-          <w:rFonts w:ascii="Times New Roman" w:hAnsi="Times New Roman" w:cs="Times New Roman"/>
-          <w:sz w:val="28"/>
-          <w:szCs w:val="28"/>
-          <w:lang w:val="ru-RU"/>
-        </w:rPr>
-        <w:t>Винтерса</w:t>
-      </w:r>
-      <w:proofErr w:type="spellEnd"/>
-      <w:r>
-        <w:rPr>
-          <w:rFonts w:ascii="Times New Roman" w:hAnsi="Times New Roman" w:cs="Times New Roman"/>
-          <w:sz w:val="28"/>
-          <w:szCs w:val="28"/>
-          <w:lang w:val="ru-RU"/>
-        </w:rPr>
-        <w:t>:</w:t>
-      </w:r>
-    </w:p>
-    <w:p>
-      <w:pPr>
-        <w:pStyle w:val="a4"/>
+      <w:r>
+        <w:rPr>
+          <w:rFonts w:ascii="Times New Roman" w:hAnsi="Times New Roman" w:cs="Times New Roman"/>
+          <w:sz w:val="28"/>
+          <w:szCs w:val="28"/>
+          <w:lang w:val="ru-RU"/>
+        </w:rPr>
+        <w:t>Винтерса:</w:t>
+      </w:r>
+    </w:p>
+    <w:p>
+      <w:pPr>
+        <w:pStyle w:val="ListParagraph"/>
         <w:numPr>
           <w:ilvl w:val="0"/>
           <w:numId w:val="36"/>
@@ -8631,7 +8293,6 @@
         </w:rPr>
         <w:t xml:space="preserve"> </w:t>
       </w:r>
-      <w:proofErr w:type="spellStart"/>
       <w:r>
         <w:rPr>
           <w:rFonts w:ascii="Times New Roman" w:hAnsi="Times New Roman" w:cs="Times New Roman"/>
@@ -8651,7 +8312,6 @@
         </w:rPr>
         <w:t>t</w:t>
       </w:r>
-      <w:proofErr w:type="spellEnd"/>
       <w:r>
         <w:rPr>
           <w:rFonts w:ascii="Times New Roman" w:hAnsi="Times New Roman" w:cs="Times New Roman"/>
@@ -8688,7 +8348,6 @@
         </w:rPr>
         <w:t xml:space="preserve"> </w:t>
       </w:r>
-      <w:proofErr w:type="spellStart"/>
       <w:r>
         <w:rPr>
           <w:rFonts w:ascii="Times New Roman" w:hAnsi="Times New Roman" w:cs="Times New Roman"/>
@@ -8706,9 +8365,99 @@
           <w:vertAlign w:val="subscript"/>
           <w:lang w:val="ru-RU"/>
         </w:rPr>
+        <w:t xml:space="preserve">t-s  </w:t>
+      </w:r>
+      <w:r>
+        <w:rPr>
+          <w:rFonts w:ascii="Times New Roman" w:hAnsi="Times New Roman" w:cs="Times New Roman"/>
+          <w:sz w:val="28"/>
+          <w:szCs w:val="28"/>
+          <w:lang w:val="ru-RU"/>
+        </w:rPr>
+        <w:t xml:space="preserve">— </w:t>
+      </w:r>
+      <w:r>
+        <w:rPr>
+          <w:rFonts w:ascii="Times New Roman" w:hAnsi="Times New Roman" w:cs="Times New Roman"/>
+          <w:sz w:val="28"/>
+          <w:szCs w:val="28"/>
+          <w:lang w:val="ru-RU"/>
+        </w:rPr>
+        <w:t>коэффициент сезонности за этот</w:t>
+      </w:r>
+      <w:r>
+        <w:rPr>
+          <w:rFonts w:ascii="Times New Roman" w:hAnsi="Times New Roman" w:cs="Times New Roman"/>
+          <w:sz w:val="28"/>
+          <w:szCs w:val="28"/>
+          <w:lang w:val="ru-RU"/>
+        </w:rPr>
+        <w:t xml:space="preserve"> же период в предыдущем сезоне</w:t>
+      </w:r>
+      <w:r>
+        <w:rPr>
+          <w:rFonts w:ascii="Times New Roman" w:hAnsi="Times New Roman" w:cs="Times New Roman"/>
+          <w:sz w:val="28"/>
+          <w:szCs w:val="28"/>
+          <w:lang w:val="ru-RU"/>
+        </w:rPr>
+        <w:t>;</w:t>
+      </w:r>
+      <w:r>
+        <w:rPr>
+          <w:rFonts w:ascii="Times New Roman" w:hAnsi="Times New Roman" w:cs="Times New Roman"/>
+          <w:sz w:val="28"/>
+          <w:szCs w:val="28"/>
+          <w:lang w:val="ru-RU"/>
+        </w:rPr>
+        <w:t xml:space="preserve"> </w:t>
+      </w:r>
+      <w:r>
+        <w:rPr>
+          <w:rFonts w:ascii="Times New Roman" w:hAnsi="Times New Roman" w:cs="Times New Roman"/>
+          <w:sz w:val="28"/>
+          <w:szCs w:val="28"/>
+          <w:lang w:val="ru-RU"/>
+        </w:rPr>
+        <w:t>Y</w:t>
+      </w:r>
+      <w:r>
+        <w:rPr>
+          <w:rFonts w:ascii="Times New Roman" w:hAnsi="Times New Roman" w:cs="Times New Roman"/>
+          <w:sz w:val="28"/>
+          <w:szCs w:val="28"/>
+          <w:vertAlign w:val="subscript"/>
+          <w:lang w:val="ru-RU"/>
+        </w:rPr>
         <w:t>t</w:t>
       </w:r>
-      <w:proofErr w:type="spellEnd"/>
+      <w:r>
+        <w:rPr>
+          <w:rFonts w:ascii="Times New Roman" w:hAnsi="Times New Roman" w:cs="Times New Roman"/>
+          <w:sz w:val="28"/>
+          <w:szCs w:val="28"/>
+          <w:lang w:val="ru-RU"/>
+        </w:rPr>
+        <w:t xml:space="preserve"> – текущее значение ряда (например, объём продаж);</w:t>
+      </w:r>
+      <w:r>
+        <w:rPr>
+          <w:rFonts w:ascii="Times New Roman" w:hAnsi="Times New Roman" w:cs="Times New Roman"/>
+          <w:sz w:val="28"/>
+          <w:szCs w:val="28"/>
+          <w:lang w:val="ru-RU"/>
+        </w:rPr>
+        <w:t xml:space="preserve"> </w:t>
+      </w:r>
+      <w:r>
+        <w:rPr>
+          <w:rFonts w:ascii="Times New Roman" w:hAnsi="Times New Roman" w:cs="Times New Roman"/>
+          <w:sz w:val="28"/>
+          <w:szCs w:val="28"/>
+          <w:lang w:val="ru-RU"/>
+        </w:rPr>
+        <w:t>L</w:t>
+      </w:r>
       <w:r>
         <w:rPr>
           <w:rFonts w:ascii="Times New Roman" w:hAnsi="Times New Roman" w:cs="Times New Roman"/>
@@ -8717,43 +8466,16 @@
           <w:vertAlign w:val="subscript"/>
           <w:lang w:val="ru-RU"/>
         </w:rPr>
-        <w:t xml:space="preserve">-s  </w:t>
-      </w:r>
-      <w:r>
-        <w:rPr>
-          <w:rFonts w:ascii="Times New Roman" w:hAnsi="Times New Roman" w:cs="Times New Roman"/>
-          <w:sz w:val="28"/>
-          <w:szCs w:val="28"/>
-          <w:lang w:val="ru-RU"/>
-        </w:rPr>
-        <w:t xml:space="preserve">— </w:t>
-      </w:r>
-      <w:r>
-        <w:rPr>
-          <w:rFonts w:ascii="Times New Roman" w:hAnsi="Times New Roman" w:cs="Times New Roman"/>
-          <w:sz w:val="28"/>
-          <w:szCs w:val="28"/>
-          <w:lang w:val="ru-RU"/>
-        </w:rPr>
-        <w:t>коэффициент сезонности за этот</w:t>
-      </w:r>
-      <w:r>
-        <w:rPr>
-          <w:rFonts w:ascii="Times New Roman" w:hAnsi="Times New Roman" w:cs="Times New Roman"/>
-          <w:sz w:val="28"/>
-          <w:szCs w:val="28"/>
-          <w:lang w:val="ru-RU"/>
-        </w:rPr>
-        <w:t xml:space="preserve"> же период в предыдущем сезоне</w:t>
-      </w:r>
-      <w:r>
-        <w:rPr>
-          <w:rFonts w:ascii="Times New Roman" w:hAnsi="Times New Roman" w:cs="Times New Roman"/>
-          <w:sz w:val="28"/>
-          <w:szCs w:val="28"/>
-          <w:lang w:val="ru-RU"/>
-        </w:rPr>
-        <w:t>;</w:t>
+        <w:t xml:space="preserve">t-1 </w:t>
+      </w:r>
+      <w:r>
+        <w:rPr>
+          <w:rFonts w:ascii="Times New Roman" w:hAnsi="Times New Roman" w:cs="Times New Roman"/>
+          <w:sz w:val="28"/>
+          <w:szCs w:val="28"/>
+          <w:lang w:val="ru-RU"/>
+        </w:rPr>
+        <w:t>– сглаженная величина за предыдущий период;</w:t>
       </w:r>
       <w:r>
         <w:rPr>
@@ -8764,15 +8486,14 @@
         </w:rPr>
         <w:t xml:space="preserve"> </w:t>
       </w:r>
-      <w:proofErr w:type="spellStart"/>
-      <w:r>
-        <w:rPr>
-          <w:rFonts w:ascii="Times New Roman" w:hAnsi="Times New Roman" w:cs="Times New Roman"/>
-          <w:sz w:val="28"/>
-          <w:szCs w:val="28"/>
-          <w:lang w:val="ru-RU"/>
-        </w:rPr>
-        <w:t>Y</w:t>
+      <w:r>
+        <w:rPr>
+          <w:rFonts w:ascii="Times New Roman" w:hAnsi="Times New Roman" w:cs="Times New Roman"/>
+          <w:sz w:val="28"/>
+          <w:szCs w:val="28"/>
+          <w:lang w:val="ru-RU"/>
+        </w:rPr>
+        <w:t>T</w:t>
       </w:r>
       <w:r>
         <w:rPr>
@@ -8782,35 +8503,47 @@
           <w:vertAlign w:val="subscript"/>
           <w:lang w:val="ru-RU"/>
         </w:rPr>
-        <w:t>t</w:t>
-      </w:r>
-      <w:proofErr w:type="spellEnd"/>
-      <w:r>
-        <w:rPr>
-          <w:rFonts w:ascii="Times New Roman" w:hAnsi="Times New Roman" w:cs="Times New Roman"/>
-          <w:sz w:val="28"/>
-          <w:szCs w:val="28"/>
-          <w:lang w:val="ru-RU"/>
-        </w:rPr>
-        <w:t xml:space="preserve"> – текущее значение ряда (например, объём продаж);</w:t>
-      </w:r>
-      <w:r>
-        <w:rPr>
-          <w:rFonts w:ascii="Times New Roman" w:hAnsi="Times New Roman" w:cs="Times New Roman"/>
-          <w:sz w:val="28"/>
-          <w:szCs w:val="28"/>
-          <w:lang w:val="ru-RU"/>
-        </w:rPr>
-        <w:t xml:space="preserve"> </w:t>
-      </w:r>
-      <w:r>
-        <w:rPr>
-          <w:rFonts w:ascii="Times New Roman" w:hAnsi="Times New Roman" w:cs="Times New Roman"/>
-          <w:sz w:val="28"/>
-          <w:szCs w:val="28"/>
-          <w:lang w:val="ru-RU"/>
-        </w:rPr>
-        <w:t>L</w:t>
+        <w:t xml:space="preserve">t-1 </w:t>
+      </w:r>
+      <w:r>
+        <w:rPr>
+          <w:rFonts w:ascii="Times New Roman" w:hAnsi="Times New Roman" w:cs="Times New Roman"/>
+          <w:sz w:val="28"/>
+          <w:szCs w:val="28"/>
+          <w:lang w:val="ru-RU"/>
+        </w:rPr>
+        <w:t>– значе</w:t>
+      </w:r>
+      <w:r>
+        <w:rPr>
+          <w:rFonts w:ascii="Times New Roman" w:hAnsi="Times New Roman" w:cs="Times New Roman"/>
+          <w:sz w:val="28"/>
+          <w:szCs w:val="28"/>
+          <w:lang w:val="ru-RU"/>
+        </w:rPr>
+        <w:t>ние тренда за предыдущий период.</w:t>
+      </w:r>
+    </w:p>
+    <w:p>
+      <w:pPr>
+        <w:spacing w:line="360" w:lineRule="exact"/>
+        <w:ind w:firstLine="708"/>
+        <w:jc w:val="both"/>
+        <w:rPr>
+          <w:rFonts w:ascii="Times New Roman" w:hAnsi="Times New Roman" w:cs="Times New Roman"/>
+          <w:sz w:val="28"/>
+          <w:szCs w:val="28"/>
+          <w:lang w:val="ru-RU"/>
+        </w:rPr>
+      </w:pPr>
+      <w:r>
+        <w:rPr>
+          <w:rFonts w:ascii="Times New Roman" w:hAnsi="Times New Roman" w:cs="Times New Roman"/>
+          <w:sz w:val="28"/>
+          <w:szCs w:val="28"/>
+          <w:lang w:val="ru-RU"/>
+        </w:rPr>
+        <w:t>Коэффициент сглаживания ряда k задается вручную и находится в диапазоне от 0 до 1. Для первого периода в начале данных экспоненциально-сглаженный ряд равен первому значению ряда (например, объему продаж за первый месяц) L</w:t>
       </w:r>
       <w:r>
         <w:rPr>
@@ -8820,34 +8553,16 @@
           <w:vertAlign w:val="subscript"/>
           <w:lang w:val="ru-RU"/>
         </w:rPr>
-        <w:t xml:space="preserve">t-1 </w:t>
-      </w:r>
-      <w:r>
-        <w:rPr>
-          <w:rFonts w:ascii="Times New Roman" w:hAnsi="Times New Roman" w:cs="Times New Roman"/>
-          <w:sz w:val="28"/>
-          <w:szCs w:val="28"/>
-          <w:lang w:val="ru-RU"/>
-        </w:rPr>
-        <w:t>– сглаженная величина за предыдущий период;</w:t>
-      </w:r>
-      <w:r>
-        <w:rPr>
-          <w:rFonts w:ascii="Times New Roman" w:hAnsi="Times New Roman" w:cs="Times New Roman"/>
-          <w:sz w:val="28"/>
-          <w:szCs w:val="28"/>
-          <w:lang w:val="ru-RU"/>
-        </w:rPr>
-        <w:t xml:space="preserve"> </w:t>
-      </w:r>
-      <w:r>
-        <w:rPr>
-          <w:rFonts w:ascii="Times New Roman" w:hAnsi="Times New Roman" w:cs="Times New Roman"/>
-          <w:sz w:val="28"/>
-          <w:szCs w:val="28"/>
-          <w:lang w:val="ru-RU"/>
-        </w:rPr>
-        <w:t>T</w:t>
+        <w:t>1</w:t>
+      </w:r>
+      <w:r>
+        <w:rPr>
+          <w:rFonts w:ascii="Times New Roman" w:hAnsi="Times New Roman" w:cs="Times New Roman"/>
+          <w:sz w:val="28"/>
+          <w:szCs w:val="28"/>
+          <w:lang w:val="ru-RU"/>
+        </w:rPr>
+        <w:t>=Y</w:t>
       </w:r>
       <w:r>
         <w:rPr>
@@ -8857,47 +8572,16 @@
           <w:vertAlign w:val="subscript"/>
           <w:lang w:val="ru-RU"/>
         </w:rPr>
-        <w:t xml:space="preserve">t-1 </w:t>
-      </w:r>
-      <w:r>
-        <w:rPr>
-          <w:rFonts w:ascii="Times New Roman" w:hAnsi="Times New Roman" w:cs="Times New Roman"/>
-          <w:sz w:val="28"/>
-          <w:szCs w:val="28"/>
-          <w:lang w:val="ru-RU"/>
-        </w:rPr>
-        <w:t>– значе</w:t>
-      </w:r>
-      <w:r>
-        <w:rPr>
-          <w:rFonts w:ascii="Times New Roman" w:hAnsi="Times New Roman" w:cs="Times New Roman"/>
-          <w:sz w:val="28"/>
-          <w:szCs w:val="28"/>
-          <w:lang w:val="ru-RU"/>
-        </w:rPr>
-        <w:t>ние тренда за предыдущий период.</w:t>
-      </w:r>
-    </w:p>
-    <w:p>
-      <w:pPr>
-        <w:spacing w:line="360" w:lineRule="exact"/>
-        <w:ind w:firstLine="708"/>
-        <w:jc w:val="both"/>
-        <w:rPr>
-          <w:rFonts w:ascii="Times New Roman" w:hAnsi="Times New Roman" w:cs="Times New Roman"/>
-          <w:sz w:val="28"/>
-          <w:szCs w:val="28"/>
-          <w:lang w:val="ru-RU"/>
-        </w:rPr>
-      </w:pPr>
-      <w:r>
-        <w:rPr>
-          <w:rFonts w:ascii="Times New Roman" w:hAnsi="Times New Roman" w:cs="Times New Roman"/>
-          <w:sz w:val="28"/>
-          <w:szCs w:val="28"/>
-          <w:lang w:val="ru-RU"/>
-        </w:rPr>
-        <w:t>Коэффициент сглаживания ряда k задается вручную и находится в диапазоне от 0 до 1. Для первого периода в начале данных экспоненциально-сглаженный ряд равен первому значению ряда (например, объему продаж за первый месяц) L</w:t>
+        <w:t>1</w:t>
+      </w:r>
+      <w:r>
+        <w:rPr>
+          <w:rFonts w:ascii="Times New Roman" w:hAnsi="Times New Roman" w:cs="Times New Roman"/>
+          <w:sz w:val="28"/>
+          <w:szCs w:val="28"/>
+          <w:lang w:val="ru-RU"/>
+        </w:rPr>
+        <w:t>. Сезонность в первом и втором периоде S</w:t>
       </w:r>
       <w:r>
         <w:rPr>
@@ -8907,66 +8591,7 @@
           <w:vertAlign w:val="subscript"/>
           <w:lang w:val="ru-RU"/>
         </w:rPr>
-        <w:t>1</w:t>
-      </w:r>
-      <w:r>
-        <w:rPr>
-          <w:rFonts w:ascii="Times New Roman" w:hAnsi="Times New Roman" w:cs="Times New Roman"/>
-          <w:sz w:val="28"/>
-          <w:szCs w:val="28"/>
-          <w:lang w:val="ru-RU"/>
-        </w:rPr>
-        <w:t>=Y</w:t>
-      </w:r>
-      <w:r>
-        <w:rPr>
-          <w:rFonts w:ascii="Times New Roman" w:hAnsi="Times New Roman" w:cs="Times New Roman"/>
-          <w:sz w:val="28"/>
-          <w:szCs w:val="28"/>
-          <w:vertAlign w:val="subscript"/>
-          <w:lang w:val="ru-RU"/>
-        </w:rPr>
-        <w:t>1</w:t>
-      </w:r>
-      <w:r>
-        <w:rPr>
-          <w:rFonts w:ascii="Times New Roman" w:hAnsi="Times New Roman" w:cs="Times New Roman"/>
-          <w:sz w:val="28"/>
-          <w:szCs w:val="28"/>
-          <w:lang w:val="ru-RU"/>
-        </w:rPr>
-        <w:t xml:space="preserve">. Сезонность в первом и втором периоде </w:t>
-      </w:r>
-      <w:proofErr w:type="spellStart"/>
-      <w:r>
-        <w:rPr>
-          <w:rFonts w:ascii="Times New Roman" w:hAnsi="Times New Roman" w:cs="Times New Roman"/>
-          <w:sz w:val="28"/>
-          <w:szCs w:val="28"/>
-          <w:lang w:val="ru-RU"/>
-        </w:rPr>
-        <w:t>S</w:t>
-      </w:r>
-      <w:r>
-        <w:rPr>
-          <w:rFonts w:ascii="Times New Roman" w:hAnsi="Times New Roman" w:cs="Times New Roman"/>
-          <w:sz w:val="28"/>
-          <w:szCs w:val="28"/>
-          <w:vertAlign w:val="subscript"/>
-          <w:lang w:val="ru-RU"/>
-        </w:rPr>
-        <w:t>t</w:t>
-      </w:r>
-      <w:proofErr w:type="spellEnd"/>
-      <w:r>
-        <w:rPr>
-          <w:rFonts w:ascii="Times New Roman" w:hAnsi="Times New Roman" w:cs="Times New Roman"/>
-          <w:sz w:val="28"/>
-          <w:szCs w:val="28"/>
-          <w:vertAlign w:val="subscript"/>
-          <w:lang w:val="ru-RU"/>
-        </w:rPr>
-        <w:t xml:space="preserve">-s </w:t>
+        <w:t xml:space="preserve">t-s </w:t>
       </w:r>
       <w:r>
         <w:rPr>
@@ -8980,7 +8605,7 @@
     </w:p>
     <w:p>
       <w:pPr>
-        <w:pStyle w:val="a4"/>
+        <w:pStyle w:val="ListParagraph"/>
         <w:numPr>
           <w:ilvl w:val="0"/>
           <w:numId w:val="36"/>
@@ -9397,7 +9022,6 @@
         </w:rPr>
         <w:t xml:space="preserve"> </w:t>
       </w:r>
-      <w:proofErr w:type="spellStart"/>
       <w:r>
         <w:rPr>
           <w:rFonts w:ascii="Times New Roman" w:hAnsi="Times New Roman" w:cs="Times New Roman"/>
@@ -9417,7 +9041,6 @@
         </w:rPr>
         <w:t>t</w:t>
       </w:r>
-      <w:proofErr w:type="spellEnd"/>
       <w:r>
         <w:rPr>
           <w:rFonts w:ascii="Times New Roman" w:hAnsi="Times New Roman" w:cs="Times New Roman"/>
@@ -9454,7 +9077,6 @@
         </w:rPr>
         <w:t xml:space="preserve"> </w:t>
       </w:r>
-      <w:proofErr w:type="spellStart"/>
       <w:r>
         <w:rPr>
           <w:rFonts w:ascii="Times New Roman" w:hAnsi="Times New Roman" w:cs="Times New Roman"/>
@@ -9474,7 +9096,6 @@
         </w:rPr>
         <w:t>t</w:t>
       </w:r>
-      <w:proofErr w:type="spellEnd"/>
       <w:r>
         <w:rPr>
           <w:rFonts w:ascii="Times New Roman" w:hAnsi="Times New Roman" w:cs="Times New Roman"/>
@@ -9592,7 +9213,7 @@
     </w:p>
     <w:p>
       <w:pPr>
-        <w:pStyle w:val="a4"/>
+        <w:pStyle w:val="ListParagraph"/>
         <w:numPr>
           <w:ilvl w:val="0"/>
           <w:numId w:val="36"/>
@@ -9998,7 +9619,6 @@
         </w:rPr>
         <w:t xml:space="preserve"> </w:t>
       </w:r>
-      <w:proofErr w:type="spellStart"/>
       <w:r>
         <w:rPr>
           <w:rFonts w:ascii="Times New Roman" w:hAnsi="Times New Roman" w:cs="Times New Roman"/>
@@ -10018,7 +9638,6 @@
         </w:rPr>
         <w:t>t</w:t>
       </w:r>
-      <w:proofErr w:type="spellEnd"/>
       <w:r>
         <w:rPr>
           <w:rFonts w:ascii="Times New Roman" w:hAnsi="Times New Roman" w:cs="Times New Roman"/>
@@ -10055,7 +9674,6 @@
         </w:rPr>
         <w:t xml:space="preserve"> </w:t>
       </w:r>
-      <w:proofErr w:type="spellStart"/>
       <w:r>
         <w:rPr>
           <w:rFonts w:ascii="Times New Roman" w:hAnsi="Times New Roman" w:cs="Times New Roman"/>
@@ -10075,7 +9693,6 @@
         </w:rPr>
         <w:t>t</w:t>
       </w:r>
-      <w:proofErr w:type="spellEnd"/>
       <w:r>
         <w:rPr>
           <w:rFonts w:ascii="Times New Roman" w:hAnsi="Times New Roman" w:cs="Times New Roman"/>
@@ -10094,7 +9711,6 @@
         </w:rPr>
         <w:t xml:space="preserve"> </w:t>
       </w:r>
-      <w:proofErr w:type="spellStart"/>
       <w:r>
         <w:rPr>
           <w:rFonts w:ascii="Times New Roman" w:hAnsi="Times New Roman" w:cs="Times New Roman"/>
@@ -10114,7 +9730,6 @@
         </w:rPr>
         <w:t>t</w:t>
       </w:r>
-      <w:proofErr w:type="spellEnd"/>
       <w:r>
         <w:rPr>
           <w:rFonts w:ascii="Times New Roman" w:hAnsi="Times New Roman" w:cs="Times New Roman"/>
@@ -10133,7 +9748,6 @@
         </w:rPr>
         <w:t xml:space="preserve"> </w:t>
       </w:r>
-      <w:proofErr w:type="spellStart"/>
       <w:r>
         <w:rPr>
           <w:rFonts w:ascii="Times New Roman" w:hAnsi="Times New Roman" w:cs="Times New Roman"/>
@@ -10151,18 +9765,7 @@
           <w:vertAlign w:val="subscript"/>
           <w:lang w:val="ru-RU"/>
         </w:rPr>
-        <w:t>t</w:t>
-      </w:r>
-      <w:proofErr w:type="spellEnd"/>
-      <w:r>
-        <w:rPr>
-          <w:rFonts w:ascii="Times New Roman" w:hAnsi="Times New Roman" w:cs="Times New Roman"/>
-          <w:sz w:val="28"/>
-          <w:szCs w:val="28"/>
-          <w:vertAlign w:val="subscript"/>
-          <w:lang w:val="ru-RU"/>
-        </w:rPr>
-        <w:t xml:space="preserve">-s </w:t>
+        <w:t xml:space="preserve">t-s </w:t>
       </w:r>
       <w:r>
         <w:rPr>
@@ -10217,7 +9820,7 @@
     </w:p>
     <w:p>
       <w:pPr>
-        <w:pStyle w:val="a4"/>
+        <w:pStyle w:val="ListParagraph"/>
         <w:numPr>
           <w:ilvl w:val="0"/>
           <w:numId w:val="36"/>
@@ -10659,27 +10262,7 @@
           <w:szCs w:val="28"/>
           <w:lang w:val="ru-RU"/>
         </w:rPr>
-        <w:t xml:space="preserve"> — прогноз по методу </w:t>
-      </w:r>
-      <w:proofErr w:type="spellStart"/>
-      <w:r>
-        <w:rPr>
-          <w:rFonts w:ascii="Times New Roman" w:hAnsi="Times New Roman" w:cs="Times New Roman"/>
-          <w:sz w:val="28"/>
-          <w:szCs w:val="28"/>
-          <w:lang w:val="ru-RU"/>
-        </w:rPr>
-        <w:t>Хольта-Винтерса</w:t>
-      </w:r>
-      <w:proofErr w:type="spellEnd"/>
-      <w:r>
-        <w:rPr>
-          <w:rFonts w:ascii="Times New Roman" w:hAnsi="Times New Roman" w:cs="Times New Roman"/>
-          <w:sz w:val="28"/>
-          <w:szCs w:val="28"/>
-          <w:lang w:val="ru-RU"/>
-        </w:rPr>
-        <w:t xml:space="preserve"> на </w:t>
+        <w:t xml:space="preserve"> — прогноз по методу Хольта-Винтерса на </w:t>
       </w:r>
       <w:r>
         <w:rPr>
@@ -10896,47 +10479,7 @@
           <w:szCs w:val="28"/>
           <w:lang w:val="ru-RU"/>
         </w:rPr>
-        <w:t xml:space="preserve">При появлении новых данных прогноз по методу </w:t>
-      </w:r>
-      <w:proofErr w:type="spellStart"/>
-      <w:r>
-        <w:rPr>
-          <w:rFonts w:ascii="Times New Roman" w:hAnsi="Times New Roman" w:cs="Times New Roman"/>
-          <w:sz w:val="28"/>
-          <w:szCs w:val="28"/>
-          <w:lang w:val="ru-RU"/>
-        </w:rPr>
-        <w:t>Хольта</w:t>
-      </w:r>
-      <w:proofErr w:type="spellEnd"/>
-      <w:r>
-        <w:rPr>
-          <w:rFonts w:ascii="Times New Roman" w:hAnsi="Times New Roman" w:cs="Times New Roman"/>
-          <w:sz w:val="28"/>
-          <w:szCs w:val="28"/>
-          <w:lang w:val="ru-RU"/>
-        </w:rPr>
-        <w:t xml:space="preserve"> - </w:t>
-      </w:r>
-      <w:proofErr w:type="spellStart"/>
-      <w:r>
-        <w:rPr>
-          <w:rFonts w:ascii="Times New Roman" w:hAnsi="Times New Roman" w:cs="Times New Roman"/>
-          <w:sz w:val="28"/>
-          <w:szCs w:val="28"/>
-          <w:lang w:val="ru-RU"/>
-        </w:rPr>
-        <w:t>Винтерса</w:t>
-      </w:r>
-      <w:proofErr w:type="spellEnd"/>
-      <w:r>
-        <w:rPr>
-          <w:rFonts w:ascii="Times New Roman" w:hAnsi="Times New Roman" w:cs="Times New Roman"/>
-          <w:sz w:val="28"/>
-          <w:szCs w:val="28"/>
-          <w:lang w:val="ru-RU"/>
-        </w:rPr>
-        <w:t xml:space="preserve"> желательно пересчитать для уточнения ряда, тренда и сезонности.  Также при подготовке данных для прогноза всегда стоит очищать данные от факторов, которые в прогнозном периоде не повторятся (например, прирост продаж по крупной акции) или учитывать запланированные факторы, которые дадут дополнительный прирост продаж (например, ввод продукции в сеть или проведение мероприятия по стимулированию сбыта).</w:t>
+        <w:t>При появлении новых данных прогноз по методу Хольта - Винтерса желательно пересчитать для уточнения ряда, тренда и сезонности.  Также при подготовке данных для прогноза всегда стоит очищать данные от факторов, которые в прогнозном периоде не повторятся (например, прирост продаж по крупной акции) или учитывать запланированные факторы, которые дадут дополнительный прирост продаж (например, ввод продукции в сеть или проведение мероприятия по стимулированию сбыта).</w:t>
       </w:r>
     </w:p>
     <w:p>
@@ -10967,47 +10510,7 @@
           <w:szCs w:val="28"/>
           <w:lang w:val="ru-RU"/>
         </w:rPr>
-        <w:t xml:space="preserve"> модели </w:t>
-      </w:r>
-      <w:proofErr w:type="spellStart"/>
-      <w:r>
-        <w:rPr>
-          <w:rFonts w:ascii="Times New Roman" w:hAnsi="Times New Roman" w:cs="Times New Roman"/>
-          <w:sz w:val="28"/>
-          <w:szCs w:val="28"/>
-          <w:lang w:val="ru-RU"/>
-        </w:rPr>
-        <w:t>Хольта</w:t>
-      </w:r>
-      <w:proofErr w:type="spellEnd"/>
-      <w:r>
-        <w:rPr>
-          <w:rFonts w:ascii="Times New Roman" w:hAnsi="Times New Roman" w:cs="Times New Roman"/>
-          <w:sz w:val="28"/>
-          <w:szCs w:val="28"/>
-          <w:lang w:val="ru-RU"/>
-        </w:rPr>
-        <w:t xml:space="preserve"> - </w:t>
-      </w:r>
-      <w:proofErr w:type="spellStart"/>
-      <w:r>
-        <w:rPr>
-          <w:rFonts w:ascii="Times New Roman" w:hAnsi="Times New Roman" w:cs="Times New Roman"/>
-          <w:sz w:val="28"/>
-          <w:szCs w:val="28"/>
-          <w:lang w:val="ru-RU"/>
-        </w:rPr>
-        <w:t>Винтерса</w:t>
-      </w:r>
-      <w:proofErr w:type="spellEnd"/>
-      <w:r>
-        <w:rPr>
-          <w:rFonts w:ascii="Times New Roman" w:hAnsi="Times New Roman" w:cs="Times New Roman"/>
-          <w:sz w:val="28"/>
-          <w:szCs w:val="28"/>
-          <w:lang w:val="ru-RU"/>
-        </w:rPr>
-        <w:t xml:space="preserve"> и подобра</w:t>
+        <w:t xml:space="preserve"> модели Хольта - Винтерса и подобра</w:t>
       </w:r>
       <w:r>
         <w:rPr>
@@ -11030,7 +10533,7 @@
     </w:p>
     <w:p>
       <w:pPr>
-        <w:pStyle w:val="a4"/>
+        <w:pStyle w:val="ListParagraph"/>
         <w:numPr>
           <w:ilvl w:val="0"/>
           <w:numId w:val="21"/>
@@ -11092,7 +10595,7 @@
     </w:p>
     <w:p>
       <w:pPr>
-        <w:pStyle w:val="a4"/>
+        <w:pStyle w:val="ListParagraph"/>
         <w:numPr>
           <w:ilvl w:val="0"/>
           <w:numId w:val="21"/>
@@ -11118,7 +10621,7 @@
     </w:p>
     <w:p>
       <w:pPr>
-        <w:pStyle w:val="a4"/>
+        <w:pStyle w:val="ListParagraph"/>
         <w:numPr>
           <w:ilvl w:val="0"/>
           <w:numId w:val="21"/>
@@ -11144,7 +10647,7 @@
     </w:p>
     <w:p>
       <w:pPr>
-        <w:pStyle w:val="a4"/>
+        <w:pStyle w:val="ListParagraph"/>
         <w:numPr>
           <w:ilvl w:val="0"/>
           <w:numId w:val="21"/>
@@ -11929,25 +11432,50 @@
         </w:rPr>
         <w:t>W</w:t>
       </w:r>
-      <w:proofErr w:type="spellStart"/>
-      <w:r>
-        <w:rPr>
-          <w:rFonts w:ascii="Times New Roman" w:hAnsi="Times New Roman" w:cs="Times New Roman"/>
-          <w:sz w:val="28"/>
-          <w:szCs w:val="28"/>
-          <w:lang w:val="ru-RU"/>
-        </w:rPr>
-        <w:t>eb</w:t>
-      </w:r>
-      <w:proofErr w:type="spellEnd"/>
-      <w:r>
-        <w:rPr>
-          <w:rFonts w:ascii="Times New Roman" w:hAnsi="Times New Roman" w:cs="Times New Roman"/>
-          <w:sz w:val="28"/>
-          <w:szCs w:val="28"/>
-          <w:lang w:val="ru-RU"/>
-        </w:rPr>
-        <w:t>-приложение, размещенное на одной странице, которая для обеспечения работы загружает все</w:t>
+      <w:r>
+        <w:rPr>
+          <w:rFonts w:ascii="Times New Roman" w:hAnsi="Times New Roman" w:cs="Times New Roman"/>
+          <w:sz w:val="28"/>
+          <w:szCs w:val="28"/>
+          <w:lang w:val="ru-RU"/>
+        </w:rPr>
+        <w:t>eb-приложение, размещенное на одной странице, которая для обеспечения работы загружает все</w:t>
+      </w:r>
+      <w:r>
+        <w:rPr>
+          <w:rFonts w:ascii="Times New Roman" w:hAnsi="Times New Roman" w:cs="Times New Roman"/>
+          <w:sz w:val="28"/>
+          <w:szCs w:val="28"/>
+          <w:lang w:val="ru-RU"/>
+        </w:rPr>
+        <w:t xml:space="preserve"> javascript-файлы (модули, виджеты, контролы и т.д.)</w:t>
+      </w:r>
+      <w:r>
+        <w:rPr>
+          <w:rFonts w:ascii="Times New Roman" w:hAnsi="Times New Roman" w:cs="Times New Roman"/>
+          <w:sz w:val="28"/>
+          <w:szCs w:val="28"/>
+          <w:lang w:val="ru-RU"/>
+        </w:rPr>
+        <w:t>, а также файлы CSS вместе с загрузкой самой страницы.</w:t>
+      </w:r>
+      <w:r>
+        <w:rPr>
+          <w:rFonts w:ascii="Times New Roman" w:hAnsi="Times New Roman" w:cs="Times New Roman"/>
+          <w:sz w:val="28"/>
+          <w:szCs w:val="28"/>
+          <w:lang w:val="ru-RU"/>
+        </w:rPr>
+        <w:t xml:space="preserve"> Основные плюсы использования </w:t>
+      </w:r>
+      <w:r>
+        <w:rPr>
+          <w:rFonts w:ascii="Times New Roman" w:hAnsi="Times New Roman" w:cs="Times New Roman"/>
+          <w:sz w:val="28"/>
+          <w:szCs w:val="28"/>
+          <w:lang w:val="en-US"/>
+        </w:rPr>
+        <w:t>SPA</w:t>
       </w:r>
       <w:r>
         <w:rPr>
@@ -11958,102 +11486,6 @@
         </w:rPr>
         <w:t xml:space="preserve"> </w:t>
       </w:r>
-      <w:proofErr w:type="spellStart"/>
-      <w:r>
-        <w:rPr>
-          <w:rFonts w:ascii="Times New Roman" w:hAnsi="Times New Roman" w:cs="Times New Roman"/>
-          <w:sz w:val="28"/>
-          <w:szCs w:val="28"/>
-          <w:lang w:val="ru-RU"/>
-        </w:rPr>
-        <w:t>javascript</w:t>
-      </w:r>
-      <w:proofErr w:type="spellEnd"/>
-      <w:r>
-        <w:rPr>
-          <w:rFonts w:ascii="Times New Roman" w:hAnsi="Times New Roman" w:cs="Times New Roman"/>
-          <w:sz w:val="28"/>
-          <w:szCs w:val="28"/>
-          <w:lang w:val="ru-RU"/>
-        </w:rPr>
-        <w:t xml:space="preserve">-файлы (модули, </w:t>
-      </w:r>
-      <w:proofErr w:type="spellStart"/>
-      <w:r>
-        <w:rPr>
-          <w:rFonts w:ascii="Times New Roman" w:hAnsi="Times New Roman" w:cs="Times New Roman"/>
-          <w:sz w:val="28"/>
-          <w:szCs w:val="28"/>
-          <w:lang w:val="ru-RU"/>
-        </w:rPr>
-        <w:t>виджеты</w:t>
-      </w:r>
-      <w:proofErr w:type="spellEnd"/>
-      <w:r>
-        <w:rPr>
-          <w:rFonts w:ascii="Times New Roman" w:hAnsi="Times New Roman" w:cs="Times New Roman"/>
-          <w:sz w:val="28"/>
-          <w:szCs w:val="28"/>
-          <w:lang w:val="ru-RU"/>
-        </w:rPr>
-        <w:t xml:space="preserve">, </w:t>
-      </w:r>
-      <w:proofErr w:type="spellStart"/>
-      <w:r>
-        <w:rPr>
-          <w:rFonts w:ascii="Times New Roman" w:hAnsi="Times New Roman" w:cs="Times New Roman"/>
-          <w:sz w:val="28"/>
-          <w:szCs w:val="28"/>
-          <w:lang w:val="ru-RU"/>
-        </w:rPr>
-        <w:t>контролы</w:t>
-      </w:r>
-      <w:proofErr w:type="spellEnd"/>
-      <w:r>
-        <w:rPr>
-          <w:rFonts w:ascii="Times New Roman" w:hAnsi="Times New Roman" w:cs="Times New Roman"/>
-          <w:sz w:val="28"/>
-          <w:szCs w:val="28"/>
-          <w:lang w:val="ru-RU"/>
-        </w:rPr>
-        <w:t xml:space="preserve"> и т.д.)</w:t>
-      </w:r>
-      <w:r>
-        <w:rPr>
-          <w:rFonts w:ascii="Times New Roman" w:hAnsi="Times New Roman" w:cs="Times New Roman"/>
-          <w:sz w:val="28"/>
-          <w:szCs w:val="28"/>
-          <w:lang w:val="ru-RU"/>
-        </w:rPr>
-        <w:t>, а также файлы CSS вместе с загрузкой самой страницы.</w:t>
-      </w:r>
-      <w:r>
-        <w:rPr>
-          <w:rFonts w:ascii="Times New Roman" w:hAnsi="Times New Roman" w:cs="Times New Roman"/>
-          <w:sz w:val="28"/>
-          <w:szCs w:val="28"/>
-          <w:lang w:val="ru-RU"/>
-        </w:rPr>
-        <w:t xml:space="preserve"> Основные плюсы использования </w:t>
-      </w:r>
-      <w:r>
-        <w:rPr>
-          <w:rFonts w:ascii="Times New Roman" w:hAnsi="Times New Roman" w:cs="Times New Roman"/>
-          <w:sz w:val="28"/>
-          <w:szCs w:val="28"/>
-          <w:lang w:val="en-US"/>
-        </w:rPr>
-        <w:t>SPA</w:t>
-      </w:r>
-      <w:r>
-        <w:rPr>
-          <w:rFonts w:ascii="Times New Roman" w:hAnsi="Times New Roman" w:cs="Times New Roman"/>
-          <w:sz w:val="28"/>
-          <w:szCs w:val="28"/>
-          <w:lang w:val="ru-RU"/>
-        </w:rPr>
-        <w:t xml:space="preserve"> </w:t>
-      </w:r>
       <w:r>
         <w:rPr>
           <w:rFonts w:ascii="Times New Roman" w:hAnsi="Times New Roman" w:cs="Times New Roman"/>
@@ -12066,7 +11498,7 @@
     </w:p>
     <w:p>
       <w:pPr>
-        <w:pStyle w:val="a4"/>
+        <w:pStyle w:val="ListParagraph"/>
         <w:numPr>
           <w:ilvl w:val="0"/>
           <w:numId w:val="40"/>
@@ -12101,7 +11533,7 @@
     </w:p>
     <w:p>
       <w:pPr>
-        <w:pStyle w:val="a4"/>
+        <w:pStyle w:val="ListParagraph"/>
         <w:numPr>
           <w:ilvl w:val="0"/>
           <w:numId w:val="40"/>
@@ -12131,92 +11563,12 @@
           <w:szCs w:val="28"/>
           <w:lang w:val="ru-RU"/>
         </w:rPr>
-        <w:t xml:space="preserve">огатый пользовательский интерфейс, так называемый </w:t>
-      </w:r>
-      <w:proofErr w:type="spellStart"/>
-      <w:r>
-        <w:rPr>
-          <w:rFonts w:ascii="Times New Roman" w:hAnsi="Times New Roman" w:cs="Times New Roman"/>
-          <w:sz w:val="28"/>
-          <w:szCs w:val="28"/>
-          <w:lang w:val="ru-RU"/>
-        </w:rPr>
-        <w:t>User</w:t>
-      </w:r>
-      <w:proofErr w:type="spellEnd"/>
-      <w:r>
-        <w:rPr>
-          <w:rFonts w:ascii="Times New Roman" w:hAnsi="Times New Roman" w:cs="Times New Roman"/>
-          <w:sz w:val="28"/>
-          <w:szCs w:val="28"/>
-          <w:lang w:val="ru-RU"/>
-        </w:rPr>
-        <w:t xml:space="preserve"> </w:t>
-      </w:r>
-      <w:proofErr w:type="spellStart"/>
-      <w:r>
-        <w:rPr>
-          <w:rFonts w:ascii="Times New Roman" w:hAnsi="Times New Roman" w:cs="Times New Roman"/>
-          <w:sz w:val="28"/>
-          <w:szCs w:val="28"/>
-          <w:lang w:val="ru-RU"/>
-        </w:rPr>
-        <w:t>Experience</w:t>
-      </w:r>
-      <w:proofErr w:type="spellEnd"/>
-      <w:r>
-        <w:rPr>
-          <w:rFonts w:ascii="Times New Roman" w:hAnsi="Times New Roman" w:cs="Times New Roman"/>
-          <w:sz w:val="28"/>
-          <w:szCs w:val="28"/>
-          <w:lang w:val="ru-RU"/>
-        </w:rPr>
-        <w:t xml:space="preserve">. Так как </w:t>
-      </w:r>
-      <w:proofErr w:type="spellStart"/>
-      <w:r>
-        <w:rPr>
-          <w:rFonts w:ascii="Times New Roman" w:hAnsi="Times New Roman" w:cs="Times New Roman"/>
-          <w:sz w:val="28"/>
-          <w:szCs w:val="28"/>
-          <w:lang w:val="ru-RU"/>
-        </w:rPr>
-        <w:t>web</w:t>
-      </w:r>
-      <w:proofErr w:type="spellEnd"/>
-      <w:r>
-        <w:rPr>
-          <w:rFonts w:ascii="Times New Roman" w:hAnsi="Times New Roman" w:cs="Times New Roman"/>
-          <w:sz w:val="28"/>
-          <w:szCs w:val="28"/>
-          <w:lang w:val="ru-RU"/>
-        </w:rPr>
-        <w:t>-страница одна, построить богатый, насыщенный пользовательский интерфейс гораздо проще. Проще хранить информацию о сеансе, управлять состояниями представлений (</w:t>
-      </w:r>
-      <w:proofErr w:type="spellStart"/>
-      <w:r>
-        <w:rPr>
-          <w:rFonts w:ascii="Times New Roman" w:hAnsi="Times New Roman" w:cs="Times New Roman"/>
-          <w:sz w:val="28"/>
-          <w:szCs w:val="28"/>
-          <w:lang w:val="ru-RU"/>
-        </w:rPr>
-        <w:t>views</w:t>
-      </w:r>
-      <w:proofErr w:type="spellEnd"/>
-      <w:r>
-        <w:rPr>
-          <w:rFonts w:ascii="Times New Roman" w:hAnsi="Times New Roman" w:cs="Times New Roman"/>
-          <w:sz w:val="28"/>
-          <w:szCs w:val="28"/>
-          <w:lang w:val="ru-RU"/>
-        </w:rPr>
-        <w:t>) и управлять анимацией (в некоторых случаях).</w:t>
-      </w:r>
-    </w:p>
-    <w:p>
-      <w:pPr>
-        <w:pStyle w:val="a4"/>
+        <w:t>огатый пользовательский интерфейс, так называемый User Experience. Так как web-страница одна, построить богатый, насыщенный пользовательский интерфейс гораздо проще. Проще хранить информацию о сеансе, управлять состояниями представлений (views) и управлять анимацией (в некоторых случаях).</w:t>
+      </w:r>
+    </w:p>
+    <w:p>
+      <w:pPr>
+        <w:pStyle w:val="ListParagraph"/>
         <w:numPr>
           <w:ilvl w:val="0"/>
           <w:numId w:val="40"/>
@@ -12726,37 +12078,15 @@
           <w:lang w:val="ru-RU"/>
         </w:rPr>
       </w:pPr>
-      <w:proofErr w:type="spellStart"/>
-      <w:r>
-        <w:rPr>
-          <w:rFonts w:ascii="Times New Roman" w:hAnsi="Times New Roman" w:cs="Times New Roman"/>
-          <w:sz w:val="28"/>
-          <w:szCs w:val="28"/>
-          <w:lang w:val="ru-RU"/>
-        </w:rPr>
-        <w:t>Entity</w:t>
-      </w:r>
-      <w:proofErr w:type="spellEnd"/>
-      <w:r>
-        <w:rPr>
-          <w:rFonts w:ascii="Times New Roman" w:hAnsi="Times New Roman" w:cs="Times New Roman"/>
-          <w:sz w:val="28"/>
-          <w:szCs w:val="28"/>
-          <w:lang w:val="ru-RU"/>
-        </w:rPr>
-        <w:t xml:space="preserve"> </w:t>
-      </w:r>
-      <w:proofErr w:type="spellStart"/>
-      <w:r>
-        <w:rPr>
-          <w:rFonts w:ascii="Times New Roman" w:hAnsi="Times New Roman" w:cs="Times New Roman"/>
-          <w:sz w:val="28"/>
-          <w:szCs w:val="28"/>
-          <w:lang w:val="ru-RU"/>
-        </w:rPr>
-        <w:t>Framework</w:t>
-      </w:r>
-      <w:proofErr w:type="spellEnd"/>
+      <w:r>
+        <w:rPr>
+          <w:rFonts w:ascii="Times New Roman" w:hAnsi="Times New Roman" w:cs="Times New Roman"/>
+          <w:sz w:val="28"/>
+          <w:szCs w:val="28"/>
+          <w:lang w:val="ru-RU"/>
+        </w:rPr>
+        <w:t>Entity Framework</w:t>
+      </w:r>
       <w:r>
         <w:rPr>
           <w:rFonts w:ascii="Times New Roman" w:hAnsi="Times New Roman" w:cs="Times New Roman"/>
@@ -12915,37 +12245,15 @@
           <w:lang w:val="ru-RU"/>
         </w:rPr>
       </w:pPr>
-      <w:proofErr w:type="spellStart"/>
-      <w:r>
-        <w:rPr>
-          <w:rFonts w:ascii="Times New Roman" w:hAnsi="Times New Roman" w:cs="Times New Roman"/>
-          <w:sz w:val="28"/>
-          <w:szCs w:val="28"/>
-          <w:lang w:val="ru-RU"/>
-        </w:rPr>
-        <w:t>Twitter</w:t>
-      </w:r>
-      <w:proofErr w:type="spellEnd"/>
-      <w:r>
-        <w:rPr>
-          <w:rFonts w:ascii="Times New Roman" w:hAnsi="Times New Roman" w:cs="Times New Roman"/>
-          <w:sz w:val="28"/>
-          <w:szCs w:val="28"/>
-          <w:lang w:val="ru-RU"/>
-        </w:rPr>
-        <w:t xml:space="preserve"> </w:t>
-      </w:r>
-      <w:proofErr w:type="spellStart"/>
-      <w:r>
-        <w:rPr>
-          <w:rFonts w:ascii="Times New Roman" w:hAnsi="Times New Roman" w:cs="Times New Roman"/>
-          <w:sz w:val="28"/>
-          <w:szCs w:val="28"/>
-          <w:lang w:val="ru-RU"/>
-        </w:rPr>
-        <w:t>Bootstrap</w:t>
-      </w:r>
-      <w:proofErr w:type="spellEnd"/>
+      <w:r>
+        <w:rPr>
+          <w:rFonts w:ascii="Times New Roman" w:hAnsi="Times New Roman" w:cs="Times New Roman"/>
+          <w:sz w:val="28"/>
+          <w:szCs w:val="28"/>
+          <w:lang w:val="ru-RU"/>
+        </w:rPr>
+        <w:t>Twitter Bootstrap</w:t>
+      </w:r>
       <w:r>
         <w:rPr>
           <w:rFonts w:ascii="Times New Roman" w:hAnsi="Times New Roman" w:cs="Times New Roman"/>
@@ -13353,7 +12661,7 @@
     </w:p>
     <w:p>
       <w:pPr>
-        <w:pStyle w:val="a4"/>
+        <w:pStyle w:val="ListParagraph"/>
         <w:numPr>
           <w:ilvl w:val="0"/>
           <w:numId w:val="41"/>
@@ -13377,7 +12685,7 @@
     </w:p>
     <w:p>
       <w:pPr>
-        <w:pStyle w:val="a4"/>
+        <w:pStyle w:val="ListParagraph"/>
         <w:numPr>
           <w:ilvl w:val="0"/>
           <w:numId w:val="41"/>
@@ -13401,7 +12709,7 @@
     </w:p>
     <w:p>
       <w:pPr>
-        <w:pStyle w:val="a4"/>
+        <w:pStyle w:val="ListParagraph"/>
         <w:numPr>
           <w:ilvl w:val="0"/>
           <w:numId w:val="41"/>
@@ -13425,7 +12733,7 @@
     </w:p>
     <w:p>
       <w:pPr>
-        <w:pStyle w:val="a4"/>
+        <w:pStyle w:val="ListParagraph"/>
         <w:numPr>
           <w:ilvl w:val="0"/>
           <w:numId w:val="41"/>
@@ -13449,7 +12757,7 @@
     </w:p>
     <w:p>
       <w:pPr>
-        <w:pStyle w:val="a4"/>
+        <w:pStyle w:val="ListParagraph"/>
         <w:numPr>
           <w:ilvl w:val="0"/>
           <w:numId w:val="41"/>
@@ -13481,7 +12789,7 @@
     </w:p>
     <w:p>
       <w:pPr>
-        <w:pStyle w:val="a4"/>
+        <w:pStyle w:val="ListParagraph"/>
         <w:numPr>
           <w:ilvl w:val="0"/>
           <w:numId w:val="41"/>
@@ -13523,7 +12831,7 @@
     </w:p>
     <w:p>
       <w:pPr>
-        <w:pStyle w:val="a4"/>
+        <w:pStyle w:val="ListParagraph"/>
         <w:numPr>
           <w:ilvl w:val="0"/>
           <w:numId w:val="41"/>
@@ -13654,7 +12962,7 @@
     </w:p>
     <w:p>
       <w:pPr>
-        <w:pStyle w:val="a4"/>
+        <w:pStyle w:val="ListParagraph"/>
         <w:numPr>
           <w:ilvl w:val="0"/>
           <w:numId w:val="45"/>
@@ -13678,7 +12986,7 @@
     </w:p>
     <w:p>
       <w:pPr>
-        <w:pStyle w:val="a4"/>
+        <w:pStyle w:val="ListParagraph"/>
         <w:numPr>
           <w:ilvl w:val="0"/>
           <w:numId w:val="45"/>
@@ -13719,7 +13027,7 @@
     </w:p>
     <w:p>
       <w:pPr>
-        <w:pStyle w:val="a4"/>
+        <w:pStyle w:val="ListParagraph"/>
         <w:numPr>
           <w:ilvl w:val="0"/>
           <w:numId w:val="45"/>
@@ -13816,7 +13124,7 @@
           <w:noProof/>
           <w:sz w:val="28"/>
           <w:szCs w:val="28"/>
-          <w:lang w:val="ru-RU" w:eastAsia="ru-RU"/>
+          <w:lang w:val="en-US"/>
         </w:rPr>
         <w:drawing>
           <wp:anchor distT="0" distB="0" distL="114300" distR="114300" simplePos="0" relativeHeight="251657728" behindDoc="0" locked="0" layoutInCell="1" allowOverlap="1" wp14:anchorId="0021EA51" wp14:editId="3026C7D2">
@@ -14118,7 +13426,7 @@
     </w:p>
     <w:p>
       <w:pPr>
-        <w:pStyle w:val="a4"/>
+        <w:pStyle w:val="ListParagraph"/>
         <w:numPr>
           <w:ilvl w:val="0"/>
           <w:numId w:val="43"/>
@@ -14142,7 +13450,7 @@
     </w:p>
     <w:p>
       <w:pPr>
-        <w:pStyle w:val="a4"/>
+        <w:pStyle w:val="ListParagraph"/>
         <w:numPr>
           <w:ilvl w:val="0"/>
           <w:numId w:val="43"/>
@@ -14175,7 +13483,7 @@
     </w:p>
     <w:p>
       <w:pPr>
-        <w:pStyle w:val="a4"/>
+        <w:pStyle w:val="ListParagraph"/>
         <w:numPr>
           <w:ilvl w:val="0"/>
           <w:numId w:val="43"/>
@@ -14208,7 +13516,7 @@
     </w:p>
     <w:p>
       <w:pPr>
-        <w:pStyle w:val="a4"/>
+        <w:pStyle w:val="ListParagraph"/>
         <w:numPr>
           <w:ilvl w:val="0"/>
           <w:numId w:val="43"/>
@@ -14436,7 +13744,7 @@
     </w:p>
     <w:p>
       <w:pPr>
-        <w:pStyle w:val="a7"/>
+        <w:pStyle w:val="NormalWeb"/>
         <w:spacing w:before="240" w:beforeAutospacing="0" w:after="240" w:afterAutospacing="0" w:line="360" w:lineRule="exact"/>
         <w:jc w:val="both"/>
         <w:rPr>
@@ -14450,189 +13758,14 @@
           <w:szCs w:val="28"/>
         </w:rPr>
         <w:tab/>
-      </w:r>
-      <w:proofErr w:type="spellStart"/>
-      <w:r>
-        <w:rPr>
-          <w:sz w:val="28"/>
-          <w:szCs w:val="28"/>
-        </w:rPr>
-        <w:t>Entity</w:t>
-      </w:r>
-      <w:proofErr w:type="spellEnd"/>
-      <w:r>
-        <w:rPr>
-          <w:sz w:val="28"/>
-          <w:szCs w:val="28"/>
-        </w:rPr>
-        <w:t xml:space="preserve"> </w:t>
-      </w:r>
-      <w:proofErr w:type="spellStart"/>
-      <w:r>
-        <w:rPr>
-          <w:sz w:val="28"/>
-          <w:szCs w:val="28"/>
-        </w:rPr>
-        <w:t>Framework</w:t>
-      </w:r>
-      <w:proofErr w:type="spellEnd"/>
-      <w:r>
-        <w:rPr>
-          <w:sz w:val="28"/>
-          <w:szCs w:val="28"/>
-        </w:rPr>
-        <w:t xml:space="preserve"> поддерживает подход </w:t>
-      </w:r>
-      <w:r>
-        <w:rPr>
-          <w:sz w:val="28"/>
-          <w:szCs w:val="28"/>
-        </w:rPr>
-        <w:t>"</w:t>
-      </w:r>
-      <w:proofErr w:type="spellStart"/>
-      <w:r>
-        <w:rPr>
-          <w:sz w:val="28"/>
-          <w:szCs w:val="28"/>
-        </w:rPr>
-        <w:t>Code</w:t>
-      </w:r>
-      <w:proofErr w:type="spellEnd"/>
-      <w:r>
-        <w:rPr>
-          <w:sz w:val="28"/>
-          <w:szCs w:val="28"/>
-        </w:rPr>
-        <w:t xml:space="preserve"> </w:t>
-      </w:r>
-      <w:proofErr w:type="spellStart"/>
-      <w:r>
-        <w:rPr>
-          <w:sz w:val="28"/>
-          <w:szCs w:val="28"/>
-        </w:rPr>
-        <w:t>first</w:t>
-      </w:r>
-      <w:proofErr w:type="spellEnd"/>
-      <w:r>
-        <w:rPr>
-          <w:sz w:val="28"/>
-          <w:szCs w:val="28"/>
-        </w:rPr>
-        <w:t xml:space="preserve">", который предполагает сохранение или извлечение информации из БД на SQL </w:t>
-      </w:r>
-      <w:proofErr w:type="spellStart"/>
-      <w:r>
-        <w:rPr>
-          <w:sz w:val="28"/>
-          <w:szCs w:val="28"/>
-        </w:rPr>
-        <w:t>Server</w:t>
-      </w:r>
-      <w:proofErr w:type="spellEnd"/>
-      <w:r>
-        <w:rPr>
-          <w:sz w:val="28"/>
-          <w:szCs w:val="28"/>
-        </w:rPr>
-        <w:t xml:space="preserve"> без создания схемы базы данных или использования дизайнера в </w:t>
-      </w:r>
-      <w:proofErr w:type="spellStart"/>
-      <w:r>
-        <w:rPr>
-          <w:sz w:val="28"/>
-          <w:szCs w:val="28"/>
-        </w:rPr>
-        <w:t>Visual</w:t>
-      </w:r>
-      <w:proofErr w:type="spellEnd"/>
-      <w:r>
-        <w:rPr>
-          <w:sz w:val="28"/>
-          <w:szCs w:val="28"/>
-        </w:rPr>
-        <w:t xml:space="preserve"> </w:t>
-      </w:r>
-      <w:proofErr w:type="spellStart"/>
-      <w:r>
-        <w:rPr>
-          <w:sz w:val="28"/>
-          <w:szCs w:val="28"/>
-        </w:rPr>
-        <w:t>Studo</w:t>
-      </w:r>
-      <w:proofErr w:type="spellEnd"/>
-      <w:r>
-        <w:rPr>
-          <w:sz w:val="28"/>
-          <w:szCs w:val="28"/>
-        </w:rPr>
-        <w:t xml:space="preserve">. Наоборот, мы создаем обычные классы, а </w:t>
-      </w:r>
-      <w:proofErr w:type="spellStart"/>
-      <w:r>
-        <w:rPr>
-          <w:sz w:val="28"/>
-          <w:szCs w:val="28"/>
-        </w:rPr>
-        <w:t>Entity</w:t>
-      </w:r>
-      <w:proofErr w:type="spellEnd"/>
-      <w:r>
-        <w:rPr>
-          <w:sz w:val="28"/>
-          <w:szCs w:val="28"/>
-        </w:rPr>
-        <w:t xml:space="preserve"> </w:t>
-      </w:r>
-      <w:proofErr w:type="spellStart"/>
-      <w:r>
-        <w:rPr>
-          <w:sz w:val="28"/>
-          <w:szCs w:val="28"/>
-        </w:rPr>
-        <w:t>Framework</w:t>
-      </w:r>
-      <w:proofErr w:type="spellEnd"/>
-      <w:r>
-        <w:rPr>
-          <w:sz w:val="28"/>
-          <w:szCs w:val="28"/>
-        </w:rPr>
-        <w:t xml:space="preserve"> уже сам определяет, как и где сохранять объекты этих классов. Для подключения к базе данных через </w:t>
-      </w:r>
-      <w:proofErr w:type="spellStart"/>
-      <w:r>
-        <w:rPr>
-          <w:sz w:val="28"/>
-          <w:szCs w:val="28"/>
-        </w:rPr>
-        <w:t>Entity</w:t>
-      </w:r>
-      <w:proofErr w:type="spellEnd"/>
-      <w:r>
-        <w:rPr>
-          <w:sz w:val="28"/>
-          <w:szCs w:val="28"/>
-        </w:rPr>
-        <w:t xml:space="preserve"> </w:t>
-      </w:r>
-      <w:proofErr w:type="spellStart"/>
-      <w:r>
-        <w:rPr>
-          <w:sz w:val="28"/>
-          <w:szCs w:val="28"/>
-        </w:rPr>
-        <w:t>Framework</w:t>
-      </w:r>
-      <w:proofErr w:type="spellEnd"/>
-      <w:r>
-        <w:rPr>
-          <w:sz w:val="28"/>
-          <w:szCs w:val="28"/>
-        </w:rPr>
-        <w:t xml:space="preserve">, нам нужен посредник </w:t>
+        <w:t xml:space="preserve">Entity Framework поддерживает подход </w:t>
+      </w:r>
+      <w:r>
+        <w:rPr>
+          <w:sz w:val="28"/>
+          <w:szCs w:val="28"/>
+        </w:rPr>
+        <w:t xml:space="preserve">"Code first", который предполагает сохранение или извлечение информации из БД на SQL Server без создания схемы базы данных или использования дизайнера в Visual Studo. Наоборот, мы создаем обычные классы, а Entity Framework уже сам определяет, как и где сохранять объекты этих классов. Для подключения к базе данных через Entity Framework, нам нужен посредник </w:t>
       </w:r>
       <w:r>
         <w:rPr>
@@ -14644,7 +13777,7 @@
       </w:r>
       <w:r>
         <w:rPr>
-          <w:rStyle w:val="a8"/>
+          <w:rStyle w:val="Strong"/>
           <w:b w:val="0"/>
           <w:sz w:val="28"/>
           <w:szCs w:val="28"/>
@@ -14665,7 +13798,6 @@
         </w:rPr>
         <w:t xml:space="preserve"> Контекст данных представляет собой класс, производный от класса </w:t>
       </w:r>
-      <w:proofErr w:type="spellStart"/>
       <w:r>
         <w:rPr>
           <w:rStyle w:val="bb"/>
@@ -14674,29 +13806,12 @@
         </w:rPr>
         <w:t>DbContext</w:t>
       </w:r>
-      <w:proofErr w:type="spellEnd"/>
-      <w:r>
-        <w:rPr>
-          <w:sz w:val="28"/>
-          <w:szCs w:val="28"/>
-        </w:rPr>
-        <w:t xml:space="preserve">. Контекст данных содержит одно или несколько свойств типа </w:t>
-      </w:r>
-      <w:proofErr w:type="spellStart"/>
-      <w:r>
-        <w:rPr>
-          <w:sz w:val="28"/>
-          <w:szCs w:val="28"/>
-        </w:rPr>
-        <w:t>DbSet</w:t>
-      </w:r>
-      <w:proofErr w:type="spellEnd"/>
-      <w:r>
-        <w:rPr>
-          <w:sz w:val="28"/>
-          <w:szCs w:val="28"/>
-        </w:rPr>
-        <w:t>&lt;T&gt;, где T представляет тип объекта, хранящегося в базе данных.</w:t>
+      <w:r>
+        <w:rPr>
+          <w:sz w:val="28"/>
+          <w:szCs w:val="28"/>
+        </w:rPr>
+        <w:t>. Контекст данных содержит одно или несколько свойств типа DbSet&lt;T&gt;, где T представляет тип объекта, хранящегося в базе данных.</w:t>
       </w:r>
     </w:p>
     <w:p>
@@ -14825,7 +13940,6 @@
           <w:szCs w:val="28"/>
         </w:rPr>
       </w:pPr>
-      <w:proofErr w:type="spellStart"/>
       <w:r>
         <w:rPr>
           <w:rFonts w:ascii="Times New Roman" w:hAnsi="Times New Roman" w:cs="Times New Roman"/>
@@ -14835,7 +13949,6 @@
         </w:rPr>
         <w:t>Oracle</w:t>
       </w:r>
-      <w:proofErr w:type="spellEnd"/>
       <w:r>
         <w:rPr>
           <w:rFonts w:ascii="Times New Roman" w:hAnsi="Times New Roman" w:cs="Times New Roman"/>
@@ -14844,7 +13957,6 @@
         </w:rPr>
         <w:t xml:space="preserve"> </w:t>
       </w:r>
-      <w:proofErr w:type="spellStart"/>
       <w:r>
         <w:rPr>
           <w:rFonts w:ascii="Times New Roman" w:hAnsi="Times New Roman" w:cs="Times New Roman"/>
@@ -14854,7 +13966,6 @@
         </w:rPr>
         <w:t>Database</w:t>
       </w:r>
-      <w:proofErr w:type="spellEnd"/>
       <w:r>
         <w:rPr>
           <w:rFonts w:ascii="Times New Roman" w:hAnsi="Times New Roman" w:cs="Times New Roman"/>
@@ -14863,7 +13974,6 @@
         </w:rPr>
         <w:t xml:space="preserve"> или </w:t>
       </w:r>
-      <w:proofErr w:type="spellStart"/>
       <w:r>
         <w:rPr>
           <w:rFonts w:ascii="Times New Roman" w:hAnsi="Times New Roman" w:cs="Times New Roman"/>
@@ -14873,7 +13983,6 @@
         </w:rPr>
         <w:t>Oracle</w:t>
       </w:r>
-      <w:proofErr w:type="spellEnd"/>
       <w:r>
         <w:rPr>
           <w:rFonts w:ascii="Times New Roman" w:hAnsi="Times New Roman" w:cs="Times New Roman"/>
@@ -14899,7 +14008,6 @@
         </w:rPr>
         <w:t xml:space="preserve"> — объектно-реляционная система управления базами данных компании </w:t>
       </w:r>
-      <w:proofErr w:type="spellStart"/>
       <w:r>
         <w:rPr>
           <w:rFonts w:ascii="Times New Roman" w:hAnsi="Times New Roman" w:cs="Times New Roman"/>
@@ -14909,7 +14017,6 @@
         </w:rPr>
         <w:t>Oracle</w:t>
       </w:r>
-      <w:proofErr w:type="spellEnd"/>
       <w:r>
         <w:rPr>
           <w:rFonts w:ascii="Times New Roman" w:hAnsi="Times New Roman" w:cs="Times New Roman"/>
@@ -14931,17 +14038,176 @@
           <w:lang w:val="ru-RU"/>
         </w:rPr>
       </w:pPr>
-      <w:proofErr w:type="spellStart"/>
-      <w:r>
-        <w:rPr>
-          <w:rFonts w:ascii="Times New Roman" w:hAnsi="Times New Roman" w:cs="Times New Roman"/>
-          <w:sz w:val="28"/>
-          <w:szCs w:val="28"/>
-          <w:lang w:val="ru-RU"/>
+      <w:r>
+        <w:rPr>
+          <w:rFonts w:ascii="Times New Roman" w:hAnsi="Times New Roman" w:cs="Times New Roman"/>
+          <w:sz w:val="28"/>
+          <w:szCs w:val="28"/>
+          <w:lang w:val="ru-RU"/>
+        </w:rPr>
+        <w:t>Oracle Database — одна из самых популярных БД, используемых в настоящее время для разработки ПО, так как она функционирует на большинстве платформ. В том числе на больших ЭВМ, UNIX-серверах, персональных компьютерах и т. д. Другой важной характеристикой является поддержка Oracle всех возможных вариантов архитектур, в том числе симметричных многопроцессорных систем, кластеров, систем с массовым параллелизмом и т. д. Очевидна значимость этих характеристик для крупномасштабных организаций, где эксплуатируется множество компьютеров различных моделей и производителей. В таких условиях фактором успеха является максимально возможная типизация предлагаемых решений, ставящая своей целью существенное снижение стоимости владения программным обеспечением. Унификация систем управления базами данных —один из наиболее значимых шагов</w:t>
+      </w:r>
+      <w:r>
+        <w:rPr>
+          <w:rFonts w:ascii="Times New Roman" w:hAnsi="Times New Roman" w:cs="Times New Roman"/>
+          <w:sz w:val="28"/>
+          <w:szCs w:val="28"/>
+          <w:lang w:val="ru-RU"/>
+        </w:rPr>
+        <w:t xml:space="preserve"> на пути достижения этой цели. </w:t>
+      </w:r>
+    </w:p>
+    <w:p>
+      <w:pPr>
+        <w:spacing w:line="360" w:lineRule="exact"/>
+        <w:ind w:firstLine="708"/>
+        <w:jc w:val="both"/>
+        <w:rPr>
+          <w:rFonts w:ascii="Times New Roman" w:hAnsi="Times New Roman" w:cs="Times New Roman"/>
+          <w:sz w:val="28"/>
+          <w:szCs w:val="28"/>
+          <w:lang w:val="ru-RU"/>
+        </w:rPr>
+      </w:pPr>
+      <w:r>
+        <w:rPr>
+          <w:rFonts w:ascii="Times New Roman" w:hAnsi="Times New Roman" w:cs="Times New Roman"/>
+          <w:sz w:val="28"/>
+          <w:szCs w:val="28"/>
+          <w:lang w:val="ru-RU"/>
+        </w:rPr>
+        <w:t>Поддержка Oracle большинства популярных компьютерных платформ и архитектур достигается за счет жесткой технологической схемы разработки кода СУБД. Разработку серверных продуктов выполняет единое подразделение корпорации Oracle, изменения вносятся централизованно. После этого все версии подвергаются тщательному тестированию в базовом варианте, а затем переносятся на все платформы, где также детально проверяются. Возможность переноса Oracle обеспечивается специфической структурой исходного программного кода сервера баз данных. Приблизительно 80% программного кода Oracle — это программы на языке программирования C, является платформо-независимым. Примерно 20% кода, представляющее собой ядро сервера, реализовано на машинно-зависимых языках; и эта часть кода, разумеется, переписы</w:t>
+      </w:r>
+      <w:r>
+        <w:rPr>
+          <w:rFonts w:ascii="Times New Roman" w:hAnsi="Times New Roman" w:cs="Times New Roman"/>
+          <w:sz w:val="28"/>
+          <w:szCs w:val="28"/>
+          <w:lang w:val="ru-RU"/>
+        </w:rPr>
+        <w:t xml:space="preserve">вается для различных платформ. </w:t>
+      </w:r>
+    </w:p>
+    <w:p>
+      <w:pPr>
+        <w:spacing w:line="360" w:lineRule="exact"/>
+        <w:ind w:firstLine="708"/>
+        <w:jc w:val="both"/>
+        <w:rPr>
+          <w:rFonts w:ascii="Times New Roman" w:hAnsi="Times New Roman" w:cs="Times New Roman"/>
+          <w:sz w:val="28"/>
+          <w:szCs w:val="28"/>
+          <w:lang w:val="ru-RU"/>
+        </w:rPr>
+      </w:pPr>
+      <w:r>
+        <w:rPr>
+          <w:rFonts w:ascii="Times New Roman" w:hAnsi="Times New Roman" w:cs="Times New Roman"/>
+          <w:sz w:val="28"/>
+          <w:szCs w:val="28"/>
+          <w:lang w:val="ru-RU"/>
+        </w:rPr>
+        <w:t xml:space="preserve">Однa из отличительных особенностей сервера Oracle — возможность хранения и обработки различных типов данных. Данная функциональность интегрирована в ядро СУБД и поддерживается модулем interMedia в составе </w:t>
+      </w:r>
+      <w:r>
+        <w:rPr>
+          <w:rFonts w:ascii="Times New Roman" w:hAnsi="Times New Roman" w:cs="Times New Roman"/>
+          <w:sz w:val="28"/>
+          <w:szCs w:val="28"/>
+          <w:lang w:val="ru-RU"/>
+        </w:rPr>
+        <w:lastRenderedPageBreak/>
+        <w:t>Oracle Database. Он обеспечивает работу с текстовыми документами, включая различные виды поиска, в том числе контекстного; работу с графическими образами более 20–ти форматов; раб</w:t>
+      </w:r>
+      <w:r>
+        <w:rPr>
+          <w:rFonts w:ascii="Times New Roman" w:hAnsi="Times New Roman" w:cs="Times New Roman"/>
+          <w:sz w:val="28"/>
+          <w:szCs w:val="28"/>
+          <w:lang w:val="ru-RU"/>
+        </w:rPr>
+        <w:t>оту с аудио и видеоинформацией.</w:t>
+      </w:r>
+    </w:p>
+    <w:p>
+      <w:pPr>
+        <w:spacing w:line="360" w:lineRule="exact"/>
+        <w:ind w:firstLine="708"/>
+        <w:jc w:val="both"/>
+        <w:rPr>
+          <w:rFonts w:ascii="Times New Roman" w:hAnsi="Times New Roman" w:cs="Times New Roman"/>
+          <w:sz w:val="28"/>
+          <w:szCs w:val="28"/>
+          <w:lang w:val="ru-RU"/>
+        </w:rPr>
+      </w:pPr>
+      <w:r>
+        <w:rPr>
+          <w:rFonts w:ascii="Times New Roman" w:hAnsi="Times New Roman" w:cs="Times New Roman"/>
+          <w:sz w:val="28"/>
+          <w:szCs w:val="28"/>
+          <w:lang w:val="ru-RU"/>
+        </w:rPr>
+        <w:t>СУБД Oracle не только предоставляет расширенный набор встроенных типов данных, но и позволяет за счет использования Object Option конструировать новые типы данных со спецификацией методов доступа к ним. Это означает фактически, что разработчики получают в руки инструмент, позволяющий строить структурированные типы данных, непосредственно отображающие объекты предметной области.</w:t>
+      </w:r>
+    </w:p>
+    <w:p>
+      <w:pPr>
+        <w:spacing w:line="360" w:lineRule="exact"/>
+        <w:ind w:firstLine="708"/>
+        <w:jc w:val="both"/>
+        <w:rPr>
+          <w:rFonts w:ascii="Times New Roman" w:hAnsi="Times New Roman" w:cs="Times New Roman"/>
+          <w:sz w:val="28"/>
+          <w:szCs w:val="28"/>
+          <w:lang w:val="ru-RU"/>
+        </w:rPr>
+      </w:pPr>
+      <w:r>
+        <w:rPr>
+          <w:rFonts w:ascii="Times New Roman" w:hAnsi="Times New Roman" w:cs="Times New Roman"/>
+          <w:sz w:val="28"/>
+          <w:szCs w:val="28"/>
+          <w:lang w:val="ru-RU"/>
+        </w:rPr>
+        <w:t>Oracle включает в себя очень много различных компонентов</w:t>
+      </w:r>
+      <w:r>
+        <w:rPr>
+          <w:rFonts w:ascii="Times New Roman" w:hAnsi="Times New Roman" w:cs="Times New Roman"/>
+          <w:sz w:val="28"/>
+          <w:szCs w:val="28"/>
+          <w:lang w:val="ru-RU"/>
+        </w:rPr>
+        <w:t xml:space="preserve"> и модулей, в том числе используемые в разработанной </w:t>
+      </w:r>
+      <w:r>
+        <w:rPr>
+          <w:rFonts w:ascii="Times New Roman" w:hAnsi="Times New Roman" w:cs="Times New Roman"/>
+          <w:sz w:val="28"/>
+          <w:szCs w:val="28"/>
+          <w:lang w:val="ru-RU"/>
+        </w:rPr>
+        <w:t>системе расширения Holt-Winters Additive и Holt-Winters</w:t>
+      </w:r>
+      <w:r>
+        <w:rPr>
+          <w:rFonts w:ascii="Times New Roman" w:hAnsi="Times New Roman" w:cs="Times New Roman"/>
+          <w:sz w:val="28"/>
+          <w:szCs w:val="28"/>
+          <w:lang w:val="ru-RU"/>
+        </w:rPr>
+        <w:t xml:space="preserve"> Multiplicative для </w:t>
+      </w:r>
+      <w:r>
+        <w:rPr>
+          <w:rFonts w:ascii="Times New Roman" w:hAnsi="Times New Roman" w:cs="Times New Roman"/>
+          <w:sz w:val="28"/>
+          <w:szCs w:val="28"/>
+          <w:lang w:val="en-US"/>
         </w:rPr>
         <w:t>Oracle</w:t>
       </w:r>
-      <w:proofErr w:type="spellEnd"/>
       <w:r>
         <w:rPr>
           <w:rFonts w:ascii="Times New Roman" w:hAnsi="Times New Roman" w:cs="Times New Roman"/>
@@ -14951,54 +14217,167 @@
         </w:rPr>
         <w:t xml:space="preserve"> </w:t>
       </w:r>
-      <w:proofErr w:type="spellStart"/>
-      <w:r>
-        <w:rPr>
-          <w:rFonts w:ascii="Times New Roman" w:hAnsi="Times New Roman" w:cs="Times New Roman"/>
-          <w:sz w:val="28"/>
-          <w:szCs w:val="28"/>
-          <w:lang w:val="ru-RU"/>
-        </w:rPr>
-        <w:t>Database</w:t>
-      </w:r>
-      <w:proofErr w:type="spellEnd"/>
-      <w:r>
-        <w:rPr>
-          <w:rFonts w:ascii="Times New Roman" w:hAnsi="Times New Roman" w:cs="Times New Roman"/>
-          <w:sz w:val="28"/>
-          <w:szCs w:val="28"/>
-          <w:lang w:val="ru-RU"/>
-        </w:rPr>
-        <w:t xml:space="preserve"> — одна из самых популярных БД, используемых в настоящее время для разработки ПО, так как она функционирует на большинстве платформ. В том числе на больших ЭВМ, UNIX-серверах, персональных компьютерах и т. д. Другой важной характеристикой является поддержка </w:t>
-      </w:r>
-      <w:proofErr w:type="spellStart"/>
-      <w:r>
-        <w:rPr>
-          <w:rFonts w:ascii="Times New Roman" w:hAnsi="Times New Roman" w:cs="Times New Roman"/>
-          <w:sz w:val="28"/>
-          <w:szCs w:val="28"/>
-          <w:lang w:val="ru-RU"/>
+      <w:r>
+        <w:rPr>
+          <w:rFonts w:ascii="Times New Roman" w:hAnsi="Times New Roman" w:cs="Times New Roman"/>
+          <w:sz w:val="28"/>
+          <w:szCs w:val="28"/>
+          <w:lang w:val="en-US"/>
+        </w:rPr>
+        <w:t>Hyperion</w:t>
+      </w:r>
+      <w:r>
+        <w:rPr>
+          <w:rFonts w:ascii="Times New Roman" w:hAnsi="Times New Roman" w:cs="Times New Roman"/>
+          <w:sz w:val="28"/>
+          <w:szCs w:val="28"/>
+          <w:lang w:val="ru-RU"/>
+        </w:rPr>
+        <w:t xml:space="preserve"> </w:t>
+      </w:r>
+      <w:r>
+        <w:rPr>
+          <w:rFonts w:ascii="Times New Roman" w:hAnsi="Times New Roman" w:cs="Times New Roman"/>
+          <w:sz w:val="28"/>
+          <w:szCs w:val="28"/>
+          <w:lang w:val="en-US"/>
+        </w:rPr>
+        <w:t>Planning</w:t>
+      </w:r>
+      <w:r>
+        <w:rPr>
+          <w:rFonts w:ascii="Times New Roman" w:hAnsi="Times New Roman" w:cs="Times New Roman"/>
+          <w:sz w:val="28"/>
+          <w:szCs w:val="28"/>
+          <w:lang w:val="ru-RU"/>
+        </w:rPr>
+        <w:t xml:space="preserve"> </w:t>
+      </w:r>
+      <w:r>
+        <w:rPr>
+          <w:rFonts w:ascii="Times New Roman" w:hAnsi="Times New Roman" w:cs="Times New Roman"/>
+          <w:sz w:val="28"/>
+          <w:szCs w:val="28"/>
+          <w:lang w:val="en-US"/>
+        </w:rPr>
+        <w:t>Predictive</w:t>
+      </w:r>
+      <w:r>
+        <w:rPr>
+          <w:rFonts w:ascii="Times New Roman" w:hAnsi="Times New Roman" w:cs="Times New Roman"/>
+          <w:sz w:val="28"/>
+          <w:szCs w:val="28"/>
+          <w:lang w:val="ru-RU"/>
+        </w:rPr>
+        <w:t xml:space="preserve"> </w:t>
+      </w:r>
+      <w:r>
+        <w:rPr>
+          <w:rFonts w:ascii="Times New Roman" w:hAnsi="Times New Roman" w:cs="Times New Roman"/>
+          <w:sz w:val="28"/>
+          <w:szCs w:val="28"/>
+          <w:lang w:val="en-US"/>
+        </w:rPr>
+        <w:t>Planning</w:t>
+      </w:r>
+      <w:r>
+        <w:rPr>
+          <w:rFonts w:ascii="Times New Roman" w:hAnsi="Times New Roman" w:cs="Times New Roman"/>
+          <w:sz w:val="28"/>
+          <w:szCs w:val="28"/>
+          <w:lang w:val="ru-RU"/>
+        </w:rPr>
+        <w:t xml:space="preserve"> </w:t>
+      </w:r>
+      <w:r>
+        <w:rPr>
+          <w:rFonts w:ascii="Times New Roman" w:hAnsi="Times New Roman" w:cs="Times New Roman"/>
+          <w:sz w:val="28"/>
+          <w:szCs w:val="28"/>
+          <w:lang w:val="en-US"/>
+        </w:rPr>
+        <w:t>Smart</w:t>
+      </w:r>
+      <w:r>
+        <w:rPr>
+          <w:rFonts w:ascii="Times New Roman" w:hAnsi="Times New Roman" w:cs="Times New Roman"/>
+          <w:sz w:val="28"/>
+          <w:szCs w:val="28"/>
+          <w:lang w:val="ru-RU"/>
+        </w:rPr>
+        <w:t xml:space="preserve"> </w:t>
+      </w:r>
+      <w:r>
+        <w:rPr>
+          <w:rFonts w:ascii="Times New Roman" w:hAnsi="Times New Roman" w:cs="Times New Roman"/>
+          <w:sz w:val="28"/>
+          <w:szCs w:val="28"/>
+          <w:lang w:val="en-US"/>
+        </w:rPr>
+        <w:t>View</w:t>
+      </w:r>
+      <w:r>
+        <w:rPr>
+          <w:rFonts w:ascii="Times New Roman" w:hAnsi="Times New Roman" w:cs="Times New Roman"/>
+          <w:sz w:val="28"/>
+          <w:szCs w:val="28"/>
+          <w:lang w:val="ru-RU"/>
+        </w:rPr>
+        <w:t xml:space="preserve"> приложения для сравнения полученных в разработанной системе прогнозов с прогнозами, построенными приложениями </w:t>
+      </w:r>
+      <w:r>
+        <w:rPr>
+          <w:rFonts w:ascii="Times New Roman" w:hAnsi="Times New Roman" w:cs="Times New Roman"/>
+          <w:sz w:val="28"/>
+          <w:szCs w:val="28"/>
+          <w:lang w:val="en-US"/>
         </w:rPr>
         <w:t>Oracle</w:t>
       </w:r>
-      <w:proofErr w:type="spellEnd"/>
-      <w:r>
-        <w:rPr>
-          <w:rFonts w:ascii="Times New Roman" w:hAnsi="Times New Roman" w:cs="Times New Roman"/>
-          <w:sz w:val="28"/>
-          <w:szCs w:val="28"/>
-          <w:lang w:val="ru-RU"/>
-        </w:rPr>
-        <w:t xml:space="preserve"> всех возможных вариантов архитектур, в том числе симметричных многопроцессорных систем, кластеров, систем с массовым параллелизмом и т. д. Очевидна значимость этих характеристик для крупномасштабных организаций, где эксплуатируется множество компьютеров различных моделей и производителей. В таких условиях фактором успеха является максимально возможная типизация предлагаемых решений, ставящая своей целью существенное снижение стоимости владения программным обеспечением. Унификация систем управления базами данных —один из наиболее значимых шагов</w:t>
-      </w:r>
-      <w:r>
-        <w:rPr>
-          <w:rFonts w:ascii="Times New Roman" w:hAnsi="Times New Roman" w:cs="Times New Roman"/>
-          <w:sz w:val="28"/>
-          <w:szCs w:val="28"/>
-          <w:lang w:val="ru-RU"/>
-        </w:rPr>
-        <w:t xml:space="preserve"> на пути достижения этой цели. </w:t>
+      <w:r>
+        <w:rPr>
+          <w:rFonts w:ascii="Times New Roman" w:hAnsi="Times New Roman" w:cs="Times New Roman"/>
+          <w:sz w:val="28"/>
+          <w:szCs w:val="28"/>
+          <w:lang w:val="ru-RU"/>
+        </w:rPr>
+        <w:t>, в рамках тестирования реализованного метода прогнозирования продаж</w:t>
+      </w:r>
+      <w:r>
+        <w:rPr>
+          <w:rFonts w:ascii="Times New Roman" w:hAnsi="Times New Roman" w:cs="Times New Roman"/>
+          <w:sz w:val="28"/>
+          <w:szCs w:val="28"/>
+          <w:lang w:val="ru-RU"/>
+        </w:rPr>
+        <w:t>.</w:t>
+      </w:r>
+      <w:r>
+        <w:rPr>
+          <w:rFonts w:ascii="Times New Roman" w:hAnsi="Times New Roman" w:cs="Times New Roman"/>
+          <w:sz w:val="28"/>
+          <w:szCs w:val="28"/>
+          <w:lang w:val="ru-RU"/>
+        </w:rPr>
+        <w:t>[</w:t>
+      </w:r>
+      <w:r>
+        <w:rPr>
+          <w:rFonts w:ascii="Times New Roman" w:hAnsi="Times New Roman" w:cs="Times New Roman"/>
+          <w:sz w:val="28"/>
+          <w:szCs w:val="28"/>
+          <w:lang w:val="ru-RU"/>
+        </w:rPr>
+        <w:t>8</w:t>
+      </w:r>
+      <w:r>
+        <w:rPr>
+          <w:rFonts w:ascii="Times New Roman" w:hAnsi="Times New Roman" w:cs="Times New Roman"/>
+          <w:sz w:val="28"/>
+          <w:szCs w:val="28"/>
+          <w:lang w:val="ru-RU"/>
+        </w:rPr>
+        <w:t>]</w:t>
       </w:r>
     </w:p>
     <w:p>
@@ -15013,124 +14392,6 @@
           <w:lang w:val="ru-RU"/>
         </w:rPr>
       </w:pPr>
-      <w:r>
-        <w:rPr>
-          <w:rFonts w:ascii="Times New Roman" w:hAnsi="Times New Roman" w:cs="Times New Roman"/>
-          <w:sz w:val="28"/>
-          <w:szCs w:val="28"/>
-          <w:lang w:val="ru-RU"/>
-        </w:rPr>
-        <w:t xml:space="preserve">Поддержка </w:t>
-      </w:r>
-      <w:proofErr w:type="spellStart"/>
-      <w:r>
-        <w:rPr>
-          <w:rFonts w:ascii="Times New Roman" w:hAnsi="Times New Roman" w:cs="Times New Roman"/>
-          <w:sz w:val="28"/>
-          <w:szCs w:val="28"/>
-          <w:lang w:val="ru-RU"/>
-        </w:rPr>
-        <w:t>Oracle</w:t>
-      </w:r>
-      <w:proofErr w:type="spellEnd"/>
-      <w:r>
-        <w:rPr>
-          <w:rFonts w:ascii="Times New Roman" w:hAnsi="Times New Roman" w:cs="Times New Roman"/>
-          <w:sz w:val="28"/>
-          <w:szCs w:val="28"/>
-          <w:lang w:val="ru-RU"/>
-        </w:rPr>
-        <w:t xml:space="preserve"> большинства популярных компьютерных платформ и архитектур достигается за счет жесткой технологической схемы разработки кода СУБД. Разработку серверных продуктов выполняет единое подразделение корпорации </w:t>
-      </w:r>
-      <w:proofErr w:type="spellStart"/>
-      <w:r>
-        <w:rPr>
-          <w:rFonts w:ascii="Times New Roman" w:hAnsi="Times New Roman" w:cs="Times New Roman"/>
-          <w:sz w:val="28"/>
-          <w:szCs w:val="28"/>
-          <w:lang w:val="ru-RU"/>
-        </w:rPr>
-        <w:t>Oracle</w:t>
-      </w:r>
-      <w:proofErr w:type="spellEnd"/>
-      <w:r>
-        <w:rPr>
-          <w:rFonts w:ascii="Times New Roman" w:hAnsi="Times New Roman" w:cs="Times New Roman"/>
-          <w:sz w:val="28"/>
-          <w:szCs w:val="28"/>
-          <w:lang w:val="ru-RU"/>
-        </w:rPr>
-        <w:t xml:space="preserve">, изменения вносятся централизованно. После этого все версии подвергаются тщательному тестированию в базовом варианте, а затем переносятся на все платформы, где также детально проверяются. Возможность переноса </w:t>
-      </w:r>
-      <w:proofErr w:type="spellStart"/>
-      <w:r>
-        <w:rPr>
-          <w:rFonts w:ascii="Times New Roman" w:hAnsi="Times New Roman" w:cs="Times New Roman"/>
-          <w:sz w:val="28"/>
-          <w:szCs w:val="28"/>
-          <w:lang w:val="ru-RU"/>
-        </w:rPr>
-        <w:t>Oracle</w:t>
-      </w:r>
-      <w:proofErr w:type="spellEnd"/>
-      <w:r>
-        <w:rPr>
-          <w:rFonts w:ascii="Times New Roman" w:hAnsi="Times New Roman" w:cs="Times New Roman"/>
-          <w:sz w:val="28"/>
-          <w:szCs w:val="28"/>
-          <w:lang w:val="ru-RU"/>
-        </w:rPr>
-        <w:t xml:space="preserve"> обеспечивается специфической структурой исходного программного кода сервера баз данных. Приблизительно 80% программного кода </w:t>
-      </w:r>
-      <w:proofErr w:type="spellStart"/>
-      <w:r>
-        <w:rPr>
-          <w:rFonts w:ascii="Times New Roman" w:hAnsi="Times New Roman" w:cs="Times New Roman"/>
-          <w:sz w:val="28"/>
-          <w:szCs w:val="28"/>
-          <w:lang w:val="ru-RU"/>
-        </w:rPr>
-        <w:t>Oracle</w:t>
-      </w:r>
-      <w:proofErr w:type="spellEnd"/>
-      <w:r>
-        <w:rPr>
-          <w:rFonts w:ascii="Times New Roman" w:hAnsi="Times New Roman" w:cs="Times New Roman"/>
-          <w:sz w:val="28"/>
-          <w:szCs w:val="28"/>
-          <w:lang w:val="ru-RU"/>
-        </w:rPr>
-        <w:t xml:space="preserve"> — это программы на языке программирования C, является </w:t>
-      </w:r>
-      <w:proofErr w:type="spellStart"/>
-      <w:r>
-        <w:rPr>
-          <w:rFonts w:ascii="Times New Roman" w:hAnsi="Times New Roman" w:cs="Times New Roman"/>
-          <w:sz w:val="28"/>
-          <w:szCs w:val="28"/>
-          <w:lang w:val="ru-RU"/>
-        </w:rPr>
-        <w:t>платформо</w:t>
-      </w:r>
-      <w:proofErr w:type="spellEnd"/>
-      <w:r>
-        <w:rPr>
-          <w:rFonts w:ascii="Times New Roman" w:hAnsi="Times New Roman" w:cs="Times New Roman"/>
-          <w:sz w:val="28"/>
-          <w:szCs w:val="28"/>
-          <w:lang w:val="ru-RU"/>
-        </w:rPr>
-        <w:t>-независимым. Примерно 20% кода, представляющее собой ядро сервера, реализовано на машинно-зависимых языках; и эта часть кода, разумеется, переписы</w:t>
-      </w:r>
-      <w:r>
-        <w:rPr>
-          <w:rFonts w:ascii="Times New Roman" w:hAnsi="Times New Roman" w:cs="Times New Roman"/>
-          <w:sz w:val="28"/>
-          <w:szCs w:val="28"/>
-          <w:lang w:val="ru-RU"/>
-        </w:rPr>
-        <w:t xml:space="preserve">вается для различных платформ. </w:t>
-      </w:r>
     </w:p>
     <w:p>
       <w:pPr>
@@ -15139,140 +14400,29 @@
         <w:jc w:val="both"/>
         <w:rPr>
           <w:rFonts w:ascii="Times New Roman" w:hAnsi="Times New Roman" w:cs="Times New Roman"/>
-          <w:sz w:val="28"/>
-          <w:szCs w:val="28"/>
-          <w:lang w:val="ru-RU"/>
-        </w:rPr>
-      </w:pPr>
-      <w:proofErr w:type="spellStart"/>
-      <w:r>
-        <w:rPr>
-          <w:rFonts w:ascii="Times New Roman" w:hAnsi="Times New Roman" w:cs="Times New Roman"/>
-          <w:sz w:val="28"/>
-          <w:szCs w:val="28"/>
-          <w:lang w:val="ru-RU"/>
-        </w:rPr>
-        <w:t>Однa</w:t>
-      </w:r>
-      <w:proofErr w:type="spellEnd"/>
-      <w:r>
-        <w:rPr>
-          <w:rFonts w:ascii="Times New Roman" w:hAnsi="Times New Roman" w:cs="Times New Roman"/>
-          <w:sz w:val="28"/>
-          <w:szCs w:val="28"/>
-          <w:lang w:val="ru-RU"/>
-        </w:rPr>
-        <w:t xml:space="preserve"> из отличительных особенностей сервера </w:t>
-      </w:r>
-      <w:proofErr w:type="spellStart"/>
-      <w:r>
-        <w:rPr>
-          <w:rFonts w:ascii="Times New Roman" w:hAnsi="Times New Roman" w:cs="Times New Roman"/>
-          <w:sz w:val="28"/>
-          <w:szCs w:val="28"/>
-          <w:lang w:val="ru-RU"/>
-        </w:rPr>
-        <w:t>Oracle</w:t>
-      </w:r>
-      <w:proofErr w:type="spellEnd"/>
-      <w:r>
-        <w:rPr>
-          <w:rFonts w:ascii="Times New Roman" w:hAnsi="Times New Roman" w:cs="Times New Roman"/>
-          <w:sz w:val="28"/>
-          <w:szCs w:val="28"/>
-          <w:lang w:val="ru-RU"/>
-        </w:rPr>
-        <w:t xml:space="preserve"> — возможность хранения и обработки различных типов данных. Данная функциональность интегрирована в ядро СУБД и поддерживается модулем </w:t>
-      </w:r>
-      <w:proofErr w:type="spellStart"/>
-      <w:r>
-        <w:rPr>
-          <w:rFonts w:ascii="Times New Roman" w:hAnsi="Times New Roman" w:cs="Times New Roman"/>
-          <w:sz w:val="28"/>
-          <w:szCs w:val="28"/>
-          <w:lang w:val="ru-RU"/>
-        </w:rPr>
-        <w:t>interMedia</w:t>
-      </w:r>
-      <w:proofErr w:type="spellEnd"/>
-      <w:r>
-        <w:rPr>
-          <w:rFonts w:ascii="Times New Roman" w:hAnsi="Times New Roman" w:cs="Times New Roman"/>
-          <w:sz w:val="28"/>
-          <w:szCs w:val="28"/>
-          <w:lang w:val="ru-RU"/>
-        </w:rPr>
-        <w:t xml:space="preserve"> в составе </w:t>
-      </w:r>
-      <w:proofErr w:type="spellStart"/>
-      <w:r>
-        <w:rPr>
-          <w:rFonts w:ascii="Times New Roman" w:hAnsi="Times New Roman" w:cs="Times New Roman"/>
-          <w:sz w:val="28"/>
-          <w:szCs w:val="28"/>
-          <w:lang w:val="ru-RU"/>
-        </w:rPr>
-        <w:lastRenderedPageBreak/>
-        <w:t>Oracle</w:t>
-      </w:r>
-      <w:proofErr w:type="spellEnd"/>
-      <w:r>
-        <w:rPr>
-          <w:rFonts w:ascii="Times New Roman" w:hAnsi="Times New Roman" w:cs="Times New Roman"/>
-          <w:sz w:val="28"/>
-          <w:szCs w:val="28"/>
-          <w:lang w:val="ru-RU"/>
-        </w:rPr>
-        <w:t xml:space="preserve"> </w:t>
-      </w:r>
-      <w:proofErr w:type="spellStart"/>
-      <w:r>
-        <w:rPr>
-          <w:rFonts w:ascii="Times New Roman" w:hAnsi="Times New Roman" w:cs="Times New Roman"/>
-          <w:sz w:val="28"/>
-          <w:szCs w:val="28"/>
-          <w:lang w:val="ru-RU"/>
-        </w:rPr>
-        <w:t>Database</w:t>
-      </w:r>
-      <w:proofErr w:type="spellEnd"/>
-      <w:r>
-        <w:rPr>
-          <w:rFonts w:ascii="Times New Roman" w:hAnsi="Times New Roman" w:cs="Times New Roman"/>
-          <w:sz w:val="28"/>
-          <w:szCs w:val="28"/>
-          <w:lang w:val="ru-RU"/>
-        </w:rPr>
-        <w:t>. Он обеспечивает работу с текстовыми документами, включая различные виды поиска, в том числе контекстного; работу с графическими образами более 20–</w:t>
-      </w:r>
-      <w:proofErr w:type="spellStart"/>
-      <w:r>
-        <w:rPr>
-          <w:rFonts w:ascii="Times New Roman" w:hAnsi="Times New Roman" w:cs="Times New Roman"/>
-          <w:sz w:val="28"/>
-          <w:szCs w:val="28"/>
-          <w:lang w:val="ru-RU"/>
-        </w:rPr>
-        <w:t>ти</w:t>
-      </w:r>
-      <w:proofErr w:type="spellEnd"/>
-      <w:r>
-        <w:rPr>
-          <w:rFonts w:ascii="Times New Roman" w:hAnsi="Times New Roman" w:cs="Times New Roman"/>
-          <w:sz w:val="28"/>
-          <w:szCs w:val="28"/>
-          <w:lang w:val="ru-RU"/>
-        </w:rPr>
-        <w:t xml:space="preserve"> форматов; раб</w:t>
-      </w:r>
-      <w:r>
-        <w:rPr>
-          <w:rFonts w:ascii="Times New Roman" w:hAnsi="Times New Roman" w:cs="Times New Roman"/>
-          <w:sz w:val="28"/>
-          <w:szCs w:val="28"/>
-          <w:lang w:val="ru-RU"/>
-        </w:rPr>
-        <w:t>оту с аудио и видеоинформацией.</w:t>
+          <w:b/>
+          <w:sz w:val="28"/>
+          <w:szCs w:val="28"/>
+        </w:rPr>
+      </w:pPr>
+      <w:r>
+        <w:rPr>
+          <w:rFonts w:ascii="Times New Roman" w:hAnsi="Times New Roman" w:cs="Times New Roman"/>
+          <w:b/>
+          <w:sz w:val="28"/>
+          <w:szCs w:val="28"/>
+        </w:rPr>
+        <w:t xml:space="preserve">2.3.6 </w:t>
+      </w:r>
+      <w:r>
+        <w:rPr>
+          <w:rFonts w:ascii="Times New Roman" w:hAnsi="Times New Roman" w:cs="Times New Roman"/>
+          <w:b/>
+          <w:sz w:val="28"/>
+          <w:szCs w:val="28"/>
+          <w:lang w:val="en-US"/>
+        </w:rPr>
+        <w:t>AngularJS</w:t>
       </w:r>
     </w:p>
     <w:p>
@@ -15294,67 +14444,25 @@
           <w:szCs w:val="28"/>
           <w:lang w:val="ru-RU"/>
         </w:rPr>
-        <w:t xml:space="preserve">СУБД </w:t>
-      </w:r>
-      <w:proofErr w:type="spellStart"/>
-      <w:r>
-        <w:rPr>
-          <w:rFonts w:ascii="Times New Roman" w:hAnsi="Times New Roman" w:cs="Times New Roman"/>
-          <w:sz w:val="28"/>
-          <w:szCs w:val="28"/>
-          <w:lang w:val="ru-RU"/>
-        </w:rPr>
-        <w:t>Oracle</w:t>
-      </w:r>
-      <w:proofErr w:type="spellEnd"/>
-      <w:r>
-        <w:rPr>
-          <w:rFonts w:ascii="Times New Roman" w:hAnsi="Times New Roman" w:cs="Times New Roman"/>
-          <w:sz w:val="28"/>
-          <w:szCs w:val="28"/>
-          <w:lang w:val="ru-RU"/>
-        </w:rPr>
-        <w:t xml:space="preserve"> не только предоставляет расширенный набор встроенных типов данных, но и позволяет за счет использования </w:t>
-      </w:r>
-      <w:proofErr w:type="spellStart"/>
-      <w:r>
-        <w:rPr>
-          <w:rFonts w:ascii="Times New Roman" w:hAnsi="Times New Roman" w:cs="Times New Roman"/>
-          <w:sz w:val="28"/>
-          <w:szCs w:val="28"/>
-          <w:lang w:val="ru-RU"/>
-        </w:rPr>
-        <w:t>Object</w:t>
-      </w:r>
-      <w:proofErr w:type="spellEnd"/>
-      <w:r>
-        <w:rPr>
-          <w:rFonts w:ascii="Times New Roman" w:hAnsi="Times New Roman" w:cs="Times New Roman"/>
-          <w:sz w:val="28"/>
-          <w:szCs w:val="28"/>
-          <w:lang w:val="ru-RU"/>
-        </w:rPr>
-        <w:t xml:space="preserve"> </w:t>
-      </w:r>
-      <w:proofErr w:type="spellStart"/>
-      <w:r>
-        <w:rPr>
-          <w:rFonts w:ascii="Times New Roman" w:hAnsi="Times New Roman" w:cs="Times New Roman"/>
-          <w:sz w:val="28"/>
-          <w:szCs w:val="28"/>
-          <w:lang w:val="ru-RU"/>
-        </w:rPr>
-        <w:t>Option</w:t>
-      </w:r>
-      <w:proofErr w:type="spellEnd"/>
-      <w:r>
-        <w:rPr>
-          <w:rFonts w:ascii="Times New Roman" w:hAnsi="Times New Roman" w:cs="Times New Roman"/>
-          <w:sz w:val="28"/>
-          <w:szCs w:val="28"/>
-          <w:lang w:val="ru-RU"/>
-        </w:rPr>
-        <w:t xml:space="preserve"> конструировать новые типы данных со спецификацией методов доступа к ним. Это означает фактически, что разработчики получают в руки инструмент, позволяющий строить структурированные типы данных, непосредственно отображающие объекты предметной области.</w:t>
+        <w:t>AngularJS — JavaScript-фреймворк с открытым исходным кодом. Предназначен для разработки одностраничных приложений (</w:t>
+      </w:r>
+      <w:r>
+        <w:rPr>
+          <w:rFonts w:ascii="Times New Roman" w:hAnsi="Times New Roman" w:cs="Times New Roman"/>
+          <w:sz w:val="28"/>
+          <w:szCs w:val="28"/>
+          <w:lang w:val="en-US"/>
+        </w:rPr>
+        <w:t>SPA</w:t>
+      </w:r>
+      <w:r>
+        <w:rPr>
+          <w:rFonts w:ascii="Times New Roman" w:hAnsi="Times New Roman" w:cs="Times New Roman"/>
+          <w:sz w:val="28"/>
+          <w:szCs w:val="28"/>
+          <w:lang w:val="ru-RU"/>
+        </w:rPr>
+        <w:t>). Его цель — расширение браузерных приложений на основе MVC-шаблона, а также упрощение тестирования и разработки.</w:t>
       </w:r>
     </w:p>
     <w:p>
@@ -15369,461 +14477,14 @@
           <w:lang w:val="ru-RU"/>
         </w:rPr>
       </w:pPr>
-      <w:proofErr w:type="spellStart"/>
-      <w:r>
-        <w:rPr>
-          <w:rFonts w:ascii="Times New Roman" w:hAnsi="Times New Roman" w:cs="Times New Roman"/>
-          <w:sz w:val="28"/>
-          <w:szCs w:val="28"/>
-          <w:lang w:val="ru-RU"/>
-        </w:rPr>
-        <w:t>Oracle</w:t>
-      </w:r>
-      <w:proofErr w:type="spellEnd"/>
-      <w:r>
-        <w:rPr>
-          <w:rFonts w:ascii="Times New Roman" w:hAnsi="Times New Roman" w:cs="Times New Roman"/>
-          <w:sz w:val="28"/>
-          <w:szCs w:val="28"/>
-          <w:lang w:val="ru-RU"/>
-        </w:rPr>
-        <w:t xml:space="preserve"> включает в себя очень много различных компонентов</w:t>
-      </w:r>
-      <w:r>
-        <w:rPr>
-          <w:rFonts w:ascii="Times New Roman" w:hAnsi="Times New Roman" w:cs="Times New Roman"/>
-          <w:sz w:val="28"/>
-          <w:szCs w:val="28"/>
-          <w:lang w:val="ru-RU"/>
-        </w:rPr>
-        <w:t xml:space="preserve"> и модулей, в том числе используемые в разработанной </w:t>
-      </w:r>
-      <w:r>
-        <w:rPr>
-          <w:rFonts w:ascii="Times New Roman" w:hAnsi="Times New Roman" w:cs="Times New Roman"/>
-          <w:sz w:val="28"/>
-          <w:szCs w:val="28"/>
-          <w:lang w:val="ru-RU"/>
-        </w:rPr>
-        <w:t xml:space="preserve">системе расширения </w:t>
-      </w:r>
-      <w:proofErr w:type="spellStart"/>
-      <w:r>
-        <w:rPr>
-          <w:rFonts w:ascii="Times New Roman" w:hAnsi="Times New Roman" w:cs="Times New Roman"/>
-          <w:sz w:val="28"/>
-          <w:szCs w:val="28"/>
-          <w:lang w:val="ru-RU"/>
-        </w:rPr>
-        <w:t>Holt-Winters</w:t>
-      </w:r>
-      <w:proofErr w:type="spellEnd"/>
-      <w:r>
-        <w:rPr>
-          <w:rFonts w:ascii="Times New Roman" w:hAnsi="Times New Roman" w:cs="Times New Roman"/>
-          <w:sz w:val="28"/>
-          <w:szCs w:val="28"/>
-          <w:lang w:val="ru-RU"/>
-        </w:rPr>
-        <w:t xml:space="preserve"> </w:t>
-      </w:r>
-      <w:proofErr w:type="spellStart"/>
-      <w:r>
-        <w:rPr>
-          <w:rFonts w:ascii="Times New Roman" w:hAnsi="Times New Roman" w:cs="Times New Roman"/>
-          <w:sz w:val="28"/>
-          <w:szCs w:val="28"/>
-          <w:lang w:val="ru-RU"/>
-        </w:rPr>
-        <w:t>Additive</w:t>
-      </w:r>
-      <w:proofErr w:type="spellEnd"/>
-      <w:r>
-        <w:rPr>
-          <w:rFonts w:ascii="Times New Roman" w:hAnsi="Times New Roman" w:cs="Times New Roman"/>
-          <w:sz w:val="28"/>
-          <w:szCs w:val="28"/>
-          <w:lang w:val="ru-RU"/>
-        </w:rPr>
-        <w:t xml:space="preserve"> и </w:t>
-      </w:r>
-      <w:proofErr w:type="spellStart"/>
-      <w:r>
-        <w:rPr>
-          <w:rFonts w:ascii="Times New Roman" w:hAnsi="Times New Roman" w:cs="Times New Roman"/>
-          <w:sz w:val="28"/>
-          <w:szCs w:val="28"/>
-          <w:lang w:val="ru-RU"/>
-        </w:rPr>
-        <w:t>Holt-Winters</w:t>
-      </w:r>
-      <w:proofErr w:type="spellEnd"/>
-      <w:r>
-        <w:rPr>
-          <w:rFonts w:ascii="Times New Roman" w:hAnsi="Times New Roman" w:cs="Times New Roman"/>
-          <w:sz w:val="28"/>
-          <w:szCs w:val="28"/>
-          <w:lang w:val="ru-RU"/>
-        </w:rPr>
-        <w:t xml:space="preserve"> </w:t>
-      </w:r>
-      <w:proofErr w:type="spellStart"/>
-      <w:r>
-        <w:rPr>
-          <w:rFonts w:ascii="Times New Roman" w:hAnsi="Times New Roman" w:cs="Times New Roman"/>
-          <w:sz w:val="28"/>
-          <w:szCs w:val="28"/>
-          <w:lang w:val="ru-RU"/>
-        </w:rPr>
-        <w:t>Multiplicative</w:t>
-      </w:r>
-      <w:proofErr w:type="spellEnd"/>
-      <w:r>
-        <w:rPr>
-          <w:rFonts w:ascii="Times New Roman" w:hAnsi="Times New Roman" w:cs="Times New Roman"/>
-          <w:sz w:val="28"/>
-          <w:szCs w:val="28"/>
-          <w:lang w:val="ru-RU"/>
-        </w:rPr>
-        <w:t xml:space="preserve"> для </w:t>
-      </w:r>
-      <w:r>
-        <w:rPr>
-          <w:rFonts w:ascii="Times New Roman" w:hAnsi="Times New Roman" w:cs="Times New Roman"/>
-          <w:sz w:val="28"/>
-          <w:szCs w:val="28"/>
-          <w:lang w:val="en-US"/>
-        </w:rPr>
-        <w:t>Oracle</w:t>
-      </w:r>
-      <w:r>
-        <w:rPr>
-          <w:rFonts w:ascii="Times New Roman" w:hAnsi="Times New Roman" w:cs="Times New Roman"/>
-          <w:sz w:val="28"/>
-          <w:szCs w:val="28"/>
-          <w:lang w:val="ru-RU"/>
-        </w:rPr>
-        <w:t xml:space="preserve"> </w:t>
-      </w:r>
-      <w:r>
-        <w:rPr>
-          <w:rFonts w:ascii="Times New Roman" w:hAnsi="Times New Roman" w:cs="Times New Roman"/>
-          <w:sz w:val="28"/>
-          <w:szCs w:val="28"/>
-          <w:lang w:val="en-US"/>
-        </w:rPr>
-        <w:t>Hyperion</w:t>
-      </w:r>
-      <w:r>
-        <w:rPr>
-          <w:rFonts w:ascii="Times New Roman" w:hAnsi="Times New Roman" w:cs="Times New Roman"/>
-          <w:sz w:val="28"/>
-          <w:szCs w:val="28"/>
-          <w:lang w:val="ru-RU"/>
-        </w:rPr>
-        <w:t xml:space="preserve"> </w:t>
-      </w:r>
-      <w:r>
-        <w:rPr>
-          <w:rFonts w:ascii="Times New Roman" w:hAnsi="Times New Roman" w:cs="Times New Roman"/>
-          <w:sz w:val="28"/>
-          <w:szCs w:val="28"/>
-          <w:lang w:val="en-US"/>
-        </w:rPr>
-        <w:t>Planning</w:t>
-      </w:r>
-      <w:r>
-        <w:rPr>
-          <w:rFonts w:ascii="Times New Roman" w:hAnsi="Times New Roman" w:cs="Times New Roman"/>
-          <w:sz w:val="28"/>
-          <w:szCs w:val="28"/>
-          <w:lang w:val="ru-RU"/>
-        </w:rPr>
-        <w:t xml:space="preserve"> </w:t>
-      </w:r>
-      <w:r>
-        <w:rPr>
-          <w:rFonts w:ascii="Times New Roman" w:hAnsi="Times New Roman" w:cs="Times New Roman"/>
-          <w:sz w:val="28"/>
-          <w:szCs w:val="28"/>
-          <w:lang w:val="en-US"/>
-        </w:rPr>
-        <w:t>Predictive</w:t>
-      </w:r>
-      <w:r>
-        <w:rPr>
-          <w:rFonts w:ascii="Times New Roman" w:hAnsi="Times New Roman" w:cs="Times New Roman"/>
-          <w:sz w:val="28"/>
-          <w:szCs w:val="28"/>
-          <w:lang w:val="ru-RU"/>
-        </w:rPr>
-        <w:t xml:space="preserve"> </w:t>
-      </w:r>
-      <w:r>
-        <w:rPr>
-          <w:rFonts w:ascii="Times New Roman" w:hAnsi="Times New Roman" w:cs="Times New Roman"/>
-          <w:sz w:val="28"/>
-          <w:szCs w:val="28"/>
-          <w:lang w:val="en-US"/>
-        </w:rPr>
-        <w:t>Planning</w:t>
-      </w:r>
-      <w:r>
-        <w:rPr>
-          <w:rFonts w:ascii="Times New Roman" w:hAnsi="Times New Roman" w:cs="Times New Roman"/>
-          <w:sz w:val="28"/>
-          <w:szCs w:val="28"/>
-          <w:lang w:val="ru-RU"/>
-        </w:rPr>
-        <w:t xml:space="preserve"> </w:t>
-      </w:r>
-      <w:r>
-        <w:rPr>
-          <w:rFonts w:ascii="Times New Roman" w:hAnsi="Times New Roman" w:cs="Times New Roman"/>
-          <w:sz w:val="28"/>
-          <w:szCs w:val="28"/>
-          <w:lang w:val="en-US"/>
-        </w:rPr>
-        <w:t>Smart</w:t>
-      </w:r>
-      <w:r>
-        <w:rPr>
-          <w:rFonts w:ascii="Times New Roman" w:hAnsi="Times New Roman" w:cs="Times New Roman"/>
-          <w:sz w:val="28"/>
-          <w:szCs w:val="28"/>
-          <w:lang w:val="ru-RU"/>
-        </w:rPr>
-        <w:t xml:space="preserve"> </w:t>
-      </w:r>
-      <w:r>
-        <w:rPr>
-          <w:rFonts w:ascii="Times New Roman" w:hAnsi="Times New Roman" w:cs="Times New Roman"/>
-          <w:sz w:val="28"/>
-          <w:szCs w:val="28"/>
-          <w:lang w:val="en-US"/>
-        </w:rPr>
-        <w:t>View</w:t>
-      </w:r>
-      <w:r>
-        <w:rPr>
-          <w:rFonts w:ascii="Times New Roman" w:hAnsi="Times New Roman" w:cs="Times New Roman"/>
-          <w:sz w:val="28"/>
-          <w:szCs w:val="28"/>
-          <w:lang w:val="ru-RU"/>
-        </w:rPr>
-        <w:t xml:space="preserve"> приложения для сравнения полученных в разработанной системе прогнозов с прогнозами, построенными приложениями </w:t>
-      </w:r>
-      <w:r>
-        <w:rPr>
-          <w:rFonts w:ascii="Times New Roman" w:hAnsi="Times New Roman" w:cs="Times New Roman"/>
-          <w:sz w:val="28"/>
-          <w:szCs w:val="28"/>
-          <w:lang w:val="en-US"/>
-        </w:rPr>
-        <w:t>Oracle</w:t>
-      </w:r>
-      <w:r>
-        <w:rPr>
-          <w:rFonts w:ascii="Times New Roman" w:hAnsi="Times New Roman" w:cs="Times New Roman"/>
-          <w:sz w:val="28"/>
-          <w:szCs w:val="28"/>
-          <w:lang w:val="ru-RU"/>
-        </w:rPr>
-        <w:t>, в рамках тестирования реализованного метода прогнозирования продаж</w:t>
-      </w:r>
-      <w:r>
-        <w:rPr>
-          <w:rFonts w:ascii="Times New Roman" w:hAnsi="Times New Roman" w:cs="Times New Roman"/>
-          <w:sz w:val="28"/>
-          <w:szCs w:val="28"/>
-          <w:lang w:val="ru-RU"/>
-        </w:rPr>
-        <w:t>.</w:t>
-      </w:r>
-      <w:r>
-        <w:rPr>
-          <w:rFonts w:ascii="Times New Roman" w:hAnsi="Times New Roman" w:cs="Times New Roman"/>
-          <w:sz w:val="28"/>
-          <w:szCs w:val="28"/>
-          <w:lang w:val="ru-RU"/>
-        </w:rPr>
-        <w:t>[</w:t>
-      </w:r>
-      <w:r>
-        <w:rPr>
-          <w:rFonts w:ascii="Times New Roman" w:hAnsi="Times New Roman" w:cs="Times New Roman"/>
-          <w:sz w:val="28"/>
-          <w:szCs w:val="28"/>
-          <w:lang w:val="ru-RU"/>
-        </w:rPr>
-        <w:t>8</w:t>
-      </w:r>
-      <w:r>
-        <w:rPr>
-          <w:rFonts w:ascii="Times New Roman" w:hAnsi="Times New Roman" w:cs="Times New Roman"/>
-          <w:sz w:val="28"/>
-          <w:szCs w:val="28"/>
-          <w:lang w:val="ru-RU"/>
-        </w:rPr>
-        <w:t>]</w:t>
-      </w:r>
-    </w:p>
-    <w:p>
-      <w:pPr>
-        <w:spacing w:line="360" w:lineRule="exact"/>
-        <w:ind w:firstLine="708"/>
-        <w:jc w:val="both"/>
-        <w:rPr>
-          <w:rFonts w:ascii="Times New Roman" w:hAnsi="Times New Roman" w:cs="Times New Roman"/>
-          <w:sz w:val="28"/>
-          <w:szCs w:val="28"/>
-          <w:lang w:val="ru-RU"/>
-        </w:rPr>
-      </w:pPr>
-    </w:p>
-    <w:p>
-      <w:pPr>
-        <w:spacing w:line="360" w:lineRule="exact"/>
-        <w:ind w:firstLine="708"/>
-        <w:jc w:val="both"/>
-        <w:rPr>
-          <w:rFonts w:ascii="Times New Roman" w:hAnsi="Times New Roman" w:cs="Times New Roman"/>
-          <w:b/>
-          <w:sz w:val="28"/>
-          <w:szCs w:val="28"/>
-        </w:rPr>
-      </w:pPr>
-      <w:r>
-        <w:rPr>
-          <w:rFonts w:ascii="Times New Roman" w:hAnsi="Times New Roman" w:cs="Times New Roman"/>
-          <w:b/>
-          <w:sz w:val="28"/>
-          <w:szCs w:val="28"/>
-        </w:rPr>
-        <w:t xml:space="preserve">2.3.6 </w:t>
-      </w:r>
-      <w:r>
-        <w:rPr>
-          <w:rFonts w:ascii="Times New Roman" w:hAnsi="Times New Roman" w:cs="Times New Roman"/>
-          <w:b/>
-          <w:sz w:val="28"/>
-          <w:szCs w:val="28"/>
-          <w:lang w:val="en-US"/>
-        </w:rPr>
-        <w:t>AngularJS</w:t>
-      </w:r>
-    </w:p>
-    <w:p>
-      <w:pPr>
-        <w:spacing w:line="360" w:lineRule="exact"/>
-        <w:ind w:firstLine="708"/>
-        <w:jc w:val="both"/>
-        <w:rPr>
-          <w:rFonts w:ascii="Times New Roman" w:hAnsi="Times New Roman" w:cs="Times New Roman"/>
-          <w:sz w:val="28"/>
-          <w:szCs w:val="28"/>
-          <w:lang w:val="ru-RU"/>
-        </w:rPr>
-      </w:pPr>
-      <w:proofErr w:type="spellStart"/>
-      <w:r>
-        <w:rPr>
-          <w:rFonts w:ascii="Times New Roman" w:hAnsi="Times New Roman" w:cs="Times New Roman"/>
-          <w:sz w:val="28"/>
-          <w:szCs w:val="28"/>
-          <w:lang w:val="ru-RU"/>
-        </w:rPr>
-        <w:t>AngularJS</w:t>
-      </w:r>
-      <w:proofErr w:type="spellEnd"/>
-      <w:r>
-        <w:rPr>
-          <w:rFonts w:ascii="Times New Roman" w:hAnsi="Times New Roman" w:cs="Times New Roman"/>
-          <w:sz w:val="28"/>
-          <w:szCs w:val="28"/>
-          <w:lang w:val="ru-RU"/>
-        </w:rPr>
-        <w:t xml:space="preserve"> — </w:t>
-      </w:r>
-      <w:proofErr w:type="spellStart"/>
-      <w:r>
-        <w:rPr>
-          <w:rFonts w:ascii="Times New Roman" w:hAnsi="Times New Roman" w:cs="Times New Roman"/>
-          <w:sz w:val="28"/>
-          <w:szCs w:val="28"/>
-          <w:lang w:val="ru-RU"/>
-        </w:rPr>
-        <w:t>JavaScript-фреймворк</w:t>
-      </w:r>
-      <w:proofErr w:type="spellEnd"/>
-      <w:r>
-        <w:rPr>
-          <w:rFonts w:ascii="Times New Roman" w:hAnsi="Times New Roman" w:cs="Times New Roman"/>
-          <w:sz w:val="28"/>
-          <w:szCs w:val="28"/>
-          <w:lang w:val="ru-RU"/>
-        </w:rPr>
-        <w:t xml:space="preserve"> с открытым исходным кодом. Предназначен для разработки одностраничных приложений (</w:t>
-      </w:r>
-      <w:r>
-        <w:rPr>
-          <w:rFonts w:ascii="Times New Roman" w:hAnsi="Times New Roman" w:cs="Times New Roman"/>
-          <w:sz w:val="28"/>
-          <w:szCs w:val="28"/>
-          <w:lang w:val="en-US"/>
-        </w:rPr>
-        <w:t>SPA</w:t>
-      </w:r>
-      <w:r>
-        <w:rPr>
-          <w:rFonts w:ascii="Times New Roman" w:hAnsi="Times New Roman" w:cs="Times New Roman"/>
-          <w:sz w:val="28"/>
-          <w:szCs w:val="28"/>
-          <w:lang w:val="ru-RU"/>
-        </w:rPr>
-        <w:t>). Его цель — расширение браузерных приложений на основе MVC-шаблона, а также упрощение тестирования и разработки.</w:t>
-      </w:r>
-    </w:p>
-    <w:p>
-      <w:pPr>
-        <w:spacing w:line="360" w:lineRule="exact"/>
-        <w:ind w:firstLine="708"/>
-        <w:jc w:val="both"/>
-        <w:rPr>
-          <w:rFonts w:ascii="Times New Roman" w:hAnsi="Times New Roman" w:cs="Times New Roman"/>
-          <w:sz w:val="28"/>
-          <w:szCs w:val="28"/>
-          <w:lang w:val="ru-RU"/>
-        </w:rPr>
-      </w:pPr>
-      <w:r>
-        <w:rPr>
-          <w:rFonts w:ascii="Times New Roman" w:hAnsi="Times New Roman" w:cs="Times New Roman"/>
-          <w:sz w:val="28"/>
-          <w:szCs w:val="28"/>
-          <w:lang w:val="ru-RU"/>
-        </w:rPr>
-        <w:t xml:space="preserve">Фреймворк работает с HTML, содержащим дополнительные пользовательские атрибуты, которые описываются директивами, и связывает ввод или вывод области страницы с моделью, представляющей собой обычные переменные </w:t>
-      </w:r>
-      <w:proofErr w:type="spellStart"/>
-      <w:r>
-        <w:rPr>
-          <w:rFonts w:ascii="Times New Roman" w:hAnsi="Times New Roman" w:cs="Times New Roman"/>
-          <w:sz w:val="28"/>
-          <w:szCs w:val="28"/>
-          <w:lang w:val="ru-RU"/>
-        </w:rPr>
-        <w:t>JavaScript</w:t>
-      </w:r>
-      <w:proofErr w:type="spellEnd"/>
-      <w:r>
-        <w:rPr>
-          <w:rFonts w:ascii="Times New Roman" w:hAnsi="Times New Roman" w:cs="Times New Roman"/>
-          <w:sz w:val="28"/>
-          <w:szCs w:val="28"/>
-          <w:lang w:val="ru-RU"/>
-        </w:rPr>
-        <w:t>. Значения этих переменных задаются вручную или извлекаются из статических или динамических JSON-данных.</w:t>
+      <w:r>
+        <w:rPr>
+          <w:rFonts w:ascii="Times New Roman" w:hAnsi="Times New Roman" w:cs="Times New Roman"/>
+          <w:sz w:val="28"/>
+          <w:szCs w:val="28"/>
+          <w:lang w:val="ru-RU"/>
+        </w:rPr>
+        <w:t>Фреймворк работает с HTML, содержащим дополнительные пользовательские атрибуты, которые описываются директивами, и связывает ввод или вывод области страницы с моделью, представляющей собой обычные переменные JavaScript. Значения этих переменных задаются вручную или извлекаются из статических или динамических JSON-данных.</w:t>
       </w:r>
     </w:p>
     <w:p>
@@ -15964,7 +14625,7 @@
     </w:p>
     <w:p>
       <w:pPr>
-        <w:pStyle w:val="a4"/>
+        <w:pStyle w:val="ListParagraph"/>
         <w:numPr>
           <w:ilvl w:val="0"/>
           <w:numId w:val="44"/>
@@ -15988,7 +14649,7 @@
     </w:p>
     <w:p>
       <w:pPr>
-        <w:pStyle w:val="a4"/>
+        <w:pStyle w:val="ListParagraph"/>
         <w:numPr>
           <w:ilvl w:val="0"/>
           <w:numId w:val="44"/>
@@ -16029,7 +14690,7 @@
     </w:p>
     <w:p>
       <w:pPr>
-        <w:pStyle w:val="a4"/>
+        <w:pStyle w:val="ListParagraph"/>
         <w:numPr>
           <w:ilvl w:val="0"/>
           <w:numId w:val="44"/>
@@ -16293,7 +14954,6 @@
         </w:rPr>
         <w:t>.1 Описание функци</w:t>
       </w:r>
-      <w:proofErr w:type="spellStart"/>
       <w:r>
         <w:rPr>
           <w:rFonts w:ascii="Times New Roman" w:hAnsi="Times New Roman" w:cs="Times New Roman"/>
@@ -16304,7 +14964,6 @@
         </w:rPr>
         <w:t>онала</w:t>
       </w:r>
-      <w:proofErr w:type="spellEnd"/>
       <w:r>
         <w:rPr>
           <w:rFonts w:ascii="Times New Roman" w:hAnsi="Times New Roman" w:cs="Times New Roman"/>
@@ -16370,7 +15029,6 @@
         </w:rPr>
         <w:t xml:space="preserve"> функци</w:t>
       </w:r>
-      <w:proofErr w:type="spellStart"/>
       <w:r>
         <w:rPr>
           <w:rFonts w:ascii="Times New Roman" w:hAnsi="Times New Roman" w:cs="Times New Roman"/>
@@ -16380,7 +15038,6 @@
         </w:rPr>
         <w:t>онал</w:t>
       </w:r>
-      <w:proofErr w:type="spellEnd"/>
       <w:r>
         <w:rPr>
           <w:rFonts w:ascii="Times New Roman" w:hAnsi="Times New Roman" w:cs="Times New Roman"/>
@@ -16452,7 +15109,7 @@
     </w:p>
     <w:p>
       <w:pPr>
-        <w:pStyle w:val="a4"/>
+        <w:pStyle w:val="ListParagraph"/>
         <w:numPr>
           <w:ilvl w:val="0"/>
           <w:numId w:val="37"/>
@@ -16478,7 +15135,7 @@
     </w:p>
     <w:p>
       <w:pPr>
-        <w:pStyle w:val="a4"/>
+        <w:pStyle w:val="ListParagraph"/>
         <w:numPr>
           <w:ilvl w:val="0"/>
           <w:numId w:val="37"/>
@@ -16504,7 +15161,7 @@
     </w:p>
     <w:p>
       <w:pPr>
-        <w:pStyle w:val="a4"/>
+        <w:pStyle w:val="ListParagraph"/>
         <w:numPr>
           <w:ilvl w:val="0"/>
           <w:numId w:val="37"/>
@@ -16530,7 +15187,7 @@
     </w:p>
     <w:p>
       <w:pPr>
-        <w:pStyle w:val="a4"/>
+        <w:pStyle w:val="ListParagraph"/>
         <w:numPr>
           <w:ilvl w:val="0"/>
           <w:numId w:val="38"/>
@@ -16556,7 +15213,7 @@
     </w:p>
     <w:p>
       <w:pPr>
-        <w:pStyle w:val="a4"/>
+        <w:pStyle w:val="ListParagraph"/>
         <w:numPr>
           <w:ilvl w:val="0"/>
           <w:numId w:val="38"/>
@@ -16582,7 +15239,7 @@
     </w:p>
     <w:p>
       <w:pPr>
-        <w:pStyle w:val="a4"/>
+        <w:pStyle w:val="ListParagraph"/>
         <w:numPr>
           <w:ilvl w:val="0"/>
           <w:numId w:val="38"/>
@@ -16608,7 +15265,7 @@
     </w:p>
     <w:p>
       <w:pPr>
-        <w:pStyle w:val="a4"/>
+        <w:pStyle w:val="ListParagraph"/>
         <w:numPr>
           <w:ilvl w:val="0"/>
           <w:numId w:val="38"/>
@@ -16634,7 +15291,7 @@
     </w:p>
     <w:p>
       <w:pPr>
-        <w:pStyle w:val="a4"/>
+        <w:pStyle w:val="ListParagraph"/>
         <w:numPr>
           <w:ilvl w:val="0"/>
           <w:numId w:val="38"/>
@@ -16660,7 +15317,7 @@
     </w:p>
     <w:p>
       <w:pPr>
-        <w:pStyle w:val="a4"/>
+        <w:pStyle w:val="ListParagraph"/>
         <w:numPr>
           <w:ilvl w:val="0"/>
           <w:numId w:val="38"/>
@@ -16695,7 +15352,7 @@
     </w:p>
     <w:p>
       <w:pPr>
-        <w:pStyle w:val="a4"/>
+        <w:pStyle w:val="ListParagraph"/>
         <w:numPr>
           <w:ilvl w:val="0"/>
           <w:numId w:val="38"/>
@@ -16721,7 +15378,7 @@
     </w:p>
     <w:p>
       <w:pPr>
-        <w:pStyle w:val="a4"/>
+        <w:pStyle w:val="ListParagraph"/>
         <w:numPr>
           <w:ilvl w:val="0"/>
           <w:numId w:val="38"/>
@@ -16756,7 +15413,7 @@
     </w:p>
     <w:p>
       <w:pPr>
-        <w:pStyle w:val="a4"/>
+        <w:pStyle w:val="ListParagraph"/>
         <w:numPr>
           <w:ilvl w:val="0"/>
           <w:numId w:val="38"/>
@@ -16791,7 +15448,7 @@
     </w:p>
     <w:p>
       <w:pPr>
-        <w:pStyle w:val="a4"/>
+        <w:pStyle w:val="ListParagraph"/>
         <w:numPr>
           <w:ilvl w:val="0"/>
           <w:numId w:val="38"/>
@@ -16826,7 +15483,7 @@
     </w:p>
     <w:p>
       <w:pPr>
-        <w:pStyle w:val="a4"/>
+        <w:pStyle w:val="ListParagraph"/>
         <w:numPr>
           <w:ilvl w:val="0"/>
           <w:numId w:val="37"/>
@@ -16870,7 +15527,7 @@
     </w:p>
     <w:p>
       <w:pPr>
-        <w:pStyle w:val="a4"/>
+        <w:pStyle w:val="ListParagraph"/>
         <w:numPr>
           <w:ilvl w:val="0"/>
           <w:numId w:val="37"/>
@@ -17089,7 +15746,7 @@
           <w:noProof/>
           <w:sz w:val="28"/>
           <w:szCs w:val="28"/>
-          <w:lang w:val="ru-RU" w:eastAsia="ru-RU"/>
+          <w:lang w:val="en-US"/>
         </w:rPr>
         <w:drawing>
           <wp:anchor distT="0" distB="0" distL="114300" distR="114300" simplePos="0" relativeHeight="251676160" behindDoc="0" locked="0" layoutInCell="1" allowOverlap="1">
@@ -17317,12 +15974,20 @@
           <w:noProof/>
           <w:sz w:val="28"/>
           <w:szCs w:val="28"/>
-          <w:lang w:val="ru-RU" w:eastAsia="ru-RU"/>
+          <w:lang w:val="en-US"/>
         </w:rPr>
         <w:drawing>
-          <wp:inline distT="0" distB="0" distL="0" distR="0" wp14:anchorId="2C26E2EC" wp14:editId="6ADC3912">
+          <wp:anchor distT="0" distB="0" distL="114300" distR="114300" simplePos="0" relativeHeight="251685376" behindDoc="0" locked="0" layoutInCell="1" allowOverlap="1">
+            <wp:simplePos x="0" y="0"/>
+            <wp:positionH relativeFrom="column">
+              <wp:posOffset>1425559</wp:posOffset>
+            </wp:positionH>
+            <wp:positionV relativeFrom="paragraph">
+              <wp:posOffset>-1980194</wp:posOffset>
+            </wp:positionV>
             <wp:extent cx="3274827" cy="2158502"/>
             <wp:effectExtent l="0" t="0" r="1905" b="0"/>
+            <wp:wrapNone/>
             <wp:docPr id="5" name="Рисунок 5"/>
             <wp:cNvGraphicFramePr>
               <a:graphicFrameLocks xmlns:a="http://schemas.openxmlformats.org/drawingml/2006/main" noChangeAspect="1"/>
@@ -17352,7 +16017,7 @@
                   <pic:spPr bwMode="auto">
                     <a:xfrm>
                       <a:off x="0" y="0"/>
-                      <a:ext cx="3313507" cy="2183997"/>
+                      <a:ext cx="3274827" cy="2158502"/>
                     </a:xfrm>
                     <a:prstGeom prst="rect">
                       <a:avLst/>
@@ -17365,7 +16030,13 @@
                 </pic:pic>
               </a:graphicData>
             </a:graphic>
-          </wp:inline>
+            <wp14:sizeRelH relativeFrom="page">
+              <wp14:pctWidth>0</wp14:pctWidth>
+            </wp14:sizeRelH>
+            <wp14:sizeRelV relativeFrom="page">
+              <wp14:pctHeight>0</wp14:pctHeight>
+            </wp14:sizeRelV>
+          </wp:anchor>
         </w:drawing>
       </w:r>
     </w:p>
@@ -17571,12 +16242,20 @@
           <w:noProof/>
           <w:sz w:val="28"/>
           <w:szCs w:val="28"/>
-          <w:lang w:val="ru-RU" w:eastAsia="ru-RU"/>
+          <w:lang w:val="en-US"/>
         </w:rPr>
         <w:drawing>
-          <wp:inline distT="0" distB="0" distL="0" distR="0">
+          <wp:anchor distT="0" distB="0" distL="114300" distR="114300" simplePos="0" relativeHeight="251684352" behindDoc="0" locked="0" layoutInCell="1" allowOverlap="1">
+            <wp:simplePos x="0" y="0"/>
+            <wp:positionH relativeFrom="column">
+              <wp:posOffset>1651190</wp:posOffset>
+            </wp:positionH>
+            <wp:positionV relativeFrom="paragraph">
+              <wp:posOffset>-1983163</wp:posOffset>
+            </wp:positionV>
             <wp:extent cx="3263877" cy="2162810"/>
             <wp:effectExtent l="0" t="0" r="0" b="8890"/>
+            <wp:wrapNone/>
             <wp:docPr id="6" name="Рисунок 6"/>
             <wp:cNvGraphicFramePr>
               <a:graphicFrameLocks xmlns:a="http://schemas.openxmlformats.org/drawingml/2006/main" noChangeAspect="1"/>
@@ -17606,7 +16285,7 @@
                   <pic:spPr bwMode="auto">
                     <a:xfrm>
                       <a:off x="0" y="0"/>
-                      <a:ext cx="3294117" cy="2182848"/>
+                      <a:ext cx="3263877" cy="2162810"/>
                     </a:xfrm>
                     <a:prstGeom prst="rect">
                       <a:avLst/>
@@ -17619,7 +16298,13 @@
                 </pic:pic>
               </a:graphicData>
             </a:graphic>
-          </wp:inline>
+            <wp14:sizeRelH relativeFrom="page">
+              <wp14:pctWidth>0</wp14:pctWidth>
+            </wp14:sizeRelH>
+            <wp14:sizeRelV relativeFrom="page">
+              <wp14:pctHeight>0</wp14:pctHeight>
+            </wp14:sizeRelV>
+          </wp:anchor>
         </w:drawing>
       </w:r>
     </w:p>
@@ -17816,12 +16501,20 @@
           <w:noProof/>
           <w:sz w:val="28"/>
           <w:szCs w:val="28"/>
-          <w:lang w:val="ru-RU" w:eastAsia="ru-RU"/>
+          <w:lang w:val="en-US"/>
         </w:rPr>
         <w:drawing>
-          <wp:inline distT="0" distB="0" distL="0" distR="0">
+          <wp:anchor distT="0" distB="0" distL="114300" distR="114300" simplePos="0" relativeHeight="251683328" behindDoc="0" locked="0" layoutInCell="1" allowOverlap="1">
+            <wp:simplePos x="0" y="0"/>
+            <wp:positionH relativeFrom="column">
+              <wp:posOffset>1663065</wp:posOffset>
+            </wp:positionH>
+            <wp:positionV relativeFrom="paragraph">
+              <wp:posOffset>-1986791</wp:posOffset>
+            </wp:positionV>
             <wp:extent cx="3247828" cy="2169042"/>
             <wp:effectExtent l="0" t="0" r="0" b="3175"/>
+            <wp:wrapNone/>
             <wp:docPr id="7" name="Рисунок 7"/>
             <wp:cNvGraphicFramePr>
               <a:graphicFrameLocks xmlns:a="http://schemas.openxmlformats.org/drawingml/2006/main" noChangeAspect="1"/>
@@ -17851,7 +16544,7 @@
                   <pic:spPr bwMode="auto">
                     <a:xfrm>
                       <a:off x="0" y="0"/>
-                      <a:ext cx="3258667" cy="2176281"/>
+                      <a:ext cx="3247828" cy="2169042"/>
                     </a:xfrm>
                     <a:prstGeom prst="rect">
                       <a:avLst/>
@@ -17864,7 +16557,13 @@
                 </pic:pic>
               </a:graphicData>
             </a:graphic>
-          </wp:inline>
+            <wp14:sizeRelH relativeFrom="page">
+              <wp14:pctWidth>0</wp14:pctWidth>
+            </wp14:sizeRelH>
+            <wp14:sizeRelV relativeFrom="page">
+              <wp14:pctHeight>0</wp14:pctHeight>
+            </wp14:sizeRelV>
+          </wp:anchor>
         </w:drawing>
       </w:r>
     </w:p>
@@ -18085,12 +16784,20 @@
           <w:noProof/>
           <w:sz w:val="28"/>
           <w:szCs w:val="28"/>
-          <w:lang w:val="ru-RU" w:eastAsia="ru-RU"/>
+          <w:lang w:val="en-US"/>
         </w:rPr>
         <w:drawing>
-          <wp:inline distT="0" distB="0" distL="0" distR="0">
-            <wp:extent cx="2405892" cy="3689498"/>
-            <wp:effectExtent l="0" t="0" r="0" b="6350"/>
+          <wp:anchor distT="0" distB="0" distL="114300" distR="114300" simplePos="0" relativeHeight="251681280" behindDoc="0" locked="0" layoutInCell="1" allowOverlap="1">
+            <wp:simplePos x="0" y="0"/>
+            <wp:positionH relativeFrom="column">
+              <wp:posOffset>1852930</wp:posOffset>
+            </wp:positionH>
+            <wp:positionV relativeFrom="paragraph">
+              <wp:posOffset>-3507105</wp:posOffset>
+            </wp:positionV>
+            <wp:extent cx="2404872" cy="3694176"/>
+            <wp:effectExtent l="0" t="0" r="0" b="1905"/>
+            <wp:wrapNone/>
             <wp:docPr id="10" name="Рисунок 10"/>
             <wp:cNvGraphicFramePr>
               <a:graphicFrameLocks xmlns:a="http://schemas.openxmlformats.org/drawingml/2006/main" noChangeAspect="1"/>
@@ -18118,9 +16825,9 @@
                     </a:stretch>
                   </pic:blipFill>
                   <pic:spPr bwMode="auto">
-                    <a:xfrm flipH="1">
+                    <a:xfrm rot="10800000" flipH="1" flipV="1">
                       <a:off x="0" y="0"/>
-                      <a:ext cx="2420770" cy="3712314"/>
+                      <a:ext cx="2404872" cy="3694176"/>
                     </a:xfrm>
                     <a:prstGeom prst="rect">
                       <a:avLst/>
@@ -18133,7 +16840,13 @@
                 </pic:pic>
               </a:graphicData>
             </a:graphic>
-          </wp:inline>
+            <wp14:sizeRelH relativeFrom="page">
+              <wp14:pctWidth>0</wp14:pctWidth>
+            </wp14:sizeRelH>
+            <wp14:sizeRelV relativeFrom="page">
+              <wp14:pctHeight>0</wp14:pctHeight>
+            </wp14:sizeRelV>
+          </wp:anchor>
         </w:drawing>
       </w:r>
     </w:p>
@@ -18307,12 +17020,20 @@
           <w:noProof/>
           <w:sz w:val="28"/>
           <w:szCs w:val="28"/>
-          <w:lang w:val="ru-RU" w:eastAsia="ru-RU"/>
+          <w:lang w:val="en-US"/>
         </w:rPr>
         <w:drawing>
-          <wp:inline distT="0" distB="0" distL="0" distR="0">
+          <wp:anchor distT="0" distB="0" distL="114300" distR="114300" simplePos="0" relativeHeight="251682304" behindDoc="0" locked="0" layoutInCell="1" allowOverlap="1">
+            <wp:simplePos x="0" y="0"/>
+            <wp:positionH relativeFrom="column">
+              <wp:posOffset>12395</wp:posOffset>
+            </wp:positionH>
+            <wp:positionV relativeFrom="paragraph">
+              <wp:posOffset>-2650490</wp:posOffset>
+            </wp:positionV>
             <wp:extent cx="6102985" cy="2828261"/>
             <wp:effectExtent l="0" t="0" r="0" b="0"/>
+            <wp:wrapNone/>
             <wp:docPr id="11" name="Рисунок 11"/>
             <wp:cNvGraphicFramePr>
               <a:graphicFrameLocks xmlns:a="http://schemas.openxmlformats.org/drawingml/2006/main" noChangeAspect="1"/>
@@ -18342,7 +17063,7 @@
                   <pic:spPr bwMode="auto">
                     <a:xfrm>
                       <a:off x="0" y="0"/>
-                      <a:ext cx="6111510" cy="2832212"/>
+                      <a:ext cx="6102985" cy="2828261"/>
                     </a:xfrm>
                     <a:prstGeom prst="rect">
                       <a:avLst/>
@@ -18355,7 +17076,13 @@
                 </pic:pic>
               </a:graphicData>
             </a:graphic>
-          </wp:inline>
+            <wp14:sizeRelH relativeFrom="page">
+              <wp14:pctWidth>0</wp14:pctWidth>
+            </wp14:sizeRelH>
+            <wp14:sizeRelV relativeFrom="page">
+              <wp14:pctHeight>0</wp14:pctHeight>
+            </wp14:sizeRelV>
+          </wp:anchor>
         </w:drawing>
       </w:r>
     </w:p>
@@ -18509,12 +17236,20 @@
           <w:noProof/>
           <w:sz w:val="28"/>
           <w:szCs w:val="28"/>
-          <w:lang w:val="ru-RU" w:eastAsia="ru-RU"/>
+          <w:lang w:val="en-US"/>
         </w:rPr>
         <w:drawing>
-          <wp:inline distT="0" distB="0" distL="0" distR="0">
+          <wp:anchor distT="0" distB="0" distL="114300" distR="114300" simplePos="0" relativeHeight="251680256" behindDoc="0" locked="0" layoutInCell="1" allowOverlap="1">
+            <wp:simplePos x="0" y="0"/>
+            <wp:positionH relativeFrom="column">
+              <wp:posOffset>520</wp:posOffset>
+            </wp:positionH>
+            <wp:positionV relativeFrom="paragraph">
+              <wp:posOffset>-1087895</wp:posOffset>
+            </wp:positionV>
             <wp:extent cx="6113780" cy="1265555"/>
             <wp:effectExtent l="0" t="0" r="1270" b="0"/>
+            <wp:wrapNone/>
             <wp:docPr id="1" name="Рисунок 1"/>
             <wp:cNvGraphicFramePr>
               <a:graphicFrameLocks xmlns:a="http://schemas.openxmlformats.org/drawingml/2006/main" noChangeAspect="1"/>
@@ -18557,7 +17292,13 @@
                 </pic:pic>
               </a:graphicData>
             </a:graphic>
-          </wp:inline>
+            <wp14:sizeRelH relativeFrom="page">
+              <wp14:pctWidth>0</wp14:pctWidth>
+            </wp14:sizeRelH>
+            <wp14:sizeRelV relativeFrom="page">
+              <wp14:pctHeight>0</wp14:pctHeight>
+            </wp14:sizeRelV>
+          </wp:anchor>
         </w:drawing>
       </w:r>
     </w:p>
@@ -18884,12 +17625,20 @@
           <w:noProof/>
           <w:sz w:val="28"/>
           <w:szCs w:val="28"/>
-          <w:lang w:val="ru-RU" w:eastAsia="ru-RU"/>
+          <w:lang w:val="en-US"/>
         </w:rPr>
         <w:drawing>
-          <wp:inline distT="0" distB="0" distL="0" distR="0">
+          <wp:anchor distT="0" distB="0" distL="114300" distR="114300" simplePos="0" relativeHeight="251679232" behindDoc="0" locked="0" layoutInCell="1" allowOverlap="1">
+            <wp:simplePos x="0" y="0"/>
+            <wp:positionH relativeFrom="column">
+              <wp:posOffset>520</wp:posOffset>
+            </wp:positionH>
+            <wp:positionV relativeFrom="paragraph">
+              <wp:posOffset>-5874641</wp:posOffset>
+            </wp:positionV>
             <wp:extent cx="6113780" cy="6049645"/>
             <wp:effectExtent l="0" t="0" r="1270" b="8255"/>
+            <wp:wrapNone/>
             <wp:docPr id="2" name="Рисунок 2"/>
             <wp:cNvGraphicFramePr>
               <a:graphicFrameLocks xmlns:a="http://schemas.openxmlformats.org/drawingml/2006/main" noChangeAspect="1"/>
@@ -18932,7 +17681,13 @@
                 </pic:pic>
               </a:graphicData>
             </a:graphic>
-          </wp:inline>
+            <wp14:sizeRelH relativeFrom="page">
+              <wp14:pctWidth>0</wp14:pctWidth>
+            </wp14:sizeRelH>
+            <wp14:sizeRelV relativeFrom="page">
+              <wp14:pctHeight>0</wp14:pctHeight>
+            </wp14:sizeRelV>
+          </wp:anchor>
         </w:drawing>
       </w:r>
     </w:p>
@@ -19125,18 +17880,27 @@
           <w:lang w:val="ru-RU"/>
         </w:rPr>
       </w:pPr>
+      <w:bookmarkStart w:id="0" w:name="_GoBack"/>
       <w:r>
         <w:rPr>
           <w:rFonts w:ascii="Times New Roman" w:hAnsi="Times New Roman" w:cs="Times New Roman"/>
           <w:noProof/>
           <w:sz w:val="28"/>
           <w:szCs w:val="28"/>
-          <w:lang w:val="ru-RU" w:eastAsia="ru-RU"/>
+          <w:lang w:val="en-US"/>
         </w:rPr>
         <w:drawing>
-          <wp:inline distT="0" distB="0" distL="0" distR="0">
+          <wp:anchor distT="0" distB="0" distL="114300" distR="114300" simplePos="0" relativeHeight="251686400" behindDoc="0" locked="0" layoutInCell="1" allowOverlap="1">
+            <wp:simplePos x="0" y="0"/>
+            <wp:positionH relativeFrom="column">
+              <wp:posOffset>2197455</wp:posOffset>
+            </wp:positionH>
+            <wp:positionV relativeFrom="paragraph">
+              <wp:posOffset>-1643067</wp:posOffset>
+            </wp:positionV>
             <wp:extent cx="1722475" cy="1823479"/>
             <wp:effectExtent l="0" t="0" r="0" b="5715"/>
+            <wp:wrapNone/>
             <wp:docPr id="3" name="Рисунок 3"/>
             <wp:cNvGraphicFramePr>
               <a:graphicFrameLocks xmlns:a="http://schemas.openxmlformats.org/drawingml/2006/main" noChangeAspect="1"/>
@@ -19166,7 +17930,7 @@
                   <pic:spPr bwMode="auto">
                     <a:xfrm>
                       <a:off x="0" y="0"/>
-                      <a:ext cx="1799946" cy="1905493"/>
+                      <a:ext cx="1722475" cy="1823479"/>
                     </a:xfrm>
                     <a:prstGeom prst="rect">
                       <a:avLst/>
@@ -19179,9 +17943,16 @@
                 </pic:pic>
               </a:graphicData>
             </a:graphic>
-          </wp:inline>
+            <wp14:sizeRelH relativeFrom="page">
+              <wp14:pctWidth>0</wp14:pctWidth>
+            </wp14:sizeRelH>
+            <wp14:sizeRelV relativeFrom="page">
+              <wp14:pctHeight>0</wp14:pctHeight>
+            </wp14:sizeRelV>
+          </wp:anchor>
         </w:drawing>
       </w:r>
+      <w:bookmarkEnd w:id="0"/>
     </w:p>
     <w:p>
       <w:pPr>
@@ -19381,12 +18152,20 @@
           <w:noProof/>
           <w:sz w:val="28"/>
           <w:szCs w:val="28"/>
-          <w:lang w:val="ru-RU" w:eastAsia="ru-RU"/>
+          <w:lang w:val="en-US"/>
         </w:rPr>
         <w:drawing>
-          <wp:inline distT="0" distB="0" distL="0" distR="0">
+          <wp:anchor distT="0" distB="0" distL="114300" distR="114300" simplePos="0" relativeHeight="251678208" behindDoc="0" locked="0" layoutInCell="1" allowOverlap="1">
+            <wp:simplePos x="0" y="0"/>
+            <wp:positionH relativeFrom="column">
+              <wp:posOffset>520</wp:posOffset>
+            </wp:positionH>
+            <wp:positionV relativeFrom="paragraph">
+              <wp:posOffset>-3611732</wp:posOffset>
+            </wp:positionV>
             <wp:extent cx="6102985" cy="3796030"/>
             <wp:effectExtent l="0" t="0" r="0" b="0"/>
+            <wp:wrapNone/>
             <wp:docPr id="9" name="Рисунок 9"/>
             <wp:cNvGraphicFramePr>
               <a:graphicFrameLocks xmlns:a="http://schemas.openxmlformats.org/drawingml/2006/main" noChangeAspect="1"/>
@@ -19429,7 +18208,13 @@
                 </pic:pic>
               </a:graphicData>
             </a:graphic>
-          </wp:inline>
+            <wp14:sizeRelH relativeFrom="page">
+              <wp14:pctWidth>0</wp14:pctWidth>
+            </wp14:sizeRelH>
+            <wp14:sizeRelV relativeFrom="page">
+              <wp14:pctHeight>0</wp14:pctHeight>
+            </wp14:sizeRelV>
+          </wp:anchor>
         </w:drawing>
       </w:r>
     </w:p>
@@ -19639,12 +18424,20 @@
           <w:noProof/>
           <w:sz w:val="28"/>
           <w:szCs w:val="28"/>
-          <w:lang w:val="ru-RU" w:eastAsia="ru-RU"/>
+          <w:lang w:val="en-US"/>
         </w:rPr>
         <w:drawing>
-          <wp:inline distT="0" distB="0" distL="0" distR="0" wp14:anchorId="7E977F12" wp14:editId="14F2E328">
-            <wp:extent cx="6102985" cy="3796030"/>
+          <wp:anchor distT="0" distB="0" distL="114300" distR="114300" simplePos="0" relativeHeight="251677184" behindDoc="0" locked="0" layoutInCell="1" allowOverlap="1">
+            <wp:simplePos x="0" y="0"/>
+            <wp:positionH relativeFrom="column">
+              <wp:posOffset>12395</wp:posOffset>
+            </wp:positionH>
+            <wp:positionV relativeFrom="paragraph">
+              <wp:posOffset>-3611072</wp:posOffset>
+            </wp:positionV>
+            <wp:extent cx="6099048" cy="3794760"/>
             <wp:effectExtent l="0" t="0" r="0" b="0"/>
+            <wp:wrapNone/>
             <wp:docPr id="12" name="Рисунок 12"/>
             <wp:cNvGraphicFramePr>
               <a:graphicFrameLocks xmlns:a="http://schemas.openxmlformats.org/drawingml/2006/main" noChangeAspect="1"/>
@@ -19674,7 +18467,7 @@
                   <pic:spPr bwMode="auto">
                     <a:xfrm>
                       <a:off x="0" y="0"/>
-                      <a:ext cx="6102985" cy="3796030"/>
+                      <a:ext cx="6099048" cy="3794760"/>
                     </a:xfrm>
                     <a:prstGeom prst="rect">
                       <a:avLst/>
@@ -19687,7 +18480,13 @@
                 </pic:pic>
               </a:graphicData>
             </a:graphic>
-          </wp:inline>
+            <wp14:sizeRelH relativeFrom="margin">
+              <wp14:pctWidth>0</wp14:pctWidth>
+            </wp14:sizeRelH>
+            <wp14:sizeRelV relativeFrom="margin">
+              <wp14:pctHeight>0</wp14:pctHeight>
+            </wp14:sizeRelV>
+          </wp:anchor>
         </w:drawing>
       </w:r>
     </w:p>
@@ -19932,7 +18731,7 @@
     </w:p>
     <w:p>
       <w:pPr>
-        <w:pStyle w:val="a4"/>
+        <w:pStyle w:val="ListParagraph"/>
         <w:numPr>
           <w:ilvl w:val="0"/>
           <w:numId w:val="23"/>
@@ -19958,7 +18757,7 @@
     </w:p>
     <w:p>
       <w:pPr>
-        <w:pStyle w:val="a4"/>
+        <w:pStyle w:val="ListParagraph"/>
         <w:numPr>
           <w:ilvl w:val="0"/>
           <w:numId w:val="23"/>
@@ -20001,7 +18800,7 @@
     </w:p>
     <w:p>
       <w:pPr>
-        <w:pStyle w:val="a4"/>
+        <w:pStyle w:val="ListParagraph"/>
         <w:numPr>
           <w:ilvl w:val="0"/>
           <w:numId w:val="23"/>
@@ -20036,7 +18835,7 @@
     </w:p>
     <w:p>
       <w:pPr>
-        <w:pStyle w:val="a4"/>
+        <w:pStyle w:val="ListParagraph"/>
         <w:numPr>
           <w:ilvl w:val="0"/>
           <w:numId w:val="23"/>
@@ -20061,7 +18860,7 @@
     </w:p>
     <w:p>
       <w:pPr>
-        <w:pStyle w:val="a4"/>
+        <w:pStyle w:val="ListParagraph"/>
         <w:numPr>
           <w:ilvl w:val="0"/>
           <w:numId w:val="23"/>
@@ -20095,7 +18894,7 @@
     </w:p>
     <w:p>
       <w:pPr>
-        <w:pStyle w:val="a4"/>
+        <w:pStyle w:val="ListParagraph"/>
         <w:numPr>
           <w:ilvl w:val="0"/>
           <w:numId w:val="23"/>
@@ -20120,7 +18919,7 @@
     </w:p>
     <w:p>
       <w:pPr>
-        <w:pStyle w:val="a4"/>
+        <w:pStyle w:val="ListParagraph"/>
         <w:numPr>
           <w:ilvl w:val="0"/>
           <w:numId w:val="23"/>
@@ -20163,7 +18962,7 @@
     </w:p>
     <w:p>
       <w:pPr>
-        <w:pStyle w:val="a4"/>
+        <w:pStyle w:val="ListParagraph"/>
         <w:numPr>
           <w:ilvl w:val="0"/>
           <w:numId w:val="23"/>
@@ -20198,7 +18997,7 @@
     </w:p>
     <w:p>
       <w:pPr>
-        <w:pStyle w:val="a4"/>
+        <w:pStyle w:val="ListParagraph"/>
         <w:numPr>
           <w:ilvl w:val="0"/>
           <w:numId w:val="23"/>
@@ -20503,7 +19302,7 @@
     </w:p>
     <w:p>
       <w:pPr>
-        <w:pStyle w:val="a4"/>
+        <w:pStyle w:val="ListParagraph"/>
         <w:numPr>
           <w:ilvl w:val="0"/>
           <w:numId w:val="24"/>
@@ -20664,7 +19463,7 @@
     </w:p>
     <w:p>
       <w:pPr>
-        <w:pStyle w:val="a4"/>
+        <w:pStyle w:val="ListParagraph"/>
         <w:numPr>
           <w:ilvl w:val="0"/>
           <w:numId w:val="24"/>
@@ -20782,7 +19581,7 @@
     </w:p>
     <w:p>
       <w:pPr>
-        <w:pStyle w:val="a4"/>
+        <w:pStyle w:val="ListParagraph"/>
         <w:numPr>
           <w:ilvl w:val="0"/>
           <w:numId w:val="24"/>
@@ -20867,7 +19666,7 @@
     </w:p>
     <w:p>
       <w:pPr>
-        <w:pStyle w:val="a4"/>
+        <w:pStyle w:val="ListParagraph"/>
         <w:numPr>
           <w:ilvl w:val="0"/>
           <w:numId w:val="24"/>
@@ -20904,32 +19703,12 @@
           <w:szCs w:val="28"/>
           <w:lang w:val="ru-RU"/>
         </w:rPr>
-        <w:t xml:space="preserve"> : учебное пособие / В. И. Катаева, М. С. Козырев – М.-Берлин : </w:t>
-      </w:r>
-      <w:proofErr w:type="spellStart"/>
-      <w:r>
-        <w:rPr>
-          <w:rFonts w:ascii="Times New Roman" w:hAnsi="Times New Roman" w:cs="Times New Roman"/>
-          <w:sz w:val="28"/>
-          <w:szCs w:val="28"/>
-          <w:lang w:val="ru-RU"/>
-        </w:rPr>
-        <w:t>Директ</w:t>
-      </w:r>
-      <w:proofErr w:type="spellEnd"/>
-      <w:r>
-        <w:rPr>
-          <w:rFonts w:ascii="Times New Roman" w:hAnsi="Times New Roman" w:cs="Times New Roman"/>
-          <w:sz w:val="28"/>
-          <w:szCs w:val="28"/>
-          <w:lang w:val="ru-RU"/>
-        </w:rPr>
-        <w:t>-Медиа, 2015. – 196с.</w:t>
-      </w:r>
-    </w:p>
-    <w:p>
-      <w:pPr>
-        <w:pStyle w:val="a4"/>
+        <w:t xml:space="preserve"> : учебное пособие / В. И. Катаева, М. С. Козырев – М.-Берлин : Директ-Медиа, 2015. – 196с.</w:t>
+      </w:r>
+    </w:p>
+    <w:p>
+      <w:pPr>
+        <w:pStyle w:val="ListParagraph"/>
         <w:numPr>
           <w:ilvl w:val="0"/>
           <w:numId w:val="24"/>
@@ -21011,7 +19790,7 @@
     </w:p>
     <w:p>
       <w:pPr>
-        <w:pStyle w:val="a4"/>
+        <w:pStyle w:val="ListParagraph"/>
         <w:numPr>
           <w:ilvl w:val="0"/>
           <w:numId w:val="24"/>
@@ -21047,7 +19826,6 @@
         </w:rPr>
         <w:t>4</w:t>
       </w:r>
-      <w:proofErr w:type="spellStart"/>
       <w:r>
         <w:rPr>
           <w:rFonts w:ascii="Times New Roman" w:hAnsi="Times New Roman" w:cs="Times New Roman"/>
@@ -21057,7 +19835,6 @@
         </w:rPr>
         <w:t>analytics</w:t>
       </w:r>
-      <w:proofErr w:type="spellEnd"/>
       <w:r>
         <w:rPr>
           <w:rFonts w:ascii="Times New Roman" w:hAnsi="Times New Roman" w:cs="Times New Roman"/>
@@ -21066,7 +19843,6 @@
         </w:rPr>
         <w:t>.</w:t>
       </w:r>
-      <w:proofErr w:type="spellStart"/>
       <w:r>
         <w:rPr>
           <w:rFonts w:ascii="Times New Roman" w:hAnsi="Times New Roman" w:cs="Times New Roman"/>
@@ -21076,7 +19852,6 @@
         </w:rPr>
         <w:t>ru</w:t>
       </w:r>
-      <w:proofErr w:type="spellEnd"/>
       <w:r>
         <w:rPr>
           <w:rFonts w:ascii="Times New Roman" w:hAnsi="Times New Roman" w:cs="Times New Roman"/>
@@ -21155,7 +19930,7 @@
     </w:p>
     <w:p>
       <w:pPr>
-        <w:pStyle w:val="a4"/>
+        <w:pStyle w:val="ListParagraph"/>
         <w:numPr>
           <w:ilvl w:val="0"/>
           <w:numId w:val="24"/>
@@ -21237,7 +20012,7 @@
     </w:p>
     <w:p>
       <w:pPr>
-        <w:pStyle w:val="a4"/>
+        <w:pStyle w:val="ListParagraph"/>
         <w:numPr>
           <w:ilvl w:val="0"/>
           <w:numId w:val="24"/>
@@ -21335,7 +20110,7 @@
       <w:hyperlink r:id="rId20" w:history="1">
         <w:r>
           <w:rPr>
-            <w:rStyle w:val="a9"/>
+            <w:rStyle w:val="Hyperlink"/>
             <w:rFonts w:ascii="Times New Roman" w:hAnsi="Times New Roman" w:cs="Times New Roman"/>
             <w:sz w:val="28"/>
             <w:szCs w:val="28"/>
@@ -21343,11 +20118,9 @@
           </w:rPr>
           <w:t>https</w:t>
         </w:r>
-        <w:bookmarkStart w:id="0" w:name="_GoBack"/>
-        <w:bookmarkEnd w:id="0"/>
         <w:r>
           <w:rPr>
-            <w:rStyle w:val="a9"/>
+            <w:rStyle w:val="Hyperlink"/>
             <w:rFonts w:ascii="Times New Roman" w:hAnsi="Times New Roman" w:cs="Times New Roman"/>
             <w:sz w:val="28"/>
             <w:szCs w:val="28"/>
@@ -21358,7 +20131,7 @@
         <w:proofErr w:type="spellStart"/>
         <w:r>
           <w:rPr>
-            <w:rStyle w:val="a9"/>
+            <w:rStyle w:val="Hyperlink"/>
             <w:rFonts w:ascii="Times New Roman" w:hAnsi="Times New Roman" w:cs="Times New Roman"/>
             <w:sz w:val="28"/>
             <w:szCs w:val="28"/>
@@ -21369,7 +20142,7 @@
         <w:proofErr w:type="spellEnd"/>
         <w:r>
           <w:rPr>
-            <w:rStyle w:val="a9"/>
+            <w:rStyle w:val="Hyperlink"/>
             <w:rFonts w:ascii="Times New Roman" w:hAnsi="Times New Roman" w:cs="Times New Roman"/>
             <w:sz w:val="28"/>
             <w:szCs w:val="28"/>
@@ -21379,7 +20152,7 @@
         </w:r>
         <w:r>
           <w:rPr>
-            <w:rStyle w:val="a9"/>
+            <w:rStyle w:val="Hyperlink"/>
             <w:rFonts w:ascii="Times New Roman" w:hAnsi="Times New Roman" w:cs="Times New Roman"/>
             <w:sz w:val="28"/>
             <w:szCs w:val="28"/>
@@ -21389,7 +20162,7 @@
         </w:r>
         <w:r>
           <w:rPr>
-            <w:rStyle w:val="a9"/>
+            <w:rStyle w:val="Hyperlink"/>
             <w:rFonts w:ascii="Times New Roman" w:hAnsi="Times New Roman" w:cs="Times New Roman"/>
             <w:sz w:val="28"/>
             <w:szCs w:val="28"/>
@@ -21409,7 +20182,7 @@
       </w:r>
       <w:r>
         <w:rPr>
-          <w:rStyle w:val="a9"/>
+          <w:rStyle w:val="Hyperlink"/>
           <w:rFonts w:ascii="Times New Roman" w:hAnsi="Times New Roman" w:cs="Times New Roman"/>
           <w:color w:val="auto"/>
           <w:sz w:val="28"/>
@@ -21460,7 +20233,7 @@
 <w:ftr xmlns:wpc="http://schemas.microsoft.com/office/word/2010/wordprocessingCanvas" xmlns:mc="http://schemas.openxmlformats.org/markup-compatibility/2006" xmlns:o="urn:schemas-microsoft-com:office:office" xmlns:r="http://schemas.openxmlformats.org/officeDocument/2006/relationships" xmlns:m="http://schemas.openxmlformats.org/officeDocument/2006/math" xmlns:v="urn:schemas-microsoft-com:vml" xmlns:wp14="http://schemas.microsoft.com/office/word/2010/wordprocessingDrawing" xmlns:wp="http://schemas.openxmlformats.org/drawingml/2006/wordprocessingDrawing" xmlns:w10="urn:schemas-microsoft-com:office:word" xmlns:w="http://schemas.openxmlformats.org/wordprocessingml/2006/main" xmlns:w14="http://schemas.microsoft.com/office/word/2010/wordml" xmlns:w15="http://schemas.microsoft.com/office/word/2012/wordml" xmlns:wpg="http://schemas.microsoft.com/office/word/2010/wordprocessingGroup" xmlns:wpi="http://schemas.microsoft.com/office/word/2010/wordprocessingInk" xmlns:wne="http://schemas.microsoft.com/office/word/2006/wordml" xmlns:wps="http://schemas.microsoft.com/office/word/2010/wordprocessingShape" mc:Ignorable="w14 w15 wp14">
   <w:p>
     <w:pPr>
-      <w:pStyle w:val="ac"/>
+      <w:pStyle w:val="Footer"/>
       <w:tabs>
         <w:tab w:val="clear" w:pos="4680"/>
         <w:tab w:val="clear" w:pos="9360"/>
@@ -21499,7 +20272,7 @@
         <w:noProof/>
         <w:color w:val="000000"/>
       </w:rPr>
-      <w:t>21</w:t>
+      <w:t>30</w:t>
     </w:r>
     <w:r>
       <w:rPr>
@@ -21512,7 +20285,7 @@
   </w:p>
   <w:p>
     <w:pPr>
-      <w:pStyle w:val="ac"/>
+      <w:pStyle w:val="Footer"/>
     </w:pPr>
   </w:p>
 </w:ftr>
@@ -26727,18 +25500,18 @@
     <w:lsdException w:name="List Table 6 Colorful Accent 6" w:uiPriority="51"/>
     <w:lsdException w:name="List Table 7 Colorful Accent 6" w:uiPriority="52"/>
   </w:latentStyles>
-  <w:style w:type="paragraph" w:default="1" w:styleId="a">
+  <w:style w:type="paragraph" w:default="1" w:styleId="Normal">
     <w:name w:val="Normal"/>
     <w:qFormat/>
     <w:rsid w:val="00B00C95"/>
   </w:style>
-  <w:style w:type="character" w:default="1" w:styleId="a0">
+  <w:style w:type="character" w:default="1" w:styleId="DefaultParagraphFont">
     <w:name w:val="Default Paragraph Font"/>
     <w:uiPriority w:val="1"/>
     <w:semiHidden/>
     <w:unhideWhenUsed/>
   </w:style>
-  <w:style w:type="table" w:default="1" w:styleId="a1">
+  <w:style w:type="table" w:default="1" w:styleId="TableNormal">
     <w:name w:val="Normal Table"/>
     <w:uiPriority w:val="99"/>
     <w:semiHidden/>
@@ -26753,15 +25526,15 @@
       </w:tblCellMar>
     </w:tblPr>
   </w:style>
-  <w:style w:type="numbering" w:default="1" w:styleId="a2">
+  <w:style w:type="numbering" w:default="1" w:styleId="NoList">
     <w:name w:val="No List"/>
     <w:uiPriority w:val="99"/>
     <w:semiHidden/>
     <w:unhideWhenUsed/>
   </w:style>
-  <w:style w:type="table" w:styleId="a3">
+  <w:style w:type="table" w:styleId="TableGrid">
     <w:name w:val="Table Grid"/>
-    <w:basedOn w:val="a1"/>
+    <w:basedOn w:val="TableNormal"/>
     <w:uiPriority w:val="59"/>
     <w:rsid w:val="00E932B7"/>
     <w:pPr>
@@ -26778,9 +25551,9 @@
       </w:tblBorders>
     </w:tblPr>
   </w:style>
-  <w:style w:type="paragraph" w:styleId="a4">
+  <w:style w:type="paragraph" w:styleId="ListParagraph">
     <w:name w:val="List Paragraph"/>
-    <w:basedOn w:val="a"/>
+    <w:basedOn w:val="Normal"/>
     <w:uiPriority w:val="34"/>
     <w:qFormat/>
     <w:rsid w:val="00D14095"/>
@@ -26789,10 +25562,10 @@
       <w:contextualSpacing/>
     </w:pPr>
   </w:style>
-  <w:style w:type="paragraph" w:styleId="a5">
+  <w:style w:type="paragraph" w:styleId="BalloonText">
     <w:name w:val="Balloon Text"/>
-    <w:basedOn w:val="a"/>
-    <w:link w:val="a6"/>
+    <w:basedOn w:val="Normal"/>
+    <w:link w:val="BalloonTextChar"/>
     <w:uiPriority w:val="99"/>
     <w:semiHidden/>
     <w:unhideWhenUsed/>
@@ -26806,10 +25579,10 @@
       <w:szCs w:val="16"/>
     </w:rPr>
   </w:style>
-  <w:style w:type="character" w:customStyle="1" w:styleId="a6">
-    <w:name w:val="Текст выноски Знак"/>
-    <w:basedOn w:val="a0"/>
-    <w:link w:val="a5"/>
+  <w:style w:type="character" w:customStyle="1" w:styleId="BalloonTextChar">
+    <w:name w:val="Balloon Text Char"/>
+    <w:basedOn w:val="DefaultParagraphFont"/>
+    <w:link w:val="BalloonText"/>
     <w:uiPriority w:val="99"/>
     <w:semiHidden/>
     <w:rsid w:val="00AF2813"/>
@@ -26819,9 +25592,9 @@
       <w:szCs w:val="16"/>
     </w:rPr>
   </w:style>
-  <w:style w:type="character" w:styleId="HTML">
+  <w:style w:type="character" w:styleId="HTMLCite">
     <w:name w:val="HTML Cite"/>
-    <w:basedOn w:val="a0"/>
+    <w:basedOn w:val="DefaultParagraphFont"/>
     <w:uiPriority w:val="99"/>
     <w:semiHidden/>
     <w:unhideWhenUsed/>
@@ -26831,9 +25604,9 @@
       <w:iCs/>
     </w:rPr>
   </w:style>
-  <w:style w:type="paragraph" w:styleId="a7">
+  <w:style w:type="paragraph" w:styleId="NormalWeb">
     <w:name w:val="Normal (Web)"/>
-    <w:basedOn w:val="a"/>
+    <w:basedOn w:val="Normal"/>
     <w:uiPriority w:val="99"/>
     <w:unhideWhenUsed/>
     <w:rsid w:val="00C40029"/>
@@ -26849,12 +25622,12 @@
   </w:style>
   <w:style w:type="character" w:customStyle="1" w:styleId="bb">
     <w:name w:val="bb"/>
-    <w:basedOn w:val="a0"/>
+    <w:basedOn w:val="DefaultParagraphFont"/>
     <w:rsid w:val="00C40029"/>
   </w:style>
-  <w:style w:type="character" w:styleId="a8">
+  <w:style w:type="character" w:styleId="Strong">
     <w:name w:val="Strong"/>
-    <w:basedOn w:val="a0"/>
+    <w:basedOn w:val="DefaultParagraphFont"/>
     <w:uiPriority w:val="22"/>
     <w:qFormat/>
     <w:rsid w:val="00C40029"/>
@@ -26863,9 +25636,9 @@
       <w:bCs/>
     </w:rPr>
   </w:style>
-  <w:style w:type="character" w:styleId="a9">
+  <w:style w:type="character" w:styleId="Hyperlink">
     <w:name w:val="Hyperlink"/>
-    <w:basedOn w:val="a0"/>
+    <w:basedOn w:val="DefaultParagraphFont"/>
     <w:uiPriority w:val="99"/>
     <w:unhideWhenUsed/>
     <w:rsid w:val="005C352C"/>
@@ -26876,7 +25649,7 @@
   </w:style>
   <w:style w:type="character" w:customStyle="1" w:styleId="1">
     <w:name w:val="Упомянуть1"/>
-    <w:basedOn w:val="a0"/>
+    <w:basedOn w:val="DefaultParagraphFont"/>
     <w:uiPriority w:val="99"/>
     <w:semiHidden/>
     <w:unhideWhenUsed/>
@@ -26886,10 +25659,10 @@
       <w:shd w:val="clear" w:color="auto" w:fill="E6E6E6"/>
     </w:rPr>
   </w:style>
-  <w:style w:type="paragraph" w:styleId="aa">
+  <w:style w:type="paragraph" w:styleId="Header">
     <w:name w:val="header"/>
-    <w:basedOn w:val="a"/>
-    <w:link w:val="ab"/>
+    <w:basedOn w:val="Normal"/>
+    <w:link w:val="HeaderChar"/>
     <w:uiPriority w:val="99"/>
     <w:unhideWhenUsed/>
     <w:rsid w:val="00F60C2C"/>
@@ -26901,17 +25674,17 @@
       <w:spacing w:after="0" w:line="240" w:lineRule="auto"/>
     </w:pPr>
   </w:style>
-  <w:style w:type="character" w:customStyle="1" w:styleId="ab">
-    <w:name w:val="Верхний колонтитул Знак"/>
-    <w:basedOn w:val="a0"/>
-    <w:link w:val="aa"/>
+  <w:style w:type="character" w:customStyle="1" w:styleId="HeaderChar">
+    <w:name w:val="Header Char"/>
+    <w:basedOn w:val="DefaultParagraphFont"/>
+    <w:link w:val="Header"/>
     <w:uiPriority w:val="99"/>
     <w:rsid w:val="00F60C2C"/>
   </w:style>
-  <w:style w:type="paragraph" w:styleId="ac">
+  <w:style w:type="paragraph" w:styleId="Footer">
     <w:name w:val="footer"/>
-    <w:basedOn w:val="a"/>
-    <w:link w:val="ad"/>
+    <w:basedOn w:val="Normal"/>
+    <w:link w:val="FooterChar"/>
     <w:uiPriority w:val="99"/>
     <w:unhideWhenUsed/>
     <w:rsid w:val="00F60C2C"/>
@@ -26923,16 +25696,16 @@
       <w:spacing w:after="0" w:line="240" w:lineRule="auto"/>
     </w:pPr>
   </w:style>
-  <w:style w:type="character" w:customStyle="1" w:styleId="ad">
-    <w:name w:val="Нижний колонтитул Знак"/>
-    <w:basedOn w:val="a0"/>
-    <w:link w:val="ac"/>
+  <w:style w:type="character" w:customStyle="1" w:styleId="FooterChar">
+    <w:name w:val="Footer Char"/>
+    <w:basedOn w:val="DefaultParagraphFont"/>
+    <w:link w:val="Footer"/>
     <w:uiPriority w:val="99"/>
     <w:rsid w:val="00F60C2C"/>
   </w:style>
-  <w:style w:type="character" w:styleId="ae">
+  <w:style w:type="character" w:styleId="PlaceholderText">
     <w:name w:val="Placeholder Text"/>
-    <w:basedOn w:val="a0"/>
+    <w:basedOn w:val="DefaultParagraphFont"/>
     <w:uiPriority w:val="99"/>
     <w:semiHidden/>
     <w:rsid w:val="00EE62C5"/>
@@ -26940,9 +25713,9 @@
       <w:color w:val="808080"/>
     </w:rPr>
   </w:style>
-  <w:style w:type="character" w:styleId="af">
+  <w:style w:type="character" w:styleId="FollowedHyperlink">
     <w:name w:val="FollowedHyperlink"/>
-    <w:basedOn w:val="a0"/>
+    <w:basedOn w:val="DefaultParagraphFont"/>
     <w:uiPriority w:val="99"/>
     <w:semiHidden/>
     <w:unhideWhenUsed/>
@@ -27243,7 +26016,7 @@
 </file>
 
 <file path=customXml/itemProps1.xml><?xml version="1.0" encoding="utf-8"?>
-<ds:datastoreItem xmlns:ds="http://schemas.openxmlformats.org/officeDocument/2006/customXml" ds:itemID="{1CC28B1D-5170-44F3-BF35-A1EBC783D484}">
+<ds:datastoreItem xmlns:ds="http://schemas.openxmlformats.org/officeDocument/2006/customXml" ds:itemID="{E87E3BBA-70F6-43BC-A163-C0B9363C6882}">
   <ds:schemaRefs>
     <ds:schemaRef ds:uri="http://schemas.openxmlformats.org/officeDocument/2006/bibliography"/>
   </ds:schemaRefs>

</xml_diff>